<commit_message>
added my sources to Words' source manager
</commit_message>
<xml_diff>
--- a/devdocs/EnvNoiseDetectorProjectProposalFormatted.docx
+++ b/devdocs/EnvNoiseDetectorProjectProposalFormatted.docx
@@ -183,12 +183,12 @@
     </w:p>
     <w:p>
       <w:r>
-        <w:t>A proposal is presented to assess the feasibility of automated machine learning-based algorithms to replace human listeners for environmental noise contamination detection for noise certification fly-over testing. The potential business impact could result is large cost saving with the reduction of testing personal, equipment, and improved testing efficacy. This pro</w:t>
+        <w:t>A proposal is presented to assess the feasi</w:t>
       </w:r>
       <w:bookmarkStart w:id="1" w:name="_GoBack"/>
       <w:bookmarkEnd w:id="1"/>
       <w:r>
-        <w:t>posal leverages decades of research work using acoustic signal features and classification methods from other industries to compose a list of features and classifications to propose here. The proposed plan is to explore a wide range of feature selection options such as octave spectrum, wavelets and with a wide range of classifiers such as logistic regression, neural networks, and long short time memory networks to understand the performance of each and to recommend the best performers to move forward into additional studies.</w:t>
+        <w:t>bility of automated machine learning-based algorithms to replace human listeners for environmental noise contamination detection for noise certification fly-over testing. The potential business impact could result is large cost saving with the reduction of testing personal, equipment, and improved testing efficacy. This proposal leverages decades of research work using acoustic signal features and classification methods from other industries to compose a list of features and classifications to propose here. The proposed plan is to explore a wide range of feature selection options such as octave spectrum, wavelets and with a wide range of classifiers such as logistic regression, neural networks, and long short time memory networks to understand the performance of each and to recommend the best performers to move forward into additional studies.</w:t>
       </w:r>
       <w:r>
         <w:t xml:space="preserve"> </w:t>
@@ -210,6 +210,12 @@
     </w:p>
     <w:sdt>
       <w:sdtPr>
+        <w:rPr>
+          <w:rFonts w:asciiTheme="minorHAnsi" w:eastAsiaTheme="minorHAnsi" w:hAnsiTheme="minorHAnsi" w:cstheme="minorBidi"/>
+          <w:color w:val="auto"/>
+          <w:sz w:val="22"/>
+          <w:szCs w:val="22"/>
+        </w:rPr>
         <w:id w:val="1364637296"/>
         <w:docPartObj>
           <w:docPartGallery w:val="Table of Contents"/>
@@ -218,13 +224,9 @@
       </w:sdtPr>
       <w:sdtEndPr>
         <w:rPr>
-          <w:rFonts w:asciiTheme="minorHAnsi" w:eastAsiaTheme="minorHAnsi" w:hAnsiTheme="minorHAnsi" w:cstheme="minorBidi"/>
           <w:b/>
           <w:bCs/>
           <w:noProof/>
-          <w:color w:val="auto"/>
-          <w:sz w:val="22"/>
-          <w:szCs w:val="22"/>
         </w:rPr>
       </w:sdtEndPr>
       <w:sdtContent>
@@ -2065,13 +2067,7 @@
     </w:p>
     <w:p>
       <w:r>
-        <w:t xml:space="preserve">This project seeks to research, develop, and implement a signal processing into machine-learning pipeline for automating the detection of environmental noise contamination contained in acoustic measurements. A proposed methodology for achieving such results </w:t>
-      </w:r>
-      <w:r>
-        <w:t>follows.</w:t>
-      </w:r>
-      <w:r>
-        <w:t xml:space="preserve"> </w:t>
+        <w:t xml:space="preserve">This project seeks to research, develop, and implement a signal processing into machine-learning pipeline for automating the detection of environmental noise contamination contained in acoustic measurements. A proposed methodology for achieving such results follows. </w:t>
       </w:r>
     </w:p>
     <w:p>
@@ -2202,22 +2198,7 @@
     </w:p>
     <w:p>
       <w:r>
-        <w:t xml:space="preserve">The primary deliverable of this project is an algorithm trained </w:t>
-      </w:r>
-      <w:r>
-        <w:t>capable of identifying contaminated signals</w:t>
-      </w:r>
-      <w:r>
-        <w:t xml:space="preserve">. </w:t>
-      </w:r>
-      <w:r>
-        <w:t>Documentation will be provided along with the trained model</w:t>
-      </w:r>
-      <w:r>
-        <w:t xml:space="preserve"> explaining its selection and theoretical background for detecting audio signals contaminated by environmental noise sources. Measures of the algorithm’s performance for a wide spectrum of noisy audio signals and contamination sources will also be provided.</w:t>
-      </w:r>
-      <w:r>
-        <w:t xml:space="preserve"> </w:t>
+        <w:t xml:space="preserve">The primary deliverable of this project is an algorithm trained capable of identifying contaminated signals. Documentation will be provided along with the trained model explaining its selection and theoretical background for detecting audio signals contaminated by environmental noise sources. Measures of the algorithm’s performance for a wide spectrum of noisy audio signals and contamination sources will also be provided. </w:t>
       </w:r>
       <w:r>
         <w:t>The documentation will also cover any other algorithms or feature sets studied during this project and justification given for why the final feature set and algorithm are selected. The document shall be complete to facilitate reproducibility of the results in the final documentation given access to the same data. Recapping, the two final deliverables are:</w:t>
@@ -2503,24 +2484,14 @@
                             <w:r>
                               <w:t xml:space="preserve">Figure </w:t>
                             </w:r>
-                            <w:r>
-                              <w:fldChar w:fldCharType="begin"/>
-                            </w:r>
-                            <w:r>
-                              <w:instrText xml:space="preserve"> SEQ Figure \* ARABIC </w:instrText>
-                            </w:r>
-                            <w:r>
-                              <w:fldChar w:fldCharType="separate"/>
-                            </w:r>
-                            <w:r>
-                              <w:rPr>
-                                <w:noProof/>
-                              </w:rPr>
-                              <w:t>1</w:t>
-                            </w:r>
-                            <w:r>
-                              <w:fldChar w:fldCharType="end"/>
-                            </w:r>
+                            <w:fldSimple w:instr=" SEQ Figure \* ARABIC ">
+                              <w:r>
+                                <w:rPr>
+                                  <w:noProof/>
+                                </w:rPr>
+                                <w:t>1</w:t>
+                              </w:r>
+                            </w:fldSimple>
                             <w:bookmarkEnd w:id="13"/>
                             <w:r>
                               <w:t>: Field microphone installation.</w:t>
@@ -2560,24 +2531,14 @@
                       <w:r>
                         <w:t xml:space="preserve">Figure </w:t>
                       </w:r>
-                      <w:r>
-                        <w:fldChar w:fldCharType="begin"/>
-                      </w:r>
-                      <w:r>
-                        <w:instrText xml:space="preserve"> SEQ Figure \* ARABIC </w:instrText>
-                      </w:r>
-                      <w:r>
-                        <w:fldChar w:fldCharType="separate"/>
-                      </w:r>
-                      <w:r>
-                        <w:rPr>
-                          <w:noProof/>
-                        </w:rPr>
-                        <w:t>1</w:t>
-                      </w:r>
-                      <w:r>
-                        <w:fldChar w:fldCharType="end"/>
-                      </w:r>
+                      <w:fldSimple w:instr=" SEQ Figure \* ARABIC ">
+                        <w:r>
+                          <w:rPr>
+                            <w:noProof/>
+                          </w:rPr>
+                          <w:t>1</w:t>
+                        </w:r>
+                      </w:fldSimple>
                       <w:bookmarkEnd w:id="14"/>
                       <w:r>
                         <w:t>: Field microphone installation.</w:t>
@@ -2861,24 +2822,14 @@
             <w:r>
               <w:t xml:space="preserve">Figure </w:t>
             </w:r>
-            <w:r>
-              <w:fldChar w:fldCharType="begin"/>
-            </w:r>
-            <w:r>
-              <w:instrText xml:space="preserve"> SEQ Figure \* ARABIC </w:instrText>
-            </w:r>
-            <w:r>
-              <w:fldChar w:fldCharType="separate"/>
-            </w:r>
-            <w:r>
-              <w:rPr>
-                <w:noProof/>
-              </w:rPr>
-              <w:t>2</w:t>
-            </w:r>
-            <w:r>
-              <w:fldChar w:fldCharType="end"/>
-            </w:r>
+            <w:fldSimple w:instr=" SEQ Figure \* ARABIC ">
+              <w:r>
+                <w:rPr>
+                  <w:noProof/>
+                </w:rPr>
+                <w:t>2</w:t>
+              </w:r>
+            </w:fldSimple>
             <w:bookmarkEnd w:id="15"/>
             <w:r>
               <w:t xml:space="preserve">: </w:t>
@@ -2964,24 +2915,14 @@
             <w:r>
               <w:t xml:space="preserve">Figure </w:t>
             </w:r>
-            <w:r>
-              <w:fldChar w:fldCharType="begin"/>
-            </w:r>
-            <w:r>
-              <w:instrText xml:space="preserve"> SEQ Figure \* ARABIC </w:instrText>
-            </w:r>
-            <w:r>
-              <w:fldChar w:fldCharType="separate"/>
-            </w:r>
-            <w:r>
-              <w:rPr>
-                <w:noProof/>
-              </w:rPr>
-              <w:t>3</w:t>
-            </w:r>
-            <w:r>
-              <w:fldChar w:fldCharType="end"/>
-            </w:r>
+            <w:fldSimple w:instr=" SEQ Figure \* ARABIC ">
+              <w:r>
+                <w:rPr>
+                  <w:noProof/>
+                </w:rPr>
+                <w:t>3</w:t>
+              </w:r>
+            </w:fldSimple>
             <w:bookmarkEnd w:id="16"/>
             <w:r>
               <w:t xml:space="preserve">: </w:t>
@@ -3140,10 +3081,7 @@
         <w:fldChar w:fldCharType="end"/>
       </w:r>
       <w:r>
-        <w:t>.</w:t>
-      </w:r>
-      <w:r>
-        <w:t xml:space="preserve"> Notice that the spectral shape is changing through the length of the time series data and that there is a distinct feature or hump around the 1 kHz octave band. For the aircraft example, the file contained 3,072,000 samples that were split into 1 second records overlapped by 25% of the record width for octave analysis resulting in 79 spectral estimates. The octave spectrum </w:t>
+        <w:t xml:space="preserve">. Notice that the spectral shape is changing through the length of the time series data and that there is a distinct feature or hump around the 1 kHz octave band. For the aircraft example, the file contained 3,072,000 samples that were split into 1 second records overlapped by 25% of the record width for octave analysis resulting in 79 spectral estimates. The octave spectrum </w:t>
       </w:r>
       <w:proofErr w:type="gramStart"/>
       <w:r>
@@ -3253,24 +3191,14 @@
             <w:r>
               <w:t xml:space="preserve">Figure </w:t>
             </w:r>
-            <w:r>
-              <w:fldChar w:fldCharType="begin"/>
-            </w:r>
-            <w:r>
-              <w:instrText xml:space="preserve"> SEQ Figure \* ARABIC </w:instrText>
-            </w:r>
-            <w:r>
-              <w:fldChar w:fldCharType="separate"/>
-            </w:r>
-            <w:r>
-              <w:rPr>
-                <w:noProof/>
-              </w:rPr>
-              <w:t>4</w:t>
-            </w:r>
-            <w:r>
-              <w:fldChar w:fldCharType="end"/>
-            </w:r>
+            <w:fldSimple w:instr=" SEQ Figure \* ARABIC ">
+              <w:r>
+                <w:rPr>
+                  <w:noProof/>
+                </w:rPr>
+                <w:t>4</w:t>
+              </w:r>
+            </w:fldSimple>
             <w:bookmarkEnd w:id="19"/>
             <w:r>
               <w:t xml:space="preserve">: </w:t>
@@ -3363,24 +3291,14 @@
             <w:r>
               <w:t xml:space="preserve">Figure </w:t>
             </w:r>
-            <w:r>
-              <w:fldChar w:fldCharType="begin"/>
-            </w:r>
-            <w:r>
-              <w:instrText xml:space="preserve"> SEQ Figure \* ARABIC </w:instrText>
-            </w:r>
-            <w:r>
-              <w:fldChar w:fldCharType="separate"/>
-            </w:r>
-            <w:r>
-              <w:rPr>
-                <w:noProof/>
-              </w:rPr>
-              <w:t>5</w:t>
-            </w:r>
-            <w:r>
-              <w:fldChar w:fldCharType="end"/>
-            </w:r>
+            <w:fldSimple w:instr=" SEQ Figure \* ARABIC ">
+              <w:r>
+                <w:rPr>
+                  <w:noProof/>
+                </w:rPr>
+                <w:t>5</w:t>
+              </w:r>
+            </w:fldSimple>
             <w:bookmarkEnd w:id="20"/>
             <w:r>
               <w:t xml:space="preserve">: </w:t>
@@ -3460,13 +3378,7 @@
         <w:t>th</w:t>
       </w:r>
       <w:r>
-        <w:t xml:space="preserve">, 2019, we have roughly 24 person-weeks (8 weeks X 3 people) of time to allocate to tasks for this project. Some work, such as documentation or writing a report detailing our evaluations are dependent on feature sets having been generated and models having been trained such that </w:t>
-      </w:r>
-      <w:r>
-        <w:t>all</w:t>
-      </w:r>
-      <w:r>
-        <w:t xml:space="preserve"> the work is not entirely parallelizable. To give ourselves extra space within this timeline, we will only propose 18 person-weeks’ worth of work. The additional 6 person-weeks’ worth of work will exist as a buffer for issues that arise or as time to extend the project further.</w:t>
+        <w:t>, 2019, we have roughly 24 person-weeks (8 weeks X 3 people) of time to allocate to tasks for this project. Some work, such as documentation or writing a report detailing our evaluations are dependent on feature sets having been generated and models having been trained such that all the work is not entirely parallelizable. To give ourselves extra space within this timeline, we will only propose 18 person-weeks’ worth of work. The additional 6 person-weeks’ worth of work will exist as a buffer for issues that arise or as time to extend the project further.</w:t>
       </w:r>
     </w:p>
     <w:p>
@@ -3498,10 +3410,7 @@
         <w:fldChar w:fldCharType="end"/>
       </w:r>
       <w:r>
-        <w:t>, we show one potential work tracking solution using Trello. Trello allows for users to manage lists of tasks and provides organizational features such as due dates, checklists for tasks and color-coded labels. Each list can be thought of as a single user story and each item on the list is a task. Add-ins for Trello allow for the addition of story points [5]. At this time, we have not agreed upon a method of applying story points to individual user stories.</w:t>
-      </w:r>
-      <w:r>
-        <w:t xml:space="preserve"> </w:t>
+        <w:t xml:space="preserve">, we show one potential work tracking solution using Trello. Trello allows for users to manage lists of tasks and provides organizational features such as due dates, checklists for tasks and color-coded labels. Each list can be thought of as a single user story and each item on the list is a task. Add-ins for Trello allow for the addition of story points [5]. At this time, we have not agreed upon a method of applying story points to individual user stories. </w:t>
       </w:r>
     </w:p>
     <w:p>
@@ -3563,24 +3472,14 @@
       <w:r>
         <w:t xml:space="preserve">Figure </w:t>
       </w:r>
-      <w:r>
-        <w:fldChar w:fldCharType="begin"/>
-      </w:r>
-      <w:r>
-        <w:instrText xml:space="preserve"> SEQ Figure \* ARABIC </w:instrText>
-      </w:r>
-      <w:r>
-        <w:fldChar w:fldCharType="separate"/>
-      </w:r>
-      <w:r>
-        <w:rPr>
-          <w:noProof/>
-        </w:rPr>
-        <w:t>6</w:t>
-      </w:r>
-      <w:r>
-        <w:fldChar w:fldCharType="end"/>
-      </w:r>
+      <w:fldSimple w:instr=" SEQ Figure \* ARABIC ">
+        <w:r>
+          <w:rPr>
+            <w:noProof/>
+          </w:rPr>
+          <w:t>6</w:t>
+        </w:r>
+      </w:fldSimple>
       <w:bookmarkEnd w:id="23"/>
       <w:r>
         <w:t>: Example lists on the Trello work planning board.</w:t>
@@ -6176,11 +6075,130 @@
 </file>
 
 <file path=customXml/item1.xml><?xml version="1.0" encoding="utf-8"?>
-<b:Sources xmlns:b="http://schemas.openxmlformats.org/officeDocument/2006/bibliography" xmlns="http://schemas.openxmlformats.org/officeDocument/2006/bibliography" SelectedStyle="\APASixthEditionOfficeOnline.xsl" StyleName="APA" Version="6"/>
+<b:Sources xmlns:b="http://schemas.openxmlformats.org/officeDocument/2006/bibliography" xmlns="http://schemas.openxmlformats.org/officeDocument/2006/bibliography" SelectedStyle="\APASixthEditionOfficeOnline.xsl" StyleName="APA" Version="6">
+  <b:Source>
+    <b:Tag>Hem16</b:Tag>
+    <b:SourceType>JournalArticle</b:SourceType>
+    <b:Guid>{19CC0594-F0E8-4779-9AA9-86BB103F2AA4}</b:Guid>
+    <b:Title>Roller bearing acoustic signature extraction by wavelet packet transform, applications in fault detection and size estimation</b:Title>
+    <b:Year>2016</b:Year>
+    <b:Author>
+      <b:Author>
+        <b:NameList>
+          <b:Person>
+            <b:Last>Hemmati</b:Last>
+            <b:First>F</b:First>
+          </b:Person>
+          <b:Person>
+            <b:Last>Orfali</b:Last>
+            <b:First>W</b:First>
+          </b:Person>
+          <b:Person>
+            <b:Last>Gadala</b:Last>
+            <b:First>M</b:First>
+          </b:Person>
+        </b:NameList>
+      </b:Author>
+    </b:Author>
+    <b:JournalName>Applied Acoustics</b:JournalName>
+    <b:Pages>101-118</b:Pages>
+    <b:Volume>104</b:Volume>
+    <b:RefOrder>1</b:RefOrder>
+  </b:Source>
+  <b:Source>
+    <b:Tag>And14</b:Tag>
+    <b:SourceType>JournalArticle</b:SourceType>
+    <b:Guid>{56EE39A7-35DE-4C3E-8B12-F91685852F6F}</b:Guid>
+    <b:Title>Deep scattering spectrum</b:Title>
+    <b:JournalName>IEEE Transactions on SIgnal Processing</b:JournalName>
+    <b:Year>2014</b:Year>
+    <b:Pages>4114-4128</b:Pages>
+    <b:Author>
+      <b:Author>
+        <b:NameList>
+          <b:Person>
+            <b:Last>Anden</b:Last>
+            <b:First>J</b:First>
+          </b:Person>
+          <b:Person>
+            <b:Last>Mallat</b:Last>
+            <b:First>S</b:First>
+          </b:Person>
+        </b:NameList>
+      </b:Author>
+    </b:Author>
+    <b:Volume>62</b:Volume>
+    <b:Issue>16</b:Issue>
+    <b:RefOrder>2</b:RefOrder>
+  </b:Source>
+  <b:Source>
+    <b:Tag>WuH98</b:Tag>
+    <b:SourceType>ConferenceProceedings</b:SourceType>
+    <b:Guid>{B78D7934-2C7A-433B-9DC9-B365E9A986D0}</b:Guid>
+    <b:Title>Vehicle sound signature recognition by frequency vector principal component analysis</b:Title>
+    <b:JournalName>Instrumentation and Measurement Technology Conference</b:JournalName>
+    <b:Year>1998</b:Year>
+    <b:Pages>429-434</b:Pages>
+    <b:Author>
+      <b:Author>
+        <b:NameList>
+          <b:Person>
+            <b:Last>Wu</b:Last>
+            <b:First>H</b:First>
+          </b:Person>
+          <b:Person>
+            <b:Last>Siegel</b:Last>
+            <b:First>M</b:First>
+          </b:Person>
+          <b:Person>
+            <b:Last>Khosla</b:Last>
+            <b:First>P</b:First>
+          </b:Person>
+        </b:NameList>
+      </b:Author>
+    </b:Author>
+    <b:ConferenceName>Instrumentation and Measurement Technology Conference</b:ConferenceName>
+    <b:Publisher>IEEE</b:Publisher>
+    <b:RefOrder>3</b:RefOrder>
+  </b:Source>
+  <b:Source>
+    <b:Tag>Wan14</b:Tag>
+    <b:SourceType>JournalArticle</b:SourceType>
+    <b:Guid>{07E8E8DE-DF39-48F5-BC0F-ADC8B396BC1F}</b:Guid>
+    <b:Title>Vehicle type recognition in sensor networks using improved time encoding signal processing algorithm</b:Title>
+    <b:Year>2014</b:Year>
+    <b:JournalName>Mathematical Problems in Engineering</b:JournalName>
+    <b:Author>
+      <b:Author>
+        <b:NameList>
+          <b:Person>
+            <b:Last>Wang</b:Last>
+            <b:First>Y</b:First>
+          </b:Person>
+          <b:Person>
+            <b:Last>Wu</b:Last>
+            <b:First>X</b:First>
+          </b:Person>
+          <b:Person>
+            <b:Last>Li</b:Last>
+            <b:First>X</b:First>
+          </b:Person>
+          <b:Person>
+            <b:Last>Zhou</b:Last>
+            <b:First>J</b:First>
+          </b:Person>
+        </b:NameList>
+      </b:Author>
+    </b:Author>
+    <b:Volume>2014</b:Volume>
+    <b:DOI>http://dx.doi.org/10.1155/2014/142304</b:DOI>
+    <b:RefOrder>4</b:RefOrder>
+  </b:Source>
+</b:Sources>
 </file>
 
 <file path=customXml/itemProps1.xml><?xml version="1.0" encoding="utf-8"?>
-<ds:datastoreItem xmlns:ds="http://schemas.openxmlformats.org/officeDocument/2006/customXml" ds:itemID="{10F214FA-6515-4419-B8BE-98C9FB852A9F}">
+<ds:datastoreItem xmlns:ds="http://schemas.openxmlformats.org/officeDocument/2006/customXml" ds:itemID="{BB466F55-41FA-459B-8367-CFF122117514}">
   <ds:schemaRefs>
     <ds:schemaRef ds:uri="http://schemas.openxmlformats.org/officeDocument/2006/bibliography"/>
   </ds:schemaRefs>

</xml_diff>

<commit_message>
finished adding all references to citation manager
</commit_message>
<xml_diff>
--- a/devdocs/EnvNoiseDetectorProjectProposalFormatted.docx
+++ b/devdocs/EnvNoiseDetectorProjectProposalFormatted.docx
@@ -183,12 +183,7 @@
     </w:p>
     <w:p>
       <w:r>
-        <w:t>A proposal is presented to assess the feasi</w:t>
-      </w:r>
-      <w:bookmarkStart w:id="1" w:name="_GoBack"/>
-      <w:bookmarkEnd w:id="1"/>
-      <w:r>
-        <w:t>bility of automated machine learning-based algorithms to replace human listeners for environmental noise contamination detection for noise certification fly-over testing. The potential business impact could result is large cost saving with the reduction of testing personal, equipment, and improved testing efficacy. This proposal leverages decades of research work using acoustic signal features and classification methods from other industries to compose a list of features and classifications to propose here. The proposed plan is to explore a wide range of feature selection options such as octave spectrum, wavelets and with a wide range of classifiers such as logistic regression, neural networks, and long short time memory networks to understand the performance of each and to recommend the best performers to move forward into additional studies.</w:t>
+        <w:t>A proposal is presented to assess the feasibility of automated machine learning-based algorithms to replace human listeners for environmental noise contamination detection for noise certification fly-over testing. The potential business impact could result is large cost saving with the reduction of testing personal, equipment, and improved testing efficacy. This proposal leverages decades of research work using acoustic signal features and classification methods from other industries to compose a list of features and classifications to propose here. The proposed plan is to explore a wide range of feature selection options such as octave spectrum, wavelets and with a wide range of classifiers such as logistic regression, neural networks, and long short time memory networks to understand the performance of each and to recommend the best performers to move forward into additional studies.</w:t>
       </w:r>
       <w:r>
         <w:t xml:space="preserve"> </w:t>
@@ -2013,16 +2008,21 @@
       <w:pPr>
         <w:pStyle w:val="Heading1"/>
       </w:pPr>
-      <w:bookmarkStart w:id="2" w:name="_Toc531958429"/>
+      <w:bookmarkStart w:id="1" w:name="_Toc531958429"/>
       <w:r>
         <w:lastRenderedPageBreak/>
         <w:t>Introduction</w:t>
       </w:r>
+      <w:bookmarkEnd w:id="1"/>
+    </w:p>
+    <w:p>
+      <w:r>
+        <w:t xml:space="preserve">The impact of aircraft noise on a “community” is well-regulated by the Federal Aviation Administration [1] (FAA). Aircraft manufacturers such as Airbus and Boeing must adhere to these standards for all new or derivative aircraft models which includes flight testing of prototype aircraft. Community noise flight tests consist of instrumenting one end of a runway of a remote airport with acoustic recording devices and recording the acoustic signatures as the test plane is flown over the instrumentation for the many conditions as required by the Federal regulations. To avoid non-compliance or costly and time-consuming repetitions of the tests, the surrounding acoustic environment should cause no noise contamination on the recordings that could invalidate each test. Sources of contamination can include but are not limited to: bird chirps, wildlife/livestock vocalizations, insect noises, traffic noises, and aircraft noises borne from aircraft besides the target test flight. Current testing procedures use extensive equipment </w:t>
+      </w:r>
+      <w:bookmarkStart w:id="2" w:name="_GoBack"/>
       <w:bookmarkEnd w:id="2"/>
-    </w:p>
-    <w:p>
-      <w:r>
-        <w:t xml:space="preserve">The impact of aircraft noise on a “community” is well-regulated by the Federal Aviation Administration [1] (FAA). Aircraft manufacturers such as Airbus and Boeing must adhere to these standards for all new or derivative aircraft models which includes flight testing of prototype aircraft. Community noise flight tests consist of instrumenting one end of a runway of a remote airport with acoustic recording devices and recording the acoustic signatures as the test plane is flown over the instrumentation for the many conditions as required by the Federal regulations. To avoid non-compliance or costly and time-consuming repetitions of the tests, the surrounding acoustic environment should cause no noise contamination on the recordings that could invalidate each test. Sources of contamination can include but are not limited to: bird chirps, wildlife/livestock vocalizations, insect noises, traffic noises, and aircraft noises borne from aircraft besides the target test flight. Current testing procedures use extensive equipment and human labor to detect, assess, and remedy any environmental noise contamination to ensure the recorded acoustic signatures are solely from test aircraft. </w:t>
+      <w:r>
+        <w:t xml:space="preserve">and human labor to detect, assess, and remedy any environmental noise contamination to ensure the recorded acoustic signatures are solely from test aircraft. </w:t>
       </w:r>
     </w:p>
     <w:p>
@@ -2484,14 +2484,36 @@
                             <w:r>
                               <w:t xml:space="preserve">Figure </w:t>
                             </w:r>
-                            <w:fldSimple w:instr=" SEQ Figure \* ARABIC ">
-                              <w:r>
-                                <w:rPr>
-                                  <w:noProof/>
-                                </w:rPr>
-                                <w:t>1</w:t>
-                              </w:r>
-                            </w:fldSimple>
+                            <w:r>
+                              <w:rPr>
+                                <w:noProof/>
+                              </w:rPr>
+                              <w:fldChar w:fldCharType="begin"/>
+                            </w:r>
+                            <w:r>
+                              <w:rPr>
+                                <w:noProof/>
+                              </w:rPr>
+                              <w:instrText xml:space="preserve"> SEQ Figure \* ARABIC </w:instrText>
+                            </w:r>
+                            <w:r>
+                              <w:rPr>
+                                <w:noProof/>
+                              </w:rPr>
+                              <w:fldChar w:fldCharType="separate"/>
+                            </w:r>
+                            <w:r>
+                              <w:rPr>
+                                <w:noProof/>
+                              </w:rPr>
+                              <w:t>1</w:t>
+                            </w:r>
+                            <w:r>
+                              <w:rPr>
+                                <w:noProof/>
+                              </w:rPr>
+                              <w:fldChar w:fldCharType="end"/>
+                            </w:r>
                             <w:bookmarkEnd w:id="13"/>
                             <w:r>
                               <w:t>: Field microphone installation.</w:t>
@@ -2818,19 +2840,41 @@
             <w:pPr>
               <w:pStyle w:val="Caption"/>
             </w:pPr>
-            <w:bookmarkStart w:id="15" w:name="_Ref531957035"/>
+            <w:bookmarkStart w:id="14" w:name="_Ref531957035"/>
             <w:r>
               <w:t xml:space="preserve">Figure </w:t>
             </w:r>
-            <w:fldSimple w:instr=" SEQ Figure \* ARABIC ">
-              <w:r>
-                <w:rPr>
-                  <w:noProof/>
-                </w:rPr>
-                <w:t>2</w:t>
-              </w:r>
-            </w:fldSimple>
-            <w:bookmarkEnd w:id="15"/>
+            <w:r>
+              <w:rPr>
+                <w:noProof/>
+              </w:rPr>
+              <w:fldChar w:fldCharType="begin"/>
+            </w:r>
+            <w:r>
+              <w:rPr>
+                <w:noProof/>
+              </w:rPr>
+              <w:instrText xml:space="preserve"> SEQ Figure \* ARABIC </w:instrText>
+            </w:r>
+            <w:r>
+              <w:rPr>
+                <w:noProof/>
+              </w:rPr>
+              <w:fldChar w:fldCharType="separate"/>
+            </w:r>
+            <w:r>
+              <w:rPr>
+                <w:noProof/>
+              </w:rPr>
+              <w:t>2</w:t>
+            </w:r>
+            <w:r>
+              <w:rPr>
+                <w:noProof/>
+              </w:rPr>
+              <w:fldChar w:fldCharType="end"/>
+            </w:r>
+            <w:bookmarkEnd w:id="14"/>
             <w:r>
               <w:t xml:space="preserve">: </w:t>
             </w:r>
@@ -2911,19 +2955,41 @@
             <w:pPr>
               <w:pStyle w:val="Caption"/>
             </w:pPr>
-            <w:bookmarkStart w:id="16" w:name="_Ref531957041"/>
+            <w:bookmarkStart w:id="15" w:name="_Ref531957041"/>
             <w:r>
               <w:t xml:space="preserve">Figure </w:t>
             </w:r>
-            <w:fldSimple w:instr=" SEQ Figure \* ARABIC ">
-              <w:r>
-                <w:rPr>
-                  <w:noProof/>
-                </w:rPr>
-                <w:t>3</w:t>
-              </w:r>
-            </w:fldSimple>
-            <w:bookmarkEnd w:id="16"/>
+            <w:r>
+              <w:rPr>
+                <w:noProof/>
+              </w:rPr>
+              <w:fldChar w:fldCharType="begin"/>
+            </w:r>
+            <w:r>
+              <w:rPr>
+                <w:noProof/>
+              </w:rPr>
+              <w:instrText xml:space="preserve"> SEQ Figure \* ARABIC </w:instrText>
+            </w:r>
+            <w:r>
+              <w:rPr>
+                <w:noProof/>
+              </w:rPr>
+              <w:fldChar w:fldCharType="separate"/>
+            </w:r>
+            <w:r>
+              <w:rPr>
+                <w:noProof/>
+              </w:rPr>
+              <w:t>3</w:t>
+            </w:r>
+            <w:r>
+              <w:rPr>
+                <w:noProof/>
+              </w:rPr>
+              <w:fldChar w:fldCharType="end"/>
+            </w:r>
+            <w:bookmarkEnd w:id="15"/>
             <w:r>
               <w:t xml:space="preserve">: </w:t>
             </w:r>
@@ -2938,11 +3004,11 @@
       <w:pPr>
         <w:pStyle w:val="Heading2"/>
       </w:pPr>
-      <w:bookmarkStart w:id="17" w:name="_Toc531958440"/>
+      <w:bookmarkStart w:id="16" w:name="_Toc531958440"/>
       <w:r>
         <w:t>Data Issues</w:t>
       </w:r>
-      <w:bookmarkEnd w:id="17"/>
+      <w:bookmarkEnd w:id="16"/>
     </w:p>
     <w:p>
       <w:r>
@@ -2963,11 +3029,11 @@
       <w:pPr>
         <w:pStyle w:val="Heading2"/>
       </w:pPr>
-      <w:bookmarkStart w:id="18" w:name="_Toc531958441"/>
+      <w:bookmarkStart w:id="17" w:name="_Toc531958441"/>
       <w:r>
         <w:t>Data Example</w:t>
       </w:r>
-      <w:bookmarkEnd w:id="18"/>
+      <w:bookmarkEnd w:id="17"/>
     </w:p>
     <w:p>
       <w:r>
@@ -3187,19 +3253,47 @@
             <w:pPr>
               <w:pStyle w:val="Caption"/>
             </w:pPr>
-            <w:bookmarkStart w:id="19" w:name="_Ref531957253"/>
+            <w:bookmarkStart w:id="18" w:name="_Ref531957253"/>
             <w:r>
               <w:t xml:space="preserve">Figure </w:t>
             </w:r>
-            <w:fldSimple w:instr=" SEQ Figure \* ARABIC ">
-              <w:r>
-                <w:rPr>
-                  <w:noProof/>
-                </w:rPr>
-                <w:t>4</w:t>
-              </w:r>
-            </w:fldSimple>
-            <w:bookmarkEnd w:id="19"/>
+            <w:r>
+              <w:rPr>
+                <w:noProof/>
+              </w:rPr>
+              <w:fldChar w:fldCharType="begin"/>
+            </w:r>
+            <w:r>
+              <w:rPr>
+                <w:noProof/>
+              </w:rPr>
+              <w:instrText xml:space="preserve"> SEQ Figure \* ARA</w:instrText>
+            </w:r>
+            <w:r>
+              <w:rPr>
+                <w:noProof/>
+              </w:rPr>
+              <w:instrText xml:space="preserve">BIC </w:instrText>
+            </w:r>
+            <w:r>
+              <w:rPr>
+                <w:noProof/>
+              </w:rPr>
+              <w:fldChar w:fldCharType="separate"/>
+            </w:r>
+            <w:r>
+              <w:rPr>
+                <w:noProof/>
+              </w:rPr>
+              <w:t>4</w:t>
+            </w:r>
+            <w:r>
+              <w:rPr>
+                <w:noProof/>
+              </w:rPr>
+              <w:fldChar w:fldCharType="end"/>
+            </w:r>
+            <w:bookmarkEnd w:id="18"/>
             <w:r>
               <w:t xml:space="preserve">: </w:t>
             </w:r>
@@ -3287,19 +3381,41 @@
             <w:pPr>
               <w:pStyle w:val="Caption"/>
             </w:pPr>
-            <w:bookmarkStart w:id="20" w:name="_Ref531957262"/>
+            <w:bookmarkStart w:id="19" w:name="_Ref531957262"/>
             <w:r>
               <w:t xml:space="preserve">Figure </w:t>
             </w:r>
-            <w:fldSimple w:instr=" SEQ Figure \* ARABIC ">
-              <w:r>
-                <w:rPr>
-                  <w:noProof/>
-                </w:rPr>
-                <w:t>5</w:t>
-              </w:r>
-            </w:fldSimple>
-            <w:bookmarkEnd w:id="20"/>
+            <w:r>
+              <w:rPr>
+                <w:noProof/>
+              </w:rPr>
+              <w:fldChar w:fldCharType="begin"/>
+            </w:r>
+            <w:r>
+              <w:rPr>
+                <w:noProof/>
+              </w:rPr>
+              <w:instrText xml:space="preserve"> SEQ Figure \* ARABIC </w:instrText>
+            </w:r>
+            <w:r>
+              <w:rPr>
+                <w:noProof/>
+              </w:rPr>
+              <w:fldChar w:fldCharType="separate"/>
+            </w:r>
+            <w:r>
+              <w:rPr>
+                <w:noProof/>
+              </w:rPr>
+              <w:t>5</w:t>
+            </w:r>
+            <w:r>
+              <w:rPr>
+                <w:noProof/>
+              </w:rPr>
+              <w:fldChar w:fldCharType="end"/>
+            </w:r>
+            <w:bookmarkEnd w:id="19"/>
             <w:r>
               <w:t xml:space="preserve">: </w:t>
             </w:r>
@@ -3333,12 +3449,12 @@
       <w:pPr>
         <w:pStyle w:val="Heading2"/>
       </w:pPr>
-      <w:bookmarkStart w:id="21" w:name="_Toc531958442"/>
+      <w:bookmarkStart w:id="20" w:name="_Toc531958442"/>
       <w:r>
         <w:lastRenderedPageBreak/>
         <w:t>Summary</w:t>
       </w:r>
-      <w:bookmarkEnd w:id="21"/>
+      <w:bookmarkEnd w:id="20"/>
     </w:p>
     <w:p>
       <w:r>
@@ -3360,12 +3476,12 @@
       <w:pPr>
         <w:pStyle w:val="Heading1"/>
       </w:pPr>
-      <w:bookmarkStart w:id="22" w:name="_Toc531958443"/>
+      <w:bookmarkStart w:id="21" w:name="_Toc531958443"/>
       <w:r>
         <w:lastRenderedPageBreak/>
         <w:t>Appendix B – Project timeline</w:t>
       </w:r>
-      <w:bookmarkEnd w:id="22"/>
+      <w:bookmarkEnd w:id="21"/>
     </w:p>
     <w:p>
       <w:r>
@@ -3468,81 +3584,103 @@
       <w:pPr>
         <w:pStyle w:val="Caption"/>
       </w:pPr>
-      <w:bookmarkStart w:id="23" w:name="_Ref531957440"/>
+      <w:bookmarkStart w:id="22" w:name="_Ref531957440"/>
       <w:r>
         <w:t xml:space="preserve">Figure </w:t>
       </w:r>
-      <w:fldSimple w:instr=" SEQ Figure \* ARABIC ">
-        <w:r>
-          <w:rPr>
-            <w:noProof/>
-          </w:rPr>
-          <w:t>6</w:t>
-        </w:r>
-      </w:fldSimple>
+      <w:r>
+        <w:rPr>
+          <w:noProof/>
+        </w:rPr>
+        <w:fldChar w:fldCharType="begin"/>
+      </w:r>
+      <w:r>
+        <w:rPr>
+          <w:noProof/>
+        </w:rPr>
+        <w:instrText xml:space="preserve"> SEQ Figure \* ARABIC </w:instrText>
+      </w:r>
+      <w:r>
+        <w:rPr>
+          <w:noProof/>
+        </w:rPr>
+        <w:fldChar w:fldCharType="separate"/>
+      </w:r>
+      <w:r>
+        <w:rPr>
+          <w:noProof/>
+        </w:rPr>
+        <w:t>6</w:t>
+      </w:r>
+      <w:r>
+        <w:rPr>
+          <w:noProof/>
+        </w:rPr>
+        <w:fldChar w:fldCharType="end"/>
+      </w:r>
+      <w:bookmarkEnd w:id="22"/>
+      <w:r>
+        <w:t>: Example lists on the Trello work planning board.</w:t>
+      </w:r>
+    </w:p>
+    <w:p>
+      <w:pPr>
+        <w:pStyle w:val="Heading2"/>
+      </w:pPr>
+      <w:bookmarkStart w:id="23" w:name="_Toc531958444"/>
+      <w:r>
+        <w:t>Proposed User Stories</w:t>
+      </w:r>
       <w:bookmarkEnd w:id="23"/>
-      <w:r>
-        <w:t>: Example lists on the Trello work planning board.</w:t>
-      </w:r>
-    </w:p>
-    <w:p>
-      <w:pPr>
-        <w:pStyle w:val="Heading2"/>
-      </w:pPr>
-      <w:bookmarkStart w:id="24" w:name="_Toc531958444"/>
-      <w:r>
-        <w:t>Proposed User Stories</w:t>
+    </w:p>
+    <w:p>
+      <w:r>
+        <w:t>The proposed user stories are presented in this section.</w:t>
+      </w:r>
+      <w:r>
+        <w:t xml:space="preserve"> </w:t>
+      </w:r>
+    </w:p>
+    <w:p>
+      <w:pPr>
+        <w:pStyle w:val="Heading3"/>
+      </w:pPr>
+      <w:bookmarkStart w:id="24" w:name="_Toc531958445"/>
+      <w:r>
+        <w:t>Data Validation/Labeling</w:t>
       </w:r>
       <w:bookmarkEnd w:id="24"/>
-    </w:p>
-    <w:p>
-      <w:r>
-        <w:t>The proposed user stories are presented in this section.</w:t>
-      </w:r>
       <w:r>
         <w:t xml:space="preserve"> </w:t>
       </w:r>
     </w:p>
     <w:p>
+      <w:r>
+        <w:t>(1 person-week)</w:t>
+      </w:r>
+    </w:p>
+    <w:p>
+      <w:r>
+        <w:t xml:space="preserve">One of the initial tasks we’ll have to tackle is verifying our dataset and ensuring that the labels are correct. Further annotations of the data might be necessary. For example, the labeling provided by BT&amp;E does not include timestamp markers for when contaminating acoustic signals occur. The initial validation work has been done as part of Data Pipeline write </w:t>
+      </w:r>
+      <w:proofErr w:type="gramStart"/>
+      <w:r>
+        <w:t>up</w:t>
+      </w:r>
+      <w:proofErr w:type="gramEnd"/>
+      <w:r>
+        <w:t xml:space="preserve"> but further work is necessary.</w:t>
+      </w:r>
+    </w:p>
+    <w:p>
       <w:pPr>
         <w:pStyle w:val="Heading3"/>
       </w:pPr>
-      <w:bookmarkStart w:id="25" w:name="_Toc531958445"/>
-      <w:r>
-        <w:t>Data Validation/Labeling</w:t>
+      <w:bookmarkStart w:id="25" w:name="_Toc531958446"/>
+      <w:r>
+        <w:t>Initial Data Pipeline Work</w:t>
       </w:r>
       <w:bookmarkEnd w:id="25"/>
-      <w:r>
-        <w:t xml:space="preserve"> </w:t>
-      </w:r>
-    </w:p>
-    <w:p>
-      <w:r>
-        <w:t>(1 person-week)</w:t>
-      </w:r>
-    </w:p>
-    <w:p>
-      <w:r>
-        <w:t xml:space="preserve">One of the initial tasks we’ll have to tackle is verifying our dataset and ensuring that the labels are correct. Further annotations of the data might be necessary. For example, the labeling provided by BT&amp;E does not include timestamp markers for when contaminating acoustic signals occur. The initial validation work has been done as part of Data Pipeline write </w:t>
-      </w:r>
-      <w:proofErr w:type="gramStart"/>
-      <w:r>
-        <w:t>up</w:t>
-      </w:r>
-      <w:proofErr w:type="gramEnd"/>
-      <w:r>
-        <w:t xml:space="preserve"> but further work is necessary.</w:t>
-      </w:r>
-    </w:p>
-    <w:p>
-      <w:pPr>
-        <w:pStyle w:val="Heading3"/>
-      </w:pPr>
-      <w:bookmarkStart w:id="26" w:name="_Toc531958446"/>
-      <w:r>
-        <w:t>Initial Data Pipeline Work</w:t>
-      </w:r>
-      <w:bookmarkEnd w:id="26"/>
       <w:r>
         <w:t xml:space="preserve"> </w:t>
       </w:r>
@@ -3620,11 +3758,11 @@
       <w:pPr>
         <w:pStyle w:val="Heading3"/>
       </w:pPr>
-      <w:bookmarkStart w:id="27" w:name="_Toc531958447"/>
+      <w:bookmarkStart w:id="26" w:name="_Toc531958447"/>
       <w:r>
         <w:t>Feature Set Generation</w:t>
       </w:r>
-      <w:bookmarkEnd w:id="27"/>
+      <w:bookmarkEnd w:id="26"/>
       <w:r>
         <w:t xml:space="preserve"> </w:t>
       </w:r>
@@ -3684,11 +3822,11 @@
       <w:pPr>
         <w:pStyle w:val="Heading3"/>
       </w:pPr>
-      <w:bookmarkStart w:id="28" w:name="_Toc531958448"/>
+      <w:bookmarkStart w:id="27" w:name="_Toc531958448"/>
       <w:r>
         <w:t>Machine Learning Generation</w:t>
       </w:r>
-      <w:bookmarkEnd w:id="28"/>
+      <w:bookmarkEnd w:id="27"/>
       <w:r>
         <w:t xml:space="preserve"> </w:t>
       </w:r>
@@ -3784,34 +3922,34 @@
       <w:pPr>
         <w:pStyle w:val="Heading3"/>
       </w:pPr>
-      <w:bookmarkStart w:id="29" w:name="_Toc531958449"/>
+      <w:bookmarkStart w:id="28" w:name="_Toc531958449"/>
       <w:r>
         <w:t>Poster Session Preparation</w:t>
       </w:r>
+      <w:bookmarkEnd w:id="28"/>
+      <w:r>
+        <w:t xml:space="preserve"> </w:t>
+      </w:r>
+    </w:p>
+    <w:p>
+      <w:r>
+        <w:t>(2 person-weeks)</w:t>
+      </w:r>
+    </w:p>
+    <w:p>
+      <w:r>
+        <w:t>Before the poster session occurs, we’ll need to have generated the visualizations and context we’ll want to display on our poster. This user story covers that work as well as printing the poster at a store. This story has an external dependency on whichever print shop we select and has additional time built into it to account for printing delays.</w:t>
+      </w:r>
+    </w:p>
+    <w:p>
+      <w:pPr>
+        <w:pStyle w:val="Heading3"/>
+      </w:pPr>
+      <w:bookmarkStart w:id="29" w:name="_Toc531958450"/>
+      <w:r>
+        <w:t>Documentation</w:t>
+      </w:r>
       <w:bookmarkEnd w:id="29"/>
-      <w:r>
-        <w:t xml:space="preserve"> </w:t>
-      </w:r>
-    </w:p>
-    <w:p>
-      <w:r>
-        <w:t>(2 person-weeks)</w:t>
-      </w:r>
-    </w:p>
-    <w:p>
-      <w:r>
-        <w:t>Before the poster session occurs, we’ll need to have generated the visualizations and context we’ll want to display on our poster. This user story covers that work as well as printing the poster at a store. This story has an external dependency on whichever print shop we select and has additional time built into it to account for printing delays.</w:t>
-      </w:r>
-    </w:p>
-    <w:p>
-      <w:pPr>
-        <w:pStyle w:val="Heading3"/>
-      </w:pPr>
-      <w:bookmarkStart w:id="30" w:name="_Toc531958450"/>
-      <w:r>
-        <w:t>Documentation</w:t>
-      </w:r>
-      <w:bookmarkEnd w:id="30"/>
       <w:r>
         <w:t xml:space="preserve"> </w:t>
       </w:r>
@@ -3841,12 +3979,12 @@
       <w:pPr>
         <w:pStyle w:val="Heading1"/>
       </w:pPr>
-      <w:bookmarkStart w:id="31" w:name="_Toc531958451"/>
+      <w:bookmarkStart w:id="30" w:name="_Toc531958451"/>
       <w:r>
         <w:lastRenderedPageBreak/>
         <w:t>Appendix C – The Team</w:t>
       </w:r>
-      <w:bookmarkEnd w:id="31"/>
+      <w:bookmarkEnd w:id="30"/>
     </w:p>
     <w:p/>
     <w:tbl>
@@ -4199,11 +4337,11 @@
       <w:pPr>
         <w:pStyle w:val="Heading2"/>
       </w:pPr>
-      <w:bookmarkStart w:id="32" w:name="_Toc531958452"/>
+      <w:bookmarkStart w:id="31" w:name="_Toc531958452"/>
       <w:r>
         <w:t>Team Expectations</w:t>
       </w:r>
-      <w:bookmarkEnd w:id="32"/>
+      <w:bookmarkEnd w:id="31"/>
     </w:p>
     <w:p>
       <w:r>
@@ -6194,11 +6332,131 @@
     <b:DOI>http://dx.doi.org/10.1155/2014/142304</b:DOI>
     <b:RefOrder>4</b:RefOrder>
   </b:Source>
+  <b:Source>
+    <b:Tag>Fed18</b:Tag>
+    <b:SourceType>InternetSite</b:SourceType>
+    <b:Guid>{F8EF342B-151E-49F0-A2F3-5D69AE39AD6A}</b:Guid>
+    <b:Title>Aircraft Noise Issues</b:Title>
+    <b:Author>
+      <b:Author>
+        <b:Corporate>Federal Aviation Administration</b:Corporate>
+      </b:Author>
+    </b:Author>
+    <b:InternetSiteTitle>FAA Web site</b:InternetSiteTitle>
+    <b:URL>https://www.faa.gov/about/office_org/headquarters_offices/apl/noise_emissions/airport_aircraft_noise_issues/</b:URL>
+    <b:YearAccessed>2018</b:YearAccessed>
+    <b:MonthAccessed>12</b:MonthAccessed>
+    <b:DayAccessed>1</b:DayAccessed>
+    <b:RefOrder>5</b:RefOrder>
+  </b:Source>
+  <b:Source>
+    <b:Tag>USN18</b:Tag>
+    <b:SourceType>InternetSite</b:SourceType>
+    <b:Guid>{62130A3A-4304-4930-8746-0F8C592B9A32}</b:Guid>
+    <b:Author>
+      <b:Author>
+        <b:Corporate>US National Parks Service</b:Corporate>
+      </b:Author>
+    </b:Author>
+    <b:Title>Sounds Gallery</b:Title>
+    <b:InternetSiteTitle>National Parks Service Web site</b:InternetSiteTitle>
+    <b:URL>https://www.nps.gov/subjects/sound/gallery.htm</b:URL>
+    <b:YearAccessed>2018</b:YearAccessed>
+    <b:MonthAccessed>12</b:MonthAccessed>
+    <b:DayAccessed>2</b:DayAccessed>
+    <b:RefOrder>6</b:RefOrder>
+  </b:Source>
+  <b:Source>
+    <b:Tag>Roy18</b:Tag>
+    <b:SourceType>ConferenceProceedings</b:SourceType>
+    <b:Guid>{11C16F93-D20B-44A6-AABC-8F58B47FB988}</b:Guid>
+    <b:Title>Disambiguating music artists at scale with audio metric learning</b:Title>
+    <b:Year>2018</b:Year>
+    <b:Pages>622-629</b:Pages>
+    <b:ConferenceName>19th International Society for Music Information Retrieval Conference</b:ConferenceName>
+    <b:City>Paris</b:City>
+    <b:Author>
+      <b:Author>
+        <b:NameList>
+          <b:Person>
+            <b:Last>Royo-Letelier</b:Last>
+            <b:First>J</b:First>
+          </b:Person>
+          <b:Person>
+            <b:Last>Hennequin</b:Last>
+            <b:First>R</b:First>
+          </b:Person>
+          <b:Person>
+            <b:Last>Tran</b:Last>
+            <b:First>V</b:First>
+          </b:Person>
+          <b:Person>
+            <b:Last>Moussallam</b:Last>
+            <b:First>M</b:First>
+          </b:Person>
+        </b:NameList>
+      </b:Author>
+    </b:Author>
+    <b:RefOrder>7</b:RefOrder>
+  </b:Source>
+  <b:Source>
+    <b:Tag>Ada16</b:Tag>
+    <b:SourceType>ConferenceProceedings</b:SourceType>
+    <b:Guid>{04C1282C-CF89-4BB8-A6A3-392C13284B18}</b:Guid>
+    <b:Title>Sound event detection in multichannel audio using spatial and harmonic features</b:Title>
+    <b:Year>2016</b:Year>
+    <b:ConferenceName>Detection and Classification of Acoustic Scenes and Events</b:ConferenceName>
+    <b:City>Budapest, Hungary</b:City>
+    <b:Author>
+      <b:Author>
+        <b:NameList>
+          <b:Person>
+            <b:Last>Adavanne</b:Last>
+            <b:First>S</b:First>
+          </b:Person>
+          <b:Person>
+            <b:Last>Parascandolo</b:Last>
+            <b:First>G</b:First>
+          </b:Person>
+          <b:Person>
+            <b:Last>Pertila</b:Last>
+            <b:First>P</b:First>
+          </b:Person>
+          <b:Person>
+            <b:Last>Heittola</b:Last>
+            <b:First>T</b:First>
+          </b:Person>
+          <b:Person>
+            <b:Last>Virtanen</b:Last>
+            <b:First>T</b:First>
+          </b:Person>
+        </b:NameList>
+      </b:Author>
+    </b:Author>
+    <b:RefOrder>8</b:RefOrder>
+  </b:Source>
+  <b:Source>
+    <b:Tag>Atl18</b:Tag>
+    <b:SourceType>InternetSite</b:SourceType>
+    <b:Guid>{49705D4C-EA81-423C-B6C3-576D578A33A5}</b:Guid>
+    <b:Title>Agile Tools</b:Title>
+    <b:Author>
+      <b:Author>
+        <b:Corporate>Atlassian</b:Corporate>
+      </b:Author>
+    </b:Author>
+    <b:InternetSiteTitle>Trello Web site</b:InternetSiteTitle>
+    <b:URL>https://trello.com/power-ups/59d4ef8cfea15a55b0086614/agile-tools</b:URL>
+    <b:YearAccessed>2018</b:YearAccessed>
+    <b:MonthAccessed>12</b:MonthAccessed>
+    <b:DayAccessed>1</b:DayAccessed>
+    <b:RefOrder>9</b:RefOrder>
+  </b:Source>
 </b:Sources>
 </file>
 
 <file path=customXml/itemProps1.xml><?xml version="1.0" encoding="utf-8"?>
-<ds:datastoreItem xmlns:ds="http://schemas.openxmlformats.org/officeDocument/2006/customXml" ds:itemID="{BB466F55-41FA-459B-8367-CFF122117514}">
+<ds:datastoreItem xmlns:ds="http://schemas.openxmlformats.org/officeDocument/2006/customXml" ds:itemID="{FFC333DD-DD9E-4723-9313-BBDB4EB65B7D}">
   <ds:schemaRefs>
     <ds:schemaRef ds:uri="http://schemas.openxmlformats.org/officeDocument/2006/bibliography"/>
   </ds:schemaRefs>

</xml_diff>

<commit_message>
updated formatted proposal with all references
</commit_message>
<xml_diff>
--- a/devdocs/EnvNoiseDetectorProjectProposalFormatted.docx
+++ b/devdocs/EnvNoiseDetectorProjectProposalFormatted.docx
@@ -174,7 +174,7 @@
       <w:pPr>
         <w:pStyle w:val="Heading1"/>
       </w:pPr>
-      <w:bookmarkStart w:id="0" w:name="_Toc531958428"/>
+      <w:bookmarkStart w:id="0" w:name="_Toc532025887"/>
       <w:r>
         <w:lastRenderedPageBreak/>
         <w:t>Executive Summary</w:t>
@@ -268,7 +268,7 @@
             </w:rPr>
             <w:fldChar w:fldCharType="separate"/>
           </w:r>
-          <w:hyperlink w:anchor="_Toc531958428" w:history="1">
+          <w:hyperlink w:anchor="_Toc532025887" w:history="1">
             <w:r>
               <w:rPr>
                 <w:rStyle w:val="Hyperlink"/>
@@ -295,7 +295,7 @@
                 <w:noProof/>
                 <w:webHidden/>
               </w:rPr>
-              <w:instrText xml:space="preserve"> PAGEREF _Toc531958428 \h </w:instrText>
+              <w:instrText xml:space="preserve"> PAGEREF _Toc532025887 \h </w:instrText>
             </w:r>
             <w:r>
               <w:rPr>
@@ -337,7 +337,7 @@
               <w:noProof/>
             </w:rPr>
           </w:pPr>
-          <w:hyperlink w:anchor="_Toc531958429" w:history="1">
+          <w:hyperlink w:anchor="_Toc532025888" w:history="1">
             <w:r>
               <w:rPr>
                 <w:rStyle w:val="Hyperlink"/>
@@ -364,7 +364,7 @@
                 <w:noProof/>
                 <w:webHidden/>
               </w:rPr>
-              <w:instrText xml:space="preserve"> PAGEREF _Toc531958429 \h </w:instrText>
+              <w:instrText xml:space="preserve"> PAGEREF _Toc532025888 \h </w:instrText>
             </w:r>
             <w:r>
               <w:rPr>
@@ -406,7 +406,7 @@
               <w:noProof/>
             </w:rPr>
           </w:pPr>
-          <w:hyperlink w:anchor="_Toc531958430" w:history="1">
+          <w:hyperlink w:anchor="_Toc532025889" w:history="1">
             <w:r>
               <w:rPr>
                 <w:rStyle w:val="Hyperlink"/>
@@ -433,7 +433,7 @@
                 <w:noProof/>
                 <w:webHidden/>
               </w:rPr>
-              <w:instrText xml:space="preserve"> PAGEREF _Toc531958430 \h </w:instrText>
+              <w:instrText xml:space="preserve"> PAGEREF _Toc532025889 \h </w:instrText>
             </w:r>
             <w:r>
               <w:rPr>
@@ -475,7 +475,7 @@
               <w:noProof/>
             </w:rPr>
           </w:pPr>
-          <w:hyperlink w:anchor="_Toc531958431" w:history="1">
+          <w:hyperlink w:anchor="_Toc532025890" w:history="1">
             <w:r>
               <w:rPr>
                 <w:rStyle w:val="Hyperlink"/>
@@ -502,7 +502,7 @@
                 <w:noProof/>
                 <w:webHidden/>
               </w:rPr>
-              <w:instrText xml:space="preserve"> PAGEREF _Toc531958431 \h </w:instrText>
+              <w:instrText xml:space="preserve"> PAGEREF _Toc532025890 \h </w:instrText>
             </w:r>
             <w:r>
               <w:rPr>
@@ -544,7 +544,7 @@
               <w:noProof/>
             </w:rPr>
           </w:pPr>
-          <w:hyperlink w:anchor="_Toc531958432" w:history="1">
+          <w:hyperlink w:anchor="_Toc532025891" w:history="1">
             <w:r>
               <w:rPr>
                 <w:rStyle w:val="Hyperlink"/>
@@ -571,7 +571,7 @@
                 <w:noProof/>
                 <w:webHidden/>
               </w:rPr>
-              <w:instrText xml:space="preserve"> PAGEREF _Toc531958432 \h </w:instrText>
+              <w:instrText xml:space="preserve"> PAGEREF _Toc532025891 \h </w:instrText>
             </w:r>
             <w:r>
               <w:rPr>
@@ -613,7 +613,7 @@
               <w:noProof/>
             </w:rPr>
           </w:pPr>
-          <w:hyperlink w:anchor="_Toc531958433" w:history="1">
+          <w:hyperlink w:anchor="_Toc532025892" w:history="1">
             <w:r>
               <w:rPr>
                 <w:rStyle w:val="Hyperlink"/>
@@ -640,7 +640,7 @@
                 <w:noProof/>
                 <w:webHidden/>
               </w:rPr>
-              <w:instrText xml:space="preserve"> PAGEREF _Toc531958433 \h </w:instrText>
+              <w:instrText xml:space="preserve"> PAGEREF _Toc532025892 \h </w:instrText>
             </w:r>
             <w:r>
               <w:rPr>
@@ -682,7 +682,7 @@
               <w:noProof/>
             </w:rPr>
           </w:pPr>
-          <w:hyperlink w:anchor="_Toc531958434" w:history="1">
+          <w:hyperlink w:anchor="_Toc532025893" w:history="1">
             <w:r>
               <w:rPr>
                 <w:rStyle w:val="Hyperlink"/>
@@ -709,7 +709,7 @@
                 <w:noProof/>
                 <w:webHidden/>
               </w:rPr>
-              <w:instrText xml:space="preserve"> PAGEREF _Toc531958434 \h </w:instrText>
+              <w:instrText xml:space="preserve"> PAGEREF _Toc532025893 \h </w:instrText>
             </w:r>
             <w:r>
               <w:rPr>
@@ -751,7 +751,7 @@
               <w:noProof/>
             </w:rPr>
           </w:pPr>
-          <w:hyperlink w:anchor="_Toc531958435" w:history="1">
+          <w:hyperlink w:anchor="_Toc532025894" w:history="1">
             <w:r>
               <w:rPr>
                 <w:rStyle w:val="Hyperlink"/>
@@ -778,7 +778,7 @@
                 <w:noProof/>
                 <w:webHidden/>
               </w:rPr>
-              <w:instrText xml:space="preserve"> PAGEREF _Toc531958435 \h </w:instrText>
+              <w:instrText xml:space="preserve"> PAGEREF _Toc532025894 \h </w:instrText>
             </w:r>
             <w:r>
               <w:rPr>
@@ -820,7 +820,7 @@
               <w:noProof/>
             </w:rPr>
           </w:pPr>
-          <w:hyperlink w:anchor="_Toc531958436" w:history="1">
+          <w:hyperlink w:anchor="_Toc532025895" w:history="1">
             <w:r>
               <w:rPr>
                 <w:rStyle w:val="Hyperlink"/>
@@ -847,7 +847,7 @@
                 <w:noProof/>
                 <w:webHidden/>
               </w:rPr>
-              <w:instrText xml:space="preserve"> PAGEREF _Toc531958436 \h </w:instrText>
+              <w:instrText xml:space="preserve"> PAGEREF _Toc532025895 \h </w:instrText>
             </w:r>
             <w:r>
               <w:rPr>
@@ -889,7 +889,7 @@
               <w:noProof/>
             </w:rPr>
           </w:pPr>
-          <w:hyperlink w:anchor="_Toc531958437" w:history="1">
+          <w:hyperlink w:anchor="_Toc532025896" w:history="1">
             <w:r>
               <w:rPr>
                 <w:rStyle w:val="Hyperlink"/>
@@ -916,7 +916,7 @@
                 <w:noProof/>
                 <w:webHidden/>
               </w:rPr>
-              <w:instrText xml:space="preserve"> PAGEREF _Toc531958437 \h </w:instrText>
+              <w:instrText xml:space="preserve"> PAGEREF _Toc532025896 \h </w:instrText>
             </w:r>
             <w:r>
               <w:rPr>
@@ -958,7 +958,7 @@
               <w:noProof/>
             </w:rPr>
           </w:pPr>
-          <w:hyperlink w:anchor="_Toc531958438" w:history="1">
+          <w:hyperlink w:anchor="_Toc532025897" w:history="1">
             <w:r>
               <w:rPr>
                 <w:rStyle w:val="Hyperlink"/>
@@ -985,7 +985,7 @@
                 <w:noProof/>
                 <w:webHidden/>
               </w:rPr>
-              <w:instrText xml:space="preserve"> PAGEREF _Toc531958438 \h </w:instrText>
+              <w:instrText xml:space="preserve"> PAGEREF _Toc532025897 \h </w:instrText>
             </w:r>
             <w:r>
               <w:rPr>
@@ -1027,7 +1027,7 @@
               <w:noProof/>
             </w:rPr>
           </w:pPr>
-          <w:hyperlink w:anchor="_Toc531958439" w:history="1">
+          <w:hyperlink w:anchor="_Toc532025898" w:history="1">
             <w:r>
               <w:rPr>
                 <w:rStyle w:val="Hyperlink"/>
@@ -1054,7 +1054,7 @@
                 <w:noProof/>
                 <w:webHidden/>
               </w:rPr>
-              <w:instrText xml:space="preserve"> PAGEREF _Toc531958439 \h </w:instrText>
+              <w:instrText xml:space="preserve"> PAGEREF _Toc532025898 \h </w:instrText>
             </w:r>
             <w:r>
               <w:rPr>
@@ -1096,7 +1096,7 @@
               <w:noProof/>
             </w:rPr>
           </w:pPr>
-          <w:hyperlink w:anchor="_Toc531958440" w:history="1">
+          <w:hyperlink w:anchor="_Toc532025899" w:history="1">
             <w:r>
               <w:rPr>
                 <w:rStyle w:val="Hyperlink"/>
@@ -1123,7 +1123,7 @@
                 <w:noProof/>
                 <w:webHidden/>
               </w:rPr>
-              <w:instrText xml:space="preserve"> PAGEREF _Toc531958440 \h </w:instrText>
+              <w:instrText xml:space="preserve"> PAGEREF _Toc532025899 \h </w:instrText>
             </w:r>
             <w:r>
               <w:rPr>
@@ -1165,7 +1165,7 @@
               <w:noProof/>
             </w:rPr>
           </w:pPr>
-          <w:hyperlink w:anchor="_Toc531958441" w:history="1">
+          <w:hyperlink w:anchor="_Toc532025900" w:history="1">
             <w:r>
               <w:rPr>
                 <w:rStyle w:val="Hyperlink"/>
@@ -1192,7 +1192,7 @@
                 <w:noProof/>
                 <w:webHidden/>
               </w:rPr>
-              <w:instrText xml:space="preserve"> PAGEREF _Toc531958441 \h </w:instrText>
+              <w:instrText xml:space="preserve"> PAGEREF _Toc532025900 \h </w:instrText>
             </w:r>
             <w:r>
               <w:rPr>
@@ -1234,7 +1234,7 @@
               <w:noProof/>
             </w:rPr>
           </w:pPr>
-          <w:hyperlink w:anchor="_Toc531958442" w:history="1">
+          <w:hyperlink w:anchor="_Toc532025901" w:history="1">
             <w:r>
               <w:rPr>
                 <w:rStyle w:val="Hyperlink"/>
@@ -1261,7 +1261,7 @@
                 <w:noProof/>
                 <w:webHidden/>
               </w:rPr>
-              <w:instrText xml:space="preserve"> PAGEREF _Toc531958442 \h </w:instrText>
+              <w:instrText xml:space="preserve"> PAGEREF _Toc532025901 \h </w:instrText>
             </w:r>
             <w:r>
               <w:rPr>
@@ -1303,7 +1303,7 @@
               <w:noProof/>
             </w:rPr>
           </w:pPr>
-          <w:hyperlink w:anchor="_Toc531958443" w:history="1">
+          <w:hyperlink w:anchor="_Toc532025902" w:history="1">
             <w:r>
               <w:rPr>
                 <w:rStyle w:val="Hyperlink"/>
@@ -1330,7 +1330,7 @@
                 <w:noProof/>
                 <w:webHidden/>
               </w:rPr>
-              <w:instrText xml:space="preserve"> PAGEREF _Toc531958443 \h </w:instrText>
+              <w:instrText xml:space="preserve"> PAGEREF _Toc532025902 \h </w:instrText>
             </w:r>
             <w:r>
               <w:rPr>
@@ -1372,7 +1372,7 @@
               <w:noProof/>
             </w:rPr>
           </w:pPr>
-          <w:hyperlink w:anchor="_Toc531958444" w:history="1">
+          <w:hyperlink w:anchor="_Toc532025903" w:history="1">
             <w:r>
               <w:rPr>
                 <w:rStyle w:val="Hyperlink"/>
@@ -1399,7 +1399,7 @@
                 <w:noProof/>
                 <w:webHidden/>
               </w:rPr>
-              <w:instrText xml:space="preserve"> PAGEREF _Toc531958444 \h </w:instrText>
+              <w:instrText xml:space="preserve"> PAGEREF _Toc532025903 \h </w:instrText>
             </w:r>
             <w:r>
               <w:rPr>
@@ -1441,7 +1441,7 @@
               <w:noProof/>
             </w:rPr>
           </w:pPr>
-          <w:hyperlink w:anchor="_Toc531958445" w:history="1">
+          <w:hyperlink w:anchor="_Toc532025904" w:history="1">
             <w:r>
               <w:rPr>
                 <w:rStyle w:val="Hyperlink"/>
@@ -1468,7 +1468,7 @@
                 <w:noProof/>
                 <w:webHidden/>
               </w:rPr>
-              <w:instrText xml:space="preserve"> PAGEREF _Toc531958445 \h </w:instrText>
+              <w:instrText xml:space="preserve"> PAGEREF _Toc532025904 \h </w:instrText>
             </w:r>
             <w:r>
               <w:rPr>
@@ -1510,7 +1510,7 @@
               <w:noProof/>
             </w:rPr>
           </w:pPr>
-          <w:hyperlink w:anchor="_Toc531958446" w:history="1">
+          <w:hyperlink w:anchor="_Toc532025905" w:history="1">
             <w:r>
               <w:rPr>
                 <w:rStyle w:val="Hyperlink"/>
@@ -1537,7 +1537,7 @@
                 <w:noProof/>
                 <w:webHidden/>
               </w:rPr>
-              <w:instrText xml:space="preserve"> PAGEREF _Toc531958446 \h </w:instrText>
+              <w:instrText xml:space="preserve"> PAGEREF _Toc532025905 \h </w:instrText>
             </w:r>
             <w:r>
               <w:rPr>
@@ -1579,7 +1579,7 @@
               <w:noProof/>
             </w:rPr>
           </w:pPr>
-          <w:hyperlink w:anchor="_Toc531958447" w:history="1">
+          <w:hyperlink w:anchor="_Toc532025906" w:history="1">
             <w:r>
               <w:rPr>
                 <w:rStyle w:val="Hyperlink"/>
@@ -1606,7 +1606,7 @@
                 <w:noProof/>
                 <w:webHidden/>
               </w:rPr>
-              <w:instrText xml:space="preserve"> PAGEREF _Toc531958447 \h </w:instrText>
+              <w:instrText xml:space="preserve"> PAGEREF _Toc532025906 \h </w:instrText>
             </w:r>
             <w:r>
               <w:rPr>
@@ -1648,7 +1648,7 @@
               <w:noProof/>
             </w:rPr>
           </w:pPr>
-          <w:hyperlink w:anchor="_Toc531958448" w:history="1">
+          <w:hyperlink w:anchor="_Toc532025907" w:history="1">
             <w:r>
               <w:rPr>
                 <w:rStyle w:val="Hyperlink"/>
@@ -1675,7 +1675,7 @@
                 <w:noProof/>
                 <w:webHidden/>
               </w:rPr>
-              <w:instrText xml:space="preserve"> PAGEREF _Toc531958448 \h </w:instrText>
+              <w:instrText xml:space="preserve"> PAGEREF _Toc532025907 \h </w:instrText>
             </w:r>
             <w:r>
               <w:rPr>
@@ -1717,7 +1717,7 @@
               <w:noProof/>
             </w:rPr>
           </w:pPr>
-          <w:hyperlink w:anchor="_Toc531958449" w:history="1">
+          <w:hyperlink w:anchor="_Toc532025908" w:history="1">
             <w:r>
               <w:rPr>
                 <w:rStyle w:val="Hyperlink"/>
@@ -1744,7 +1744,7 @@
                 <w:noProof/>
                 <w:webHidden/>
               </w:rPr>
-              <w:instrText xml:space="preserve"> PAGEREF _Toc531958449 \h </w:instrText>
+              <w:instrText xml:space="preserve"> PAGEREF _Toc532025908 \h </w:instrText>
             </w:r>
             <w:r>
               <w:rPr>
@@ -1786,7 +1786,7 @@
               <w:noProof/>
             </w:rPr>
           </w:pPr>
-          <w:hyperlink w:anchor="_Toc531958450" w:history="1">
+          <w:hyperlink w:anchor="_Toc532025909" w:history="1">
             <w:r>
               <w:rPr>
                 <w:rStyle w:val="Hyperlink"/>
@@ -1813,7 +1813,7 @@
                 <w:noProof/>
                 <w:webHidden/>
               </w:rPr>
-              <w:instrText xml:space="preserve"> PAGEREF _Toc531958450 \h </w:instrText>
+              <w:instrText xml:space="preserve"> PAGEREF _Toc532025909 \h </w:instrText>
             </w:r>
             <w:r>
               <w:rPr>
@@ -1855,7 +1855,7 @@
               <w:noProof/>
             </w:rPr>
           </w:pPr>
-          <w:hyperlink w:anchor="_Toc531958451" w:history="1">
+          <w:hyperlink w:anchor="_Toc532025910" w:history="1">
             <w:r>
               <w:rPr>
                 <w:rStyle w:val="Hyperlink"/>
@@ -1882,7 +1882,7 @@
                 <w:noProof/>
                 <w:webHidden/>
               </w:rPr>
-              <w:instrText xml:space="preserve"> PAGEREF _Toc531958451 \h </w:instrText>
+              <w:instrText xml:space="preserve"> PAGEREF _Toc532025910 \h </w:instrText>
             </w:r>
             <w:r>
               <w:rPr>
@@ -1924,7 +1924,7 @@
               <w:noProof/>
             </w:rPr>
           </w:pPr>
-          <w:hyperlink w:anchor="_Toc531958452" w:history="1">
+          <w:hyperlink w:anchor="_Toc532025911" w:history="1">
             <w:r>
               <w:rPr>
                 <w:rStyle w:val="Hyperlink"/>
@@ -1951,7 +1951,7 @@
                 <w:noProof/>
                 <w:webHidden/>
               </w:rPr>
-              <w:instrText xml:space="preserve"> PAGEREF _Toc531958452 \h </w:instrText>
+              <w:instrText xml:space="preserve"> PAGEREF _Toc532025911 \h </w:instrText>
             </w:r>
             <w:r>
               <w:rPr>
@@ -1972,6 +1972,75 @@
                 <w:webHidden/>
               </w:rPr>
               <w:t>12</w:t>
+            </w:r>
+            <w:r>
+              <w:rPr>
+                <w:noProof/>
+                <w:webHidden/>
+              </w:rPr>
+              <w:fldChar w:fldCharType="end"/>
+            </w:r>
+          </w:hyperlink>
+        </w:p>
+        <w:p>
+          <w:pPr>
+            <w:pStyle w:val="TOC1"/>
+            <w:tabs>
+              <w:tab w:val="right" w:leader="dot" w:pos="9350"/>
+            </w:tabs>
+            <w:rPr>
+              <w:rFonts w:eastAsiaTheme="minorEastAsia"/>
+              <w:noProof/>
+            </w:rPr>
+          </w:pPr>
+          <w:hyperlink w:anchor="_Toc532025912" w:history="1">
+            <w:r>
+              <w:rPr>
+                <w:rStyle w:val="Hyperlink"/>
+                <w:noProof/>
+              </w:rPr>
+              <w:t>References</w:t>
+            </w:r>
+            <w:r>
+              <w:rPr>
+                <w:noProof/>
+                <w:webHidden/>
+              </w:rPr>
+              <w:tab/>
+            </w:r>
+            <w:r>
+              <w:rPr>
+                <w:noProof/>
+                <w:webHidden/>
+              </w:rPr>
+              <w:fldChar w:fldCharType="begin"/>
+            </w:r>
+            <w:r>
+              <w:rPr>
+                <w:noProof/>
+                <w:webHidden/>
+              </w:rPr>
+              <w:instrText xml:space="preserve"> PAGEREF _Toc532025912 \h </w:instrText>
+            </w:r>
+            <w:r>
+              <w:rPr>
+                <w:noProof/>
+                <w:webHidden/>
+              </w:rPr>
+            </w:r>
+            <w:r>
+              <w:rPr>
+                <w:noProof/>
+                <w:webHidden/>
+              </w:rPr>
+              <w:fldChar w:fldCharType="separate"/>
+            </w:r>
+            <w:r>
+              <w:rPr>
+                <w:noProof/>
+                <w:webHidden/>
+              </w:rPr>
+              <w:t>13</w:t>
             </w:r>
             <w:r>
               <w:rPr>
@@ -2008,7 +2077,7 @@
       <w:pPr>
         <w:pStyle w:val="Heading1"/>
       </w:pPr>
-      <w:bookmarkStart w:id="1" w:name="_Toc531958429"/>
+      <w:bookmarkStart w:id="1" w:name="_Toc532025888"/>
       <w:r>
         <w:lastRenderedPageBreak/>
         <w:t>Introduction</w:t>
@@ -2017,83 +2086,107 @@
     </w:p>
     <w:p>
       <w:r>
-        <w:t xml:space="preserve">The impact of aircraft noise on a “community” is well-regulated by the Federal Aviation Administration [1] (FAA). Aircraft manufacturers such as Airbus and Boeing must adhere to these standards for all new or derivative aircraft models which includes flight testing of prototype aircraft. Community noise flight tests consist of instrumenting one end of a runway of a remote airport with acoustic recording devices and recording the acoustic signatures as the test plane is flown over the instrumentation for the many conditions as required by the Federal regulations. To avoid non-compliance or costly and time-consuming repetitions of the tests, the surrounding acoustic environment should cause no noise contamination on the recordings that could invalidate each test. Sources of contamination can include but are not limited to: bird chirps, wildlife/livestock vocalizations, insect noises, traffic noises, and aircraft noises borne from aircraft besides the target test flight. Current testing procedures use extensive equipment </w:t>
-      </w:r>
-      <w:bookmarkStart w:id="2" w:name="_GoBack"/>
+        <w:t xml:space="preserve">The impact of aircraft noise on a “community” is well-regulated by the Federal Aviation Administration </w:t>
+      </w:r>
+      <w:sdt>
+        <w:sdtPr>
+          <w:id w:val="-858202297"/>
+          <w:citation/>
+        </w:sdtPr>
+        <w:sdtContent>
+          <w:r>
+            <w:fldChar w:fldCharType="begin"/>
+          </w:r>
+          <w:r>
+            <w:instrText xml:space="preserve"> CITATION Fed18 \l 1033 </w:instrText>
+          </w:r>
+          <w:r>
+            <w:fldChar w:fldCharType="separate"/>
+          </w:r>
+          <w:r>
+            <w:rPr>
+              <w:noProof/>
+            </w:rPr>
+            <w:t>[1]</w:t>
+          </w:r>
+          <w:r>
+            <w:fldChar w:fldCharType="end"/>
+          </w:r>
+        </w:sdtContent>
+      </w:sdt>
+      <w:r>
+        <w:t xml:space="preserve">. Aircraft manufacturers such as Airbus and Boeing must adhere to these standards for all new or derivative aircraft models which includes flight testing of prototype aircraft. Community noise flight tests consist of instrumenting one end of a runway of a remote airport with acoustic recording devices and recording the acoustic signatures as the test plane is flown over the instrumentation for the many conditions as required by the Federal regulations. To avoid non-compliance or costly and time-consuming repetitions of the tests, the surrounding acoustic environment should cause no noise contamination on the recordings that could invalidate each test. Sources of contamination can include but are not limited to: bird chirps, wildlife/livestock vocalizations, insect noises, traffic noises, and aircraft noises borne from aircraft besides the target test flight. Current testing procedures use extensive equipment and human labor to detect, assess, and remedy any environmental noise contamination to ensure the recorded acoustic signatures are solely from test aircraft. </w:t>
+      </w:r>
+    </w:p>
+    <w:p>
+      <w:r>
+        <w:t xml:space="preserve">This project is a feasibility study into using automated procedures for detecting and assessing the presence of environmental noise contamination in an audio recording. The goal would be to extend this research into a real-time system to monitor, detect, and classify the presence of environmental noise. The scope of the classification should be </w:t>
+      </w:r>
+      <w:proofErr w:type="gramStart"/>
+      <w:r>
+        <w:t>sufficient</w:t>
+      </w:r>
+      <w:proofErr w:type="gramEnd"/>
+      <w:r>
+        <w:t xml:space="preserve"> to guide test engineers on the necessary actions to take to remediate the contaminated data. For example, whether the flight condition need be redone or what type(s) of contaminant noise sources need to be removed from the testing site. Human labor designated for these tasks, while reasonably effective, is taxing and not cost-efficient. Thus, a proposed signal processing and machine learning-based system for this problem.</w:t>
+      </w:r>
+    </w:p>
+    <w:p>
+      <w:r>
+        <w:t xml:space="preserve">The target </w:t>
+      </w:r>
+      <w:r>
+        <w:t>market</w:t>
+      </w:r>
+      <w:r>
+        <w:t xml:space="preserve"> </w:t>
+      </w:r>
+      <w:r>
+        <w:t>for</w:t>
+      </w:r>
+      <w:r>
+        <w:t xml:space="preserve"> the noise contamination detector is an aircraft manufacturer, the sponsor Boeing Test &amp; Evaluation (BT&amp;E). This project could remove the need for multiple on-site work stations and operators and could lead to significant cost reductions for BT&amp;E. The performance of the system could increase the accuracy and repeatability of detection, further streamlining regulatory noise testing by BT&amp;E.</w:t>
+      </w:r>
+    </w:p>
+    <w:p>
+      <w:pPr>
+        <w:pStyle w:val="Heading1"/>
+      </w:pPr>
+      <w:bookmarkStart w:id="2" w:name="_Toc532025889"/>
+      <w:r>
+        <w:t>Project proposal</w:t>
+      </w:r>
       <w:bookmarkEnd w:id="2"/>
-      <w:r>
-        <w:t xml:space="preserve">and human labor to detect, assess, and remedy any environmental noise contamination to ensure the recorded acoustic signatures are solely from test aircraft. </w:t>
-      </w:r>
-    </w:p>
-    <w:p>
-      <w:r>
-        <w:t xml:space="preserve">This project is a feasibility study into using automated procedures for detecting and assessing the presence of environmental noise contamination in an audio recording. The goal would be to extend this research into a real-time system to monitor, detect, and classify the presence of environmental noise. The scope of the classification should be </w:t>
-      </w:r>
-      <w:proofErr w:type="gramStart"/>
-      <w:r>
-        <w:t>sufficient</w:t>
-      </w:r>
-      <w:proofErr w:type="gramEnd"/>
-      <w:r>
-        <w:t xml:space="preserve"> to guide test engineers on the necessary actions to take to remediate the contaminated data. For example, whether the flight condition need be redone or what type(s) of contaminant noise sources need to be removed from the testing site. Human labor designated for these tasks, while reasonably effective, is taxing and not cost-efficient. Thus, a proposed signal processing and machine learning-based system for this problem.</w:t>
-      </w:r>
-    </w:p>
-    <w:p>
-      <w:r>
-        <w:t xml:space="preserve">The target </w:t>
-      </w:r>
-      <w:r>
-        <w:t>market</w:t>
-      </w:r>
-      <w:r>
-        <w:t xml:space="preserve"> </w:t>
-      </w:r>
-      <w:r>
-        <w:t>for</w:t>
-      </w:r>
-      <w:r>
-        <w:t xml:space="preserve"> the noise contamination detector is an aircraft manufacturer, the sponsor Boeing Test &amp; Evaluation (BT&amp;E). This project could remove the need for multiple on-site work stations and operators and could lead to significant cost reductions for BT&amp;E. The performance of the system could increase the accuracy and repeatability of detection, further streamlining regulatory noise testing by BT&amp;E.</w:t>
-      </w:r>
-    </w:p>
-    <w:p>
-      <w:pPr>
-        <w:pStyle w:val="Heading1"/>
-      </w:pPr>
-      <w:bookmarkStart w:id="3" w:name="_Toc531958430"/>
-      <w:r>
-        <w:t>Project proposal</w:t>
+    </w:p>
+    <w:p>
+      <w:r>
+        <w:t xml:space="preserve">This project seeks to research, develop, and implement a signal processing into machine-learning pipeline for automating the detection of environmental noise contamination contained in acoustic measurements. A proposed methodology for achieving such results follows. </w:t>
+      </w:r>
+    </w:p>
+    <w:p>
+      <w:pPr>
+        <w:pStyle w:val="Heading2"/>
+      </w:pPr>
+      <w:bookmarkStart w:id="3" w:name="_Toc532025890"/>
+      <w:r>
+        <w:t>Feature Selection</w:t>
       </w:r>
       <w:bookmarkEnd w:id="3"/>
     </w:p>
     <w:p>
       <w:r>
-        <w:t xml:space="preserve">This project seeks to research, develop, and implement a signal processing into machine-learning pipeline for automating the detection of environmental noise contamination contained in acoustic measurements. A proposed methodology for achieving such results follows. </w:t>
+        <w:t>This portion of the project will require research and implementation of novel audio signal processing techniques to create and select signal features relevant for the classification task. Signal filtering, Fourier analysis, signal-to-noise ratio/signal energy spectrum methods, wavelet transforms, and other time-series transient signal classification methods are potential methods for this purpose. Further exploration in which techniques are likely to be prioritized in the section for Current Research and Work in this field.</w:t>
       </w:r>
     </w:p>
     <w:p>
       <w:pPr>
         <w:pStyle w:val="Heading2"/>
       </w:pPr>
-      <w:bookmarkStart w:id="4" w:name="_Toc531958431"/>
-      <w:r>
-        <w:t>Feature Selection</w:t>
+      <w:bookmarkStart w:id="4" w:name="_Toc532025891"/>
+      <w:r>
+        <w:t>Model Training</w:t>
       </w:r>
       <w:bookmarkEnd w:id="4"/>
-    </w:p>
-    <w:p>
-      <w:r>
-        <w:t>This portion of the project will require research and implementation of novel audio signal processing techniques to create and select signal features relevant for the classification task. Signal filtering, Fourier analysis, signal-to-noise ratio/signal energy spectrum methods, wavelet transforms, and other time-series transient signal classification methods are potential methods for this purpose. Further exploration in which techniques are likely to be prioritized in the section for Current Research and Work in this field.</w:t>
-      </w:r>
-    </w:p>
-    <w:p>
-      <w:pPr>
-        <w:pStyle w:val="Heading2"/>
-      </w:pPr>
-      <w:bookmarkStart w:id="5" w:name="_Toc531958432"/>
-      <w:r>
-        <w:t>Model Training</w:t>
-      </w:r>
-      <w:bookmarkEnd w:id="5"/>
     </w:p>
     <w:p>
       <w:r>
@@ -2121,80 +2214,115 @@
       <w:pPr>
         <w:pStyle w:val="Heading2"/>
       </w:pPr>
-      <w:bookmarkStart w:id="6" w:name="_Toc531958433"/>
+      <w:bookmarkStart w:id="5" w:name="_Toc532025892"/>
       <w:r>
         <w:t>Model Evaluation</w:t>
       </w:r>
+      <w:bookmarkEnd w:id="5"/>
+    </w:p>
+    <w:p>
+      <w:r>
+        <w:t xml:space="preserve">Feature selection and model training will be continuously re-evaluated according to model performance. It is plausible that the features engineered will not be </w:t>
+      </w:r>
+      <w:proofErr w:type="gramStart"/>
+      <w:r>
+        <w:t>sufficient</w:t>
+      </w:r>
+      <w:proofErr w:type="gramEnd"/>
+      <w:r>
+        <w:t xml:space="preserve"> to result in accurate classification and different signal processing techniques must be researched and deployed. </w:t>
+      </w:r>
+    </w:p>
+    <w:p>
+      <w:pPr>
+        <w:pStyle w:val="Heading2"/>
+      </w:pPr>
+      <w:bookmarkStart w:id="6" w:name="_Toc532025893"/>
+      <w:r>
+        <w:t>Data Augmentation</w:t>
+      </w:r>
       <w:bookmarkEnd w:id="6"/>
     </w:p>
     <w:p>
       <w:r>
-        <w:t xml:space="preserve">Feature selection and model training will be continuously re-evaluated according to model performance. It is plausible that the features engineered will not be </w:t>
+        <w:t>To assist in the prior steps, the data set from the sponsor may be augmented with other examples of environmental noise that allow for unrestricted commercial use, such as data from the United States National Park Service</w:t>
+      </w:r>
+      <w:sdt>
+        <w:sdtPr>
+          <w:id w:val="-132709128"/>
+          <w:citation/>
+        </w:sdtPr>
+        <w:sdtContent>
+          <w:r>
+            <w:fldChar w:fldCharType="begin"/>
+          </w:r>
+          <w:r>
+            <w:instrText xml:space="preserve"> CITATION USN18 \l 1033 </w:instrText>
+          </w:r>
+          <w:r>
+            <w:fldChar w:fldCharType="separate"/>
+          </w:r>
+          <w:r>
+            <w:rPr>
+              <w:noProof/>
+            </w:rPr>
+            <w:t xml:space="preserve"> </w:t>
+          </w:r>
+          <w:r>
+            <w:rPr>
+              <w:noProof/>
+            </w:rPr>
+            <w:t>[2]</w:t>
+          </w:r>
+          <w:r>
+            <w:fldChar w:fldCharType="end"/>
+          </w:r>
+        </w:sdtContent>
+      </w:sdt>
+      <w:r>
+        <w:t>.</w:t>
+      </w:r>
+    </w:p>
+    <w:p>
+      <w:r>
+        <w:t>Once satisfied with the performance of the pipeline, robust documentation to retrain the algorithm(s) and reproduce and/or adapt this project for BT&amp;E will be generated.</w:t>
+      </w:r>
+    </w:p>
+    <w:p>
+      <w:pPr>
+        <w:pStyle w:val="Heading2"/>
+      </w:pPr>
+      <w:bookmarkStart w:id="7" w:name="_Toc532025894"/>
+      <w:r>
+        <w:t>Schedule</w:t>
+      </w:r>
+      <w:bookmarkEnd w:id="7"/>
+    </w:p>
+    <w:p>
+      <w:r>
+        <w:t xml:space="preserve">The project is proposed to start in earnest in the beginning of January 2019 with completion </w:t>
+      </w:r>
+      <w:r>
+        <w:t xml:space="preserve">in the beginning of March 2019. The final report and presentation </w:t>
       </w:r>
       <w:proofErr w:type="gramStart"/>
       <w:r>
-        <w:t>sufficient</w:t>
+        <w:t>is</w:t>
       </w:r>
       <w:proofErr w:type="gramEnd"/>
       <w:r>
-        <w:t xml:space="preserve"> to result in accurate classification and different signal processing techniques must be researched and deployed. </w:t>
+        <w:t xml:space="preserve"> tentatively scheduled for 13 March 2019.</w:t>
       </w:r>
     </w:p>
     <w:p>
       <w:pPr>
         <w:pStyle w:val="Heading2"/>
       </w:pPr>
-      <w:bookmarkStart w:id="7" w:name="_Toc531958434"/>
-      <w:r>
-        <w:t>Data Augmentation</w:t>
-      </w:r>
-      <w:bookmarkEnd w:id="7"/>
-    </w:p>
-    <w:p>
-      <w:r>
-        <w:t>To assist in the prior steps, the data set from the sponsor may be augmented with other examples of environmental noise that allow for unrestricted commercial use, such as data from the United States National Park Service [2].</w:t>
-      </w:r>
-    </w:p>
-    <w:p>
-      <w:r>
-        <w:t>Once satisfied with the performance of the pipeline, robust documentation to retrain the algorithm(s) and reproduce and/or adapt this project for BT&amp;E will be generated.</w:t>
-      </w:r>
-    </w:p>
-    <w:p>
-      <w:pPr>
-        <w:pStyle w:val="Heading2"/>
-      </w:pPr>
-      <w:bookmarkStart w:id="8" w:name="_Toc531958435"/>
-      <w:r>
-        <w:t>Schedule</w:t>
+      <w:bookmarkStart w:id="8" w:name="_Toc532025895"/>
+      <w:r>
+        <w:t>Deliveries</w:t>
       </w:r>
       <w:bookmarkEnd w:id="8"/>
-    </w:p>
-    <w:p>
-      <w:r>
-        <w:t xml:space="preserve">The project is proposed to start in earnest in the beginning of January 2019 with completion </w:t>
-      </w:r>
-      <w:r>
-        <w:t xml:space="preserve">in the beginning of March 2019. The final report and presentation </w:t>
-      </w:r>
-      <w:proofErr w:type="gramStart"/>
-      <w:r>
-        <w:t>is</w:t>
-      </w:r>
-      <w:proofErr w:type="gramEnd"/>
-      <w:r>
-        <w:t xml:space="preserve"> tentatively scheduled for 13 March 2019.</w:t>
-      </w:r>
-    </w:p>
-    <w:p>
-      <w:pPr>
-        <w:pStyle w:val="Heading2"/>
-      </w:pPr>
-      <w:bookmarkStart w:id="9" w:name="_Toc531958436"/>
-      <w:r>
-        <w:t>Deliveries</w:t>
-      </w:r>
-      <w:bookmarkEnd w:id="9"/>
     </w:p>
     <w:p>
       <w:r>
@@ -2232,11 +2360,11 @@
       <w:pPr>
         <w:pStyle w:val="Heading2"/>
       </w:pPr>
-      <w:bookmarkStart w:id="10" w:name="_Toc531958437"/>
+      <w:bookmarkStart w:id="9" w:name="_Toc532025896"/>
       <w:r>
         <w:t>Limitations</w:t>
       </w:r>
-      <w:bookmarkEnd w:id="10"/>
+      <w:bookmarkEnd w:id="9"/>
     </w:p>
     <w:p>
       <w:r>
@@ -2261,16 +2389,83 @@
       <w:pPr>
         <w:pStyle w:val="Heading1"/>
       </w:pPr>
-      <w:bookmarkStart w:id="11" w:name="_Toc531958438"/>
+      <w:bookmarkStart w:id="10" w:name="_Toc532025897"/>
       <w:r>
         <w:lastRenderedPageBreak/>
         <w:t>Previous Work</w:t>
       </w:r>
-      <w:bookmarkEnd w:id="11"/>
-    </w:p>
-    <w:p>
-      <w:r>
-        <w:t xml:space="preserve">A variety of features and techniques are used in modern research to identify acoustic signals. Much of the early work started with spectrum-based features from either constant percentage bandwidth or octave spectrum or discrete Fourier transform spectrum. Later work has been expanding the list of features and algorithms to more advanced and exotic methods. Recently, Wang et al (2014) proposed an improved time encoded signal processing algorithm coupled with a machine learning classifier to identify different vehicle types from acoustic or seismic signals. Earlier, Wu et al (1998) applied principal component analysis to discrete Fourier Transform spectrums to generate features for acoustic vehicle recognition. </w:t>
+      <w:bookmarkEnd w:id="10"/>
+    </w:p>
+    <w:p>
+      <w:r>
+        <w:t>A variety of features and techniques are used in modern research to identify acoustic signals. Much of the early work started with spectrum-based features from either constant percentage bandwidth or octave spectrum or discrete Fourier transform spectrum. Later work has been expanding the list of features and algorithms to more advanced and exotic methods. Recently, Wang et al proposed an improved time encoded signal processing algorithm coupled with a machine learning classifier to identify different vehicle types from acoustic or seismic signals</w:t>
+      </w:r>
+      <w:r>
+        <w:t xml:space="preserve"> </w:t>
+      </w:r>
+      <w:sdt>
+        <w:sdtPr>
+          <w:id w:val="1233038728"/>
+          <w:citation/>
+        </w:sdtPr>
+        <w:sdtContent>
+          <w:r>
+            <w:fldChar w:fldCharType="begin"/>
+          </w:r>
+          <w:r>
+            <w:instrText xml:space="preserve"> CITATION Wan14 \l 1033 </w:instrText>
+          </w:r>
+          <w:r>
+            <w:fldChar w:fldCharType="separate"/>
+          </w:r>
+          <w:r>
+            <w:rPr>
+              <w:noProof/>
+            </w:rPr>
+            <w:t>[3]</w:t>
+          </w:r>
+          <w:r>
+            <w:fldChar w:fldCharType="end"/>
+          </w:r>
+        </w:sdtContent>
+      </w:sdt>
+      <w:r>
+        <w:t>. Earlier, Wu et al applied principal component analysis to discrete Fourier Transform spectrums to generate features for acoustic vehicle recognition</w:t>
+      </w:r>
+      <w:sdt>
+        <w:sdtPr>
+          <w:id w:val="146030076"/>
+          <w:citation/>
+        </w:sdtPr>
+        <w:sdtContent>
+          <w:r>
+            <w:fldChar w:fldCharType="begin"/>
+          </w:r>
+          <w:r>
+            <w:instrText xml:space="preserve"> CITATION WuH98 \l 1033 </w:instrText>
+          </w:r>
+          <w:r>
+            <w:fldChar w:fldCharType="separate"/>
+          </w:r>
+          <w:r>
+            <w:rPr>
+              <w:noProof/>
+            </w:rPr>
+            <w:t xml:space="preserve"> </w:t>
+          </w:r>
+          <w:r>
+            <w:rPr>
+              <w:noProof/>
+            </w:rPr>
+            <w:t>[4]</w:t>
+          </w:r>
+          <w:r>
+            <w:fldChar w:fldCharType="end"/>
+          </w:r>
+        </w:sdtContent>
+      </w:sdt>
+      <w:r>
+        <w:t xml:space="preserve">. </w:t>
       </w:r>
       <w:proofErr w:type="spellStart"/>
       <w:r>
@@ -2286,7 +2481,42 @@
       </w:r>
       <w:proofErr w:type="spellEnd"/>
       <w:r>
-        <w:t xml:space="preserve"> (2014) investigated and compared many options for feature generation and classification such as spectrograms (short time Fourier transforms), Mel-frequency cepstral coefficients, and wavelet scattering transforms for musical genre classification. Wavelet package have also been investigated for acoustic bearing fault detection in </w:t>
+        <w:t xml:space="preserve"> investigated and compared many options for feature generation and classification such as spectrograms (short time Fourier transforms), Mel-frequency cepstral coefficients, and wavelet scattering transforms for musical genre classification</w:t>
+      </w:r>
+      <w:sdt>
+        <w:sdtPr>
+          <w:id w:val="246537542"/>
+          <w:citation/>
+        </w:sdtPr>
+        <w:sdtContent>
+          <w:r>
+            <w:fldChar w:fldCharType="begin"/>
+          </w:r>
+          <w:r>
+            <w:instrText xml:space="preserve">CITATION And14 \l 1033 </w:instrText>
+          </w:r>
+          <w:r>
+            <w:fldChar w:fldCharType="separate"/>
+          </w:r>
+          <w:r>
+            <w:rPr>
+              <w:noProof/>
+            </w:rPr>
+            <w:t xml:space="preserve"> </w:t>
+          </w:r>
+          <w:r>
+            <w:rPr>
+              <w:noProof/>
+            </w:rPr>
+            <w:t>[5]</w:t>
+          </w:r>
+          <w:r>
+            <w:fldChar w:fldCharType="end"/>
+          </w:r>
+        </w:sdtContent>
+      </w:sdt>
+      <w:r>
+        <w:t xml:space="preserve">. Wavelet package have also been investigated for acoustic bearing fault detection in </w:t>
       </w:r>
       <w:proofErr w:type="spellStart"/>
       <w:r>
@@ -2294,7 +2524,42 @@
       </w:r>
       <w:proofErr w:type="spellEnd"/>
       <w:r>
-        <w:t xml:space="preserve"> et al (2016). </w:t>
+        <w:t xml:space="preserve"> et al</w:t>
+      </w:r>
+      <w:sdt>
+        <w:sdtPr>
+          <w:id w:val="-52393223"/>
+          <w:citation/>
+        </w:sdtPr>
+        <w:sdtContent>
+          <w:r>
+            <w:fldChar w:fldCharType="begin"/>
+          </w:r>
+          <w:r>
+            <w:instrText xml:space="preserve"> CITATION Hem16 \l 1033 </w:instrText>
+          </w:r>
+          <w:r>
+            <w:fldChar w:fldCharType="separate"/>
+          </w:r>
+          <w:r>
+            <w:rPr>
+              <w:noProof/>
+            </w:rPr>
+            <w:t xml:space="preserve"> </w:t>
+          </w:r>
+          <w:r>
+            <w:rPr>
+              <w:noProof/>
+            </w:rPr>
+            <w:t>[6]</w:t>
+          </w:r>
+          <w:r>
+            <w:fldChar w:fldCharType="end"/>
+          </w:r>
+        </w:sdtContent>
+      </w:sdt>
+      <w:r>
+        <w:t xml:space="preserve">. </w:t>
       </w:r>
     </w:p>
     <w:p>
@@ -2307,76 +2572,179 @@
       </w:r>
       <w:proofErr w:type="spellEnd"/>
       <w:r>
-        <w:t xml:space="preserve">, </w:t>
+        <w:t xml:space="preserve"> et al,</w:t>
+      </w:r>
+      <w:r>
+        <w:t xml:space="preserve"> LSTM units (Long short-term memory) within a Recurrent Neural Network (RNN) are leveraged to identify sound events in polyphonic audio samples</w:t>
+      </w:r>
+      <w:sdt>
+        <w:sdtPr>
+          <w:id w:val="1237434567"/>
+          <w:citation/>
+        </w:sdtPr>
+        <w:sdtContent>
+          <w:r>
+            <w:fldChar w:fldCharType="begin"/>
+          </w:r>
+          <w:r>
+            <w:instrText xml:space="preserve"> CITATION Ada16 \l 1033 </w:instrText>
+          </w:r>
+          <w:r>
+            <w:fldChar w:fldCharType="separate"/>
+          </w:r>
+          <w:r>
+            <w:rPr>
+              <w:noProof/>
+            </w:rPr>
+            <w:t xml:space="preserve"> </w:t>
+          </w:r>
+          <w:r>
+            <w:rPr>
+              <w:noProof/>
+            </w:rPr>
+            <w:t>[7]</w:t>
+          </w:r>
+          <w:r>
+            <w:fldChar w:fldCharType="end"/>
+          </w:r>
+        </w:sdtContent>
+      </w:sdt>
+      <w:r>
+        <w:t xml:space="preserve">. Three different feature sets were studied in their evaluation, log </w:t>
       </w:r>
       <w:proofErr w:type="spellStart"/>
       <w:r>
-        <w:t>Parascandolo</w:t>
+        <w:t>mel</w:t>
       </w:r>
       <w:proofErr w:type="spellEnd"/>
       <w:r>
-        <w:t xml:space="preserve">, </w:t>
+        <w:t xml:space="preserve">-band energy, harmonic features (such as pitch), and time difference of arrival (TDOA) and found that a combination of </w:t>
       </w:r>
       <w:proofErr w:type="spellStart"/>
       <w:r>
-        <w:t>Petila</w:t>
+        <w:t>mel</w:t>
       </w:r>
       <w:proofErr w:type="spellEnd"/>
       <w:r>
-        <w:t xml:space="preserve">, </w:t>
+        <w:t xml:space="preserve">-band and TDOA features performed the best. A preliminary survey of the data for this project has already seen some success in leveraging harmonic features by visualizing the octave spectrum from contaminated and non-contaminated audio. </w:t>
+      </w:r>
+    </w:p>
+    <w:p>
+      <w:r>
+        <w:t xml:space="preserve">One technique that considered but decided against, due to the small size of the dataset was metric or similarity learning. </w:t>
       </w:r>
       <w:proofErr w:type="spellStart"/>
       <w:r>
-        <w:t>Heittola</w:t>
+        <w:t>Royo-Letelier</w:t>
       </w:r>
       <w:proofErr w:type="spellEnd"/>
       <w:r>
-        <w:t xml:space="preserve">, Virtanen, 2016, LSTM units (Long short-term memory) within a Recurrent Neural Network (RNN) are leveraged to identify sound events in polyphonic audio samples [6]. Three different feature sets were studied in their evaluation, log </w:t>
-      </w:r>
-      <w:proofErr w:type="spellStart"/>
-      <w:r>
-        <w:t>mel</w:t>
-      </w:r>
-      <w:proofErr w:type="spellEnd"/>
-      <w:r>
-        <w:t xml:space="preserve">-band energy, harmonic features (such as pitch), and time difference of arrival (TDOA) and found that a combination of </w:t>
-      </w:r>
-      <w:proofErr w:type="spellStart"/>
-      <w:r>
-        <w:t>mel</w:t>
-      </w:r>
-      <w:proofErr w:type="spellEnd"/>
-      <w:r>
-        <w:t xml:space="preserve">-band and TDOA features performed the best. A preliminary survey of the data for this project has already seen some success in leveraging harmonic features by visualizing the octave spectrum from contaminated and non-contaminated audio. </w:t>
-      </w:r>
-    </w:p>
-    <w:p>
-      <w:r>
-        <w:t xml:space="preserve">One technique that considered but decided against, due to the small size of the dataset was metric or similarity learning. </w:t>
-      </w:r>
-      <w:proofErr w:type="spellStart"/>
-      <w:r>
-        <w:t>Royo-Letelier</w:t>
-      </w:r>
-      <w:proofErr w:type="spellEnd"/>
-      <w:r>
-        <w:t xml:space="preserve">, </w:t>
-      </w:r>
-      <w:proofErr w:type="spellStart"/>
-      <w:r>
-        <w:t>Hennequin</w:t>
-      </w:r>
-      <w:proofErr w:type="spellEnd"/>
-      <w:r>
-        <w:t xml:space="preserve">, Tran, </w:t>
-      </w:r>
-      <w:proofErr w:type="spellStart"/>
-      <w:r>
-        <w:t>Moussallam</w:t>
-      </w:r>
-      <w:proofErr w:type="spellEnd"/>
-      <w:r>
-        <w:t>, (2018) explored the use of metric learning to disambiguate artists within a music catalog. They found that at smaller dataset sizes (300 or fewer examples), that a traditional 1D-CNN (One Dimensional Convolutional Neural Network) outperformed the metric learning model. The model they compared their metric learning model to is described in Park, Lee, Park, Ha, Nam (2017). An idea that the project may explore given enough time is leveraging triplet loss as they do in this paper to separate contaminated and non-contaminated audio. The goal of triplet loss is that given a tuple of (</w:t>
+        <w:t xml:space="preserve"> et al</w:t>
+      </w:r>
+      <w:r>
+        <w:t xml:space="preserve"> </w:t>
+      </w:r>
+      <w:sdt>
+        <w:sdtPr>
+          <w:id w:val="-263300230"/>
+          <w:citation/>
+        </w:sdtPr>
+        <w:sdtContent>
+          <w:r>
+            <w:fldChar w:fldCharType="begin"/>
+          </w:r>
+          <w:r>
+            <w:instrText xml:space="preserve"> CITATION Roy18 \l 1033 </w:instrText>
+          </w:r>
+          <w:r>
+            <w:fldChar w:fldCharType="separate"/>
+          </w:r>
+          <w:r>
+            <w:rPr>
+              <w:noProof/>
+            </w:rPr>
+            <w:t>[8]</w:t>
+          </w:r>
+          <w:r>
+            <w:fldChar w:fldCharType="end"/>
+          </w:r>
+        </w:sdtContent>
+      </w:sdt>
+      <w:r>
+        <w:t xml:space="preserve"> </w:t>
+      </w:r>
+      <w:r>
+        <w:t>explored the use of metric learning to disambiguate artists within a music catalog. They found that at smaller dataset sizes (300 or fewer examples), that a traditional 1D-CNN (One Dimensional Convolutional Neural Network) outperformed the metric learning model</w:t>
+      </w:r>
+      <w:sdt>
+        <w:sdtPr>
+          <w:id w:val="-1865895333"/>
+          <w:citation/>
+        </w:sdtPr>
+        <w:sdtContent>
+          <w:r>
+            <w:fldChar w:fldCharType="begin"/>
+          </w:r>
+          <w:r>
+            <w:instrText xml:space="preserve"> CITATION Roy18 \l 1033 </w:instrText>
+          </w:r>
+          <w:r>
+            <w:fldChar w:fldCharType="separate"/>
+          </w:r>
+          <w:r>
+            <w:rPr>
+              <w:noProof/>
+            </w:rPr>
+            <w:t xml:space="preserve"> </w:t>
+          </w:r>
+          <w:r>
+            <w:rPr>
+              <w:noProof/>
+            </w:rPr>
+            <w:t>[8]</w:t>
+          </w:r>
+          <w:r>
+            <w:fldChar w:fldCharType="end"/>
+          </w:r>
+        </w:sdtContent>
+      </w:sdt>
+      <w:r>
+        <w:t>. The model they compared their metric learning model to is described in</w:t>
+      </w:r>
+      <w:sdt>
+        <w:sdtPr>
+          <w:id w:val="-209267250"/>
+          <w:citation/>
+        </w:sdtPr>
+        <w:sdtContent>
+          <w:r>
+            <w:fldChar w:fldCharType="begin"/>
+          </w:r>
+          <w:r>
+            <w:instrText xml:space="preserve"> CITATION Par18 \l 1033 </w:instrText>
+          </w:r>
+          <w:r>
+            <w:fldChar w:fldCharType="separate"/>
+          </w:r>
+          <w:r>
+            <w:rPr>
+              <w:noProof/>
+            </w:rPr>
+            <w:t xml:space="preserve"> </w:t>
+          </w:r>
+          <w:r>
+            <w:rPr>
+              <w:noProof/>
+            </w:rPr>
+            <w:t>[9]</w:t>
+          </w:r>
+          <w:r>
+            <w:fldChar w:fldCharType="end"/>
+          </w:r>
+        </w:sdtContent>
+      </w:sdt>
+      <w:r>
+        <w:t>. An idea that the project may explore given enough time is leveraging triplet loss as they do in this paper to separate contaminated and non-contaminated audio. The goal of triplet loss is that given a tuple of (</w:t>
       </w:r>
       <w:proofErr w:type="spellStart"/>
       <w:r>
@@ -2417,12 +2785,12 @@
       <w:pPr>
         <w:pStyle w:val="Heading1"/>
       </w:pPr>
-      <w:bookmarkStart w:id="12" w:name="_Toc531958439"/>
+      <w:bookmarkStart w:id="11" w:name="_Toc532025898"/>
       <w:r>
         <w:lastRenderedPageBreak/>
         <w:t>Appendix A – Data pipeline</w:t>
       </w:r>
-      <w:bookmarkEnd w:id="12"/>
+      <w:bookmarkEnd w:id="11"/>
     </w:p>
     <w:p>
       <w:r>
@@ -2432,7 +2800,7 @@
         <mc:AlternateContent>
           <mc:Choice Requires="wps">
             <w:drawing>
-              <wp:anchor distT="0" distB="0" distL="114300" distR="114300" simplePos="0" relativeHeight="251661312" behindDoc="1" locked="0" layoutInCell="1" allowOverlap="1" wp14:anchorId="316D9D3C" wp14:editId="5535DA57">
+              <wp:anchor distT="0" distB="0" distL="114300" distR="114300" simplePos="0" relativeHeight="251661312" behindDoc="1" locked="0" layoutInCell="1" allowOverlap="1" wp14:anchorId="1A9897A7" wp14:editId="6AFEB177">
                 <wp:simplePos x="0" y="0"/>
                 <wp:positionH relativeFrom="column">
                   <wp:posOffset>3542665</wp:posOffset>
@@ -2480,7 +2848,7 @@
                                 <w:noProof/>
                               </w:rPr>
                             </w:pPr>
-                            <w:bookmarkStart w:id="13" w:name="_Ref531956577"/>
+                            <w:bookmarkStart w:id="12" w:name="_Ref531956577"/>
                             <w:r>
                               <w:t xml:space="preserve">Figure </w:t>
                             </w:r>
@@ -2514,7 +2882,7 @@
                               </w:rPr>
                               <w:fldChar w:fldCharType="end"/>
                             </w:r>
-                            <w:bookmarkEnd w:id="13"/>
+                            <w:bookmarkEnd w:id="12"/>
                             <w:r>
                               <w:t>: Field microphone installation.</w:t>
                             </w:r>
@@ -2535,7 +2903,7 @@
           </mc:Choice>
           <mc:Fallback>
             <w:pict>
-              <v:shapetype w14:anchorId="316D9D3C" id="_x0000_t202" coordsize="21600,21600" o:spt="202" path="m,l,21600r21600,l21600,xe">
+              <v:shapetype w14:anchorId="1A9897A7" id="_x0000_t202" coordsize="21600,21600" o:spt="202" path="m,l,21600r21600,l21600,xe">
                 <v:stroke joinstyle="miter"/>
                 <v:path gradientshapeok="t" o:connecttype="rect"/>
               </v:shapetype>
@@ -2549,19 +2917,41 @@
                           <w:noProof/>
                         </w:rPr>
                       </w:pPr>
-                      <w:bookmarkStart w:id="14" w:name="_Ref531956577"/>
+                      <w:bookmarkStart w:id="13" w:name="_Ref531956577"/>
                       <w:r>
                         <w:t xml:space="preserve">Figure </w:t>
                       </w:r>
-                      <w:fldSimple w:instr=" SEQ Figure \* ARABIC ">
-                        <w:r>
-                          <w:rPr>
-                            <w:noProof/>
-                          </w:rPr>
-                          <w:t>1</w:t>
-                        </w:r>
-                      </w:fldSimple>
-                      <w:bookmarkEnd w:id="14"/>
+                      <w:r>
+                        <w:rPr>
+                          <w:noProof/>
+                        </w:rPr>
+                        <w:fldChar w:fldCharType="begin"/>
+                      </w:r>
+                      <w:r>
+                        <w:rPr>
+                          <w:noProof/>
+                        </w:rPr>
+                        <w:instrText xml:space="preserve"> SEQ Figure \* ARABIC </w:instrText>
+                      </w:r>
+                      <w:r>
+                        <w:rPr>
+                          <w:noProof/>
+                        </w:rPr>
+                        <w:fldChar w:fldCharType="separate"/>
+                      </w:r>
+                      <w:r>
+                        <w:rPr>
+                          <w:noProof/>
+                        </w:rPr>
+                        <w:t>1</w:t>
+                      </w:r>
+                      <w:r>
+                        <w:rPr>
+                          <w:noProof/>
+                        </w:rPr>
+                        <w:fldChar w:fldCharType="end"/>
+                      </w:r>
+                      <w:bookmarkEnd w:id="13"/>
                       <w:r>
                         <w:t>: Field microphone installation.</w:t>
                       </w:r>
@@ -2579,7 +2969,7 @@
           <w:noProof/>
         </w:rPr>
         <w:drawing>
-          <wp:anchor distT="0" distB="0" distL="114300" distR="114300" simplePos="0" relativeHeight="251659264" behindDoc="1" locked="0" layoutInCell="1" allowOverlap="1" wp14:anchorId="043A2D0A" wp14:editId="46DE7FAC">
+          <wp:anchor distT="0" distB="0" distL="114300" distR="114300" simplePos="0" relativeHeight="251659264" behindDoc="1" locked="0" layoutInCell="1" allowOverlap="1" wp14:anchorId="47EB0D3A" wp14:editId="1F675299">
             <wp:simplePos x="0" y="0"/>
             <wp:positionH relativeFrom="margin">
               <wp:align>right</wp:align>
@@ -2786,7 +3176,7 @@
                 <w:noProof/>
               </w:rPr>
               <w:drawing>
-                <wp:inline distT="0" distB="0" distL="0" distR="0" wp14:anchorId="260CB08F" wp14:editId="4FDE2BCD">
+                <wp:inline distT="0" distB="0" distL="0" distR="0" wp14:anchorId="59D879F8" wp14:editId="60CBF662">
                   <wp:extent cx="2820838" cy="2118035"/>
                   <wp:effectExtent l="0" t="0" r="0" b="0"/>
                   <wp:docPr id="8" name="Content Placeholder 13">
@@ -2902,7 +3292,7 @@
                 <w:noProof/>
               </w:rPr>
               <w:drawing>
-                <wp:inline distT="0" distB="0" distL="0" distR="0" wp14:anchorId="64E6021A" wp14:editId="66EB8592">
+                <wp:inline distT="0" distB="0" distL="0" distR="0" wp14:anchorId="0BB7FEE6" wp14:editId="2CBA633F">
                   <wp:extent cx="2849880" cy="2088761"/>
                   <wp:effectExtent l="0" t="0" r="0" b="0"/>
                   <wp:docPr id="3" name="Content Placeholder 6">
@@ -3004,7 +3394,7 @@
       <w:pPr>
         <w:pStyle w:val="Heading2"/>
       </w:pPr>
-      <w:bookmarkStart w:id="16" w:name="_Toc531958440"/>
+      <w:bookmarkStart w:id="16" w:name="_Toc532025899"/>
       <w:r>
         <w:t>Data Issues</w:t>
       </w:r>
@@ -3029,7 +3419,7 @@
       <w:pPr>
         <w:pStyle w:val="Heading2"/>
       </w:pPr>
-      <w:bookmarkStart w:id="17" w:name="_Toc531958441"/>
+      <w:bookmarkStart w:id="17" w:name="_Toc532025900"/>
       <w:r>
         <w:t>Data Example</w:t>
       </w:r>
@@ -3193,7 +3583,7 @@
                 <w:noProof/>
               </w:rPr>
               <w:drawing>
-                <wp:inline distT="0" distB="0" distL="0" distR="0" wp14:anchorId="65626008">
+                <wp:inline distT="0" distB="0" distL="0" distR="0" wp14:anchorId="057E2961" wp14:editId="54061846">
                   <wp:extent cx="2796540" cy="2099945"/>
                   <wp:effectExtent l="0" t="0" r="0" b="0"/>
                   <wp:docPr id="16" name="Content Placeholder 15">
@@ -3321,7 +3711,7 @@
                 <w:szCs w:val="20"/>
               </w:rPr>
               <w:drawing>
-                <wp:inline distT="0" distB="0" distL="0" distR="0" wp14:anchorId="577355CD">
+                <wp:inline distT="0" distB="0" distL="0" distR="0" wp14:anchorId="08DE0B73" wp14:editId="496A0255">
                   <wp:extent cx="3110432" cy="2125980"/>
                   <wp:effectExtent l="0" t="0" r="0" b="7620"/>
                   <wp:docPr id="13" name="Content Placeholder 12">
@@ -3449,7 +3839,7 @@
       <w:pPr>
         <w:pStyle w:val="Heading2"/>
       </w:pPr>
-      <w:bookmarkStart w:id="20" w:name="_Toc531958442"/>
+      <w:bookmarkStart w:id="20" w:name="_Toc532025901"/>
       <w:r>
         <w:lastRenderedPageBreak/>
         <w:t>Summary</w:t>
@@ -3476,7 +3866,7 @@
       <w:pPr>
         <w:pStyle w:val="Heading1"/>
       </w:pPr>
-      <w:bookmarkStart w:id="21" w:name="_Toc531958443"/>
+      <w:bookmarkStart w:id="21" w:name="_Toc532025902"/>
       <w:r>
         <w:lastRenderedPageBreak/>
         <w:t>Appendix B – Project timeline</w:t>
@@ -3526,7 +3916,36 @@
         <w:fldChar w:fldCharType="end"/>
       </w:r>
       <w:r>
-        <w:t xml:space="preserve">, we show one potential work tracking solution using Trello. Trello allows for users to manage lists of tasks and provides organizational features such as due dates, checklists for tasks and color-coded labels. Each list can be thought of as a single user story and each item on the list is a task. Add-ins for Trello allow for the addition of story points [5]. At this time, we have not agreed upon a method of applying story points to individual user stories. </w:t>
+        <w:t xml:space="preserve">, we show one potential work tracking solution using Trello. Trello allows for users to manage lists of tasks and provides organizational features such as due dates, checklists for tasks and color-coded labels. Each list can be thought of as a single user story and each item on the list is a task. Add-ins for Trello allow for the addition of story points </w:t>
+      </w:r>
+      <w:sdt>
+        <w:sdtPr>
+          <w:id w:val="-1584981401"/>
+          <w:citation/>
+        </w:sdtPr>
+        <w:sdtContent>
+          <w:r>
+            <w:fldChar w:fldCharType="begin"/>
+          </w:r>
+          <w:r>
+            <w:instrText xml:space="preserve"> CITATION Atl18 \l 1033 </w:instrText>
+          </w:r>
+          <w:r>
+            <w:fldChar w:fldCharType="separate"/>
+          </w:r>
+          <w:r>
+            <w:rPr>
+              <w:noProof/>
+            </w:rPr>
+            <w:t>[10]</w:t>
+          </w:r>
+          <w:r>
+            <w:fldChar w:fldCharType="end"/>
+          </w:r>
+        </w:sdtContent>
+      </w:sdt>
+      <w:r>
+        <w:t xml:space="preserve">. At this time, we have not agreed upon a method of applying story points to individual user stories. </w:t>
       </w:r>
     </w:p>
     <w:p>
@@ -3538,7 +3957,7 @@
           <w:noProof/>
         </w:rPr>
         <w:drawing>
-          <wp:inline distT="0" distB="0" distL="0" distR="0" wp14:anchorId="5BF245FA">
+          <wp:inline distT="0" distB="0" distL="0" distR="0" wp14:anchorId="02E862A1" wp14:editId="281C759C">
             <wp:extent cx="5943600" cy="1650365"/>
             <wp:effectExtent l="0" t="0" r="0" b="6985"/>
             <wp:docPr id="12" name="Picture 12"/>
@@ -3627,7 +4046,7 @@
       <w:pPr>
         <w:pStyle w:val="Heading2"/>
       </w:pPr>
-      <w:bookmarkStart w:id="23" w:name="_Toc531958444"/>
+      <w:bookmarkStart w:id="23" w:name="_Toc532025903"/>
       <w:r>
         <w:t>Proposed User Stories</w:t>
       </w:r>
@@ -3645,7 +4064,7 @@
       <w:pPr>
         <w:pStyle w:val="Heading3"/>
       </w:pPr>
-      <w:bookmarkStart w:id="24" w:name="_Toc531958445"/>
+      <w:bookmarkStart w:id="24" w:name="_Toc532025904"/>
       <w:r>
         <w:t>Data Validation/Labeling</w:t>
       </w:r>
@@ -3676,7 +4095,7 @@
       <w:pPr>
         <w:pStyle w:val="Heading3"/>
       </w:pPr>
-      <w:bookmarkStart w:id="25" w:name="_Toc531958446"/>
+      <w:bookmarkStart w:id="25" w:name="_Toc532025905"/>
       <w:r>
         <w:t>Initial Data Pipeline Work</w:t>
       </w:r>
@@ -3758,7 +4177,7 @@
       <w:pPr>
         <w:pStyle w:val="Heading3"/>
       </w:pPr>
-      <w:bookmarkStart w:id="26" w:name="_Toc531958447"/>
+      <w:bookmarkStart w:id="26" w:name="_Toc532025906"/>
       <w:r>
         <w:t>Feature Set Generation</w:t>
       </w:r>
@@ -3822,7 +4241,7 @@
       <w:pPr>
         <w:pStyle w:val="Heading3"/>
       </w:pPr>
-      <w:bookmarkStart w:id="27" w:name="_Toc531958448"/>
+      <w:bookmarkStart w:id="27" w:name="_Toc532025907"/>
       <w:r>
         <w:t>Machine Learning Generation</w:t>
       </w:r>
@@ -3922,7 +4341,7 @@
       <w:pPr>
         <w:pStyle w:val="Heading3"/>
       </w:pPr>
-      <w:bookmarkStart w:id="28" w:name="_Toc531958449"/>
+      <w:bookmarkStart w:id="28" w:name="_Toc532025908"/>
       <w:r>
         <w:t>Poster Session Preparation</w:t>
       </w:r>
@@ -3945,7 +4364,7 @@
       <w:pPr>
         <w:pStyle w:val="Heading3"/>
       </w:pPr>
-      <w:bookmarkStart w:id="29" w:name="_Toc531958450"/>
+      <w:bookmarkStart w:id="29" w:name="_Toc532025909"/>
       <w:r>
         <w:t>Documentation</w:t>
       </w:r>
@@ -3979,7 +4398,7 @@
       <w:pPr>
         <w:pStyle w:val="Heading1"/>
       </w:pPr>
-      <w:bookmarkStart w:id="30" w:name="_Toc531958451"/>
+      <w:bookmarkStart w:id="30" w:name="_Toc532025910"/>
       <w:r>
         <w:lastRenderedPageBreak/>
         <w:t>Appendix C – The Team</w:t>
@@ -4010,7 +4429,7 @@
                 <w:noProof/>
               </w:rPr>
               <w:drawing>
-                <wp:inline distT="0" distB="0" distL="0" distR="0" wp14:anchorId="5A2663D1">
+                <wp:inline distT="0" distB="0" distL="0" distR="0" wp14:anchorId="66D8A136" wp14:editId="1FAD86A9">
                   <wp:extent cx="966158" cy="966158"/>
                   <wp:effectExtent l="0" t="0" r="5715" b="5715"/>
                   <wp:docPr id="10" name="Picture 10"/>
@@ -4109,7 +4528,7 @@
                 <w:noProof/>
               </w:rPr>
               <w:drawing>
-                <wp:inline distT="0" distB="0" distL="0" distR="0" wp14:anchorId="00072256">
+                <wp:inline distT="0" distB="0" distL="0" distR="0" wp14:anchorId="5F13C667" wp14:editId="14AF426D">
                   <wp:extent cx="987425" cy="932815"/>
                   <wp:effectExtent l="0" t="0" r="3175" b="635"/>
                   <wp:docPr id="11" name="Picture 11"/>
@@ -4223,7 +4642,7 @@
                 <w:noProof/>
               </w:rPr>
               <w:drawing>
-                <wp:inline distT="0" distB="0" distL="0" distR="0" wp14:anchorId="7456BB73">
+                <wp:inline distT="0" distB="0" distL="0" distR="0" wp14:anchorId="2293FD62" wp14:editId="226C4B68">
                   <wp:extent cx="571500" cy="1163411"/>
                   <wp:effectExtent l="0" t="0" r="0" b="0"/>
                   <wp:docPr id="15" name="Picture 15"/>
@@ -4337,7 +4756,7 @@
       <w:pPr>
         <w:pStyle w:val="Heading2"/>
       </w:pPr>
-      <w:bookmarkStart w:id="31" w:name="_Toc531958452"/>
+      <w:bookmarkStart w:id="31" w:name="_Toc532025911"/>
       <w:r>
         <w:t>Team Expectations</w:t>
       </w:r>
@@ -4358,7 +4777,12 @@
     </w:p>
     <w:p>
       <w:r>
-        <w:t xml:space="preserve">As Todd helped bring this project to the UW Master’s Degree in Data Science program, he will be responsible for reporting to and bubbling up concerns to the sponsor, Steve </w:t>
+        <w:t>As Todd helped bring this project to the UW Master’s Degree in Data Science program, he will be responsible for repo</w:t>
+      </w:r>
+      <w:bookmarkStart w:id="32" w:name="_GoBack"/>
+      <w:bookmarkEnd w:id="32"/>
+      <w:r>
+        <w:t xml:space="preserve">rting to and bubbling up concerns to the sponsor, Steve </w:t>
       </w:r>
       <w:proofErr w:type="spellStart"/>
       <w:r>
@@ -4369,6 +4793,667 @@
         <w:t>.</w:t>
       </w:r>
     </w:p>
+    <w:p>
+      <w:pPr>
+        <w:sectPr>
+          <w:pgSz w:w="12240" w:h="15840"/>
+          <w:pgMar w:top="1440" w:right="1440" w:bottom="1440" w:left="1440" w:header="720" w:footer="720" w:gutter="0"/>
+          <w:cols w:space="720"/>
+          <w:docGrid w:linePitch="360"/>
+        </w:sectPr>
+      </w:pPr>
+    </w:p>
+    <w:bookmarkStart w:id="33" w:name="_Toc532025912" w:displacedByCustomXml="next"/>
+    <w:sdt>
+      <w:sdtPr>
+        <w:id w:val="-952938896"/>
+        <w:docPartObj>
+          <w:docPartGallery w:val="Bibliographies"/>
+          <w:docPartUnique/>
+        </w:docPartObj>
+      </w:sdtPr>
+      <w:sdtEndPr>
+        <w:rPr>
+          <w:rFonts w:asciiTheme="minorHAnsi" w:eastAsiaTheme="minorHAnsi" w:hAnsiTheme="minorHAnsi" w:cstheme="minorBidi"/>
+          <w:color w:val="auto"/>
+          <w:sz w:val="22"/>
+          <w:szCs w:val="22"/>
+        </w:rPr>
+      </w:sdtEndPr>
+      <w:sdtContent>
+        <w:p>
+          <w:pPr>
+            <w:pStyle w:val="Heading1"/>
+          </w:pPr>
+          <w:r>
+            <w:t>References</w:t>
+          </w:r>
+          <w:bookmarkEnd w:id="33"/>
+        </w:p>
+        <w:sdt>
+          <w:sdtPr>
+            <w:id w:val="-573587230"/>
+            <w:bibliography/>
+          </w:sdtPr>
+          <w:sdtContent>
+            <w:p>
+              <w:pPr>
+                <w:rPr>
+                  <w:noProof/>
+                </w:rPr>
+              </w:pPr>
+              <w:r>
+                <w:fldChar w:fldCharType="begin"/>
+              </w:r>
+              <w:r>
+                <w:instrText xml:space="preserve"> BIBLIOGRAPHY </w:instrText>
+              </w:r>
+              <w:r>
+                <w:fldChar w:fldCharType="separate"/>
+              </w:r>
+            </w:p>
+            <w:tbl>
+              <w:tblPr>
+                <w:tblW w:w="5000" w:type="pct"/>
+                <w:tblCellSpacing w:w="15" w:type="dxa"/>
+                <w:tblCellMar>
+                  <w:top w:w="15" w:type="dxa"/>
+                  <w:left w:w="15" w:type="dxa"/>
+                  <w:bottom w:w="15" w:type="dxa"/>
+                  <w:right w:w="15" w:type="dxa"/>
+                </w:tblCellMar>
+                <w:tblLook w:val="04A0" w:firstRow="1" w:lastRow="0" w:firstColumn="1" w:lastColumn="0" w:noHBand="0" w:noVBand="1"/>
+              </w:tblPr>
+              <w:tblGrid>
+                <w:gridCol w:w="387"/>
+                <w:gridCol w:w="8973"/>
+              </w:tblGrid>
+              <w:tr>
+                <w:trPr>
+                  <w:divId w:val="90593372"/>
+                  <w:tblCellSpacing w:w="15" w:type="dxa"/>
+                </w:trPr>
+                <w:tc>
+                  <w:tcPr>
+                    <w:tcW w:w="207" w:type="pct"/>
+                    <w:hideMark/>
+                  </w:tcPr>
+                  <w:p>
+                    <w:pPr>
+                      <w:pStyle w:val="Bibliography"/>
+                      <w:rPr>
+                        <w:noProof/>
+                        <w:sz w:val="24"/>
+                        <w:szCs w:val="24"/>
+                      </w:rPr>
+                    </w:pPr>
+                    <w:r>
+                      <w:rPr>
+                        <w:noProof/>
+                      </w:rPr>
+                      <w:t xml:space="preserve">[1] </w:t>
+                    </w:r>
+                  </w:p>
+                </w:tc>
+                <w:tc>
+                  <w:tcPr>
+                    <w:tcW w:w="4745" w:type="pct"/>
+                    <w:hideMark/>
+                  </w:tcPr>
+                  <w:p>
+                    <w:pPr>
+                      <w:pStyle w:val="Bibliography"/>
+                      <w:rPr>
+                        <w:noProof/>
+                      </w:rPr>
+                    </w:pPr>
+                    <w:r>
+                      <w:rPr>
+                        <w:noProof/>
+                      </w:rPr>
+                      <w:t>Federal Aviation Administration, "Aircraft Noise Issues," [Online]. Available: https://www.faa.gov/about/office_org/headquarters_offices/apl/noise_emissions/airport_aircraft_noise_issues/. [Accessed 1 12 2018].</w:t>
+                    </w:r>
+                  </w:p>
+                </w:tc>
+              </w:tr>
+              <w:tr>
+                <w:trPr>
+                  <w:divId w:val="90593372"/>
+                  <w:tblCellSpacing w:w="15" w:type="dxa"/>
+                </w:trPr>
+                <w:tc>
+                  <w:tcPr>
+                    <w:tcW w:w="207" w:type="pct"/>
+                    <w:hideMark/>
+                  </w:tcPr>
+                  <w:p>
+                    <w:pPr>
+                      <w:pStyle w:val="Bibliography"/>
+                      <w:rPr>
+                        <w:noProof/>
+                      </w:rPr>
+                    </w:pPr>
+                    <w:r>
+                      <w:rPr>
+                        <w:noProof/>
+                      </w:rPr>
+                      <w:t xml:space="preserve">[2] </w:t>
+                    </w:r>
+                  </w:p>
+                </w:tc>
+                <w:tc>
+                  <w:tcPr>
+                    <w:tcW w:w="4745" w:type="pct"/>
+                    <w:hideMark/>
+                  </w:tcPr>
+                  <w:p>
+                    <w:pPr>
+                      <w:pStyle w:val="Bibliography"/>
+                      <w:rPr>
+                        <w:noProof/>
+                      </w:rPr>
+                    </w:pPr>
+                    <w:r>
+                      <w:rPr>
+                        <w:noProof/>
+                      </w:rPr>
+                      <w:t>US National Parks Service, "Sounds Gallery," [Online]. Available: https://www.nps.gov/subjects/sound/gallery.htm. [Accessed 2 12 2018].</w:t>
+                    </w:r>
+                  </w:p>
+                </w:tc>
+              </w:tr>
+              <w:tr>
+                <w:trPr>
+                  <w:divId w:val="90593372"/>
+                  <w:tblCellSpacing w:w="15" w:type="dxa"/>
+                </w:trPr>
+                <w:tc>
+                  <w:tcPr>
+                    <w:tcW w:w="207" w:type="pct"/>
+                    <w:hideMark/>
+                  </w:tcPr>
+                  <w:p>
+                    <w:pPr>
+                      <w:pStyle w:val="Bibliography"/>
+                      <w:rPr>
+                        <w:noProof/>
+                      </w:rPr>
+                    </w:pPr>
+                    <w:r>
+                      <w:rPr>
+                        <w:noProof/>
+                      </w:rPr>
+                      <w:t xml:space="preserve">[3] </w:t>
+                    </w:r>
+                  </w:p>
+                </w:tc>
+                <w:tc>
+                  <w:tcPr>
+                    <w:tcW w:w="4745" w:type="pct"/>
+                    <w:hideMark/>
+                  </w:tcPr>
+                  <w:p>
+                    <w:pPr>
+                      <w:pStyle w:val="Bibliography"/>
+                      <w:rPr>
+                        <w:noProof/>
+                      </w:rPr>
+                    </w:pPr>
+                    <w:r>
+                      <w:rPr>
+                        <w:noProof/>
+                      </w:rPr>
+                      <w:t xml:space="preserve">Y. Wang, X. Wu, X. Li and J. Zhou, "Vehicle type recognition in sensor networks using improved time encoding signal processing algorithm," </w:t>
+                    </w:r>
+                    <w:r>
+                      <w:rPr>
+                        <w:i/>
+                        <w:iCs/>
+                        <w:noProof/>
+                      </w:rPr>
+                      <w:t xml:space="preserve">Mathematical Problems in Engineering, </w:t>
+                    </w:r>
+                    <w:r>
+                      <w:rPr>
+                        <w:noProof/>
+                      </w:rPr>
+                      <w:t xml:space="preserve">vol. 2014, 2014. </w:t>
+                    </w:r>
+                  </w:p>
+                </w:tc>
+              </w:tr>
+              <w:tr>
+                <w:trPr>
+                  <w:divId w:val="90593372"/>
+                  <w:tblCellSpacing w:w="15" w:type="dxa"/>
+                </w:trPr>
+                <w:tc>
+                  <w:tcPr>
+                    <w:tcW w:w="207" w:type="pct"/>
+                    <w:hideMark/>
+                  </w:tcPr>
+                  <w:p>
+                    <w:pPr>
+                      <w:pStyle w:val="Bibliography"/>
+                      <w:rPr>
+                        <w:noProof/>
+                      </w:rPr>
+                    </w:pPr>
+                    <w:r>
+                      <w:rPr>
+                        <w:noProof/>
+                      </w:rPr>
+                      <w:t xml:space="preserve">[4] </w:t>
+                    </w:r>
+                  </w:p>
+                </w:tc>
+                <w:tc>
+                  <w:tcPr>
+                    <w:tcW w:w="4745" w:type="pct"/>
+                    <w:hideMark/>
+                  </w:tcPr>
+                  <w:p>
+                    <w:pPr>
+                      <w:pStyle w:val="Bibliography"/>
+                      <w:rPr>
+                        <w:noProof/>
+                      </w:rPr>
+                    </w:pPr>
+                    <w:r>
+                      <w:rPr>
+                        <w:noProof/>
+                      </w:rPr>
+                      <w:t xml:space="preserve">H. Wu, M. Siegel and P. Khosla, "Vehicle sound signature recognition by frequency vector principal component analysis," in </w:t>
+                    </w:r>
+                    <w:r>
+                      <w:rPr>
+                        <w:i/>
+                        <w:iCs/>
+                        <w:noProof/>
+                      </w:rPr>
+                      <w:t>Instrumentation and Measurement Technology Conference</w:t>
+                    </w:r>
+                    <w:r>
+                      <w:rPr>
+                        <w:noProof/>
+                      </w:rPr>
+                      <w:t xml:space="preserve">, 1998. </w:t>
+                    </w:r>
+                  </w:p>
+                </w:tc>
+              </w:tr>
+              <w:tr>
+                <w:trPr>
+                  <w:divId w:val="90593372"/>
+                  <w:tblCellSpacing w:w="15" w:type="dxa"/>
+                </w:trPr>
+                <w:tc>
+                  <w:tcPr>
+                    <w:tcW w:w="207" w:type="pct"/>
+                    <w:hideMark/>
+                  </w:tcPr>
+                  <w:p>
+                    <w:pPr>
+                      <w:pStyle w:val="Bibliography"/>
+                      <w:rPr>
+                        <w:noProof/>
+                      </w:rPr>
+                    </w:pPr>
+                    <w:r>
+                      <w:rPr>
+                        <w:noProof/>
+                      </w:rPr>
+                      <w:t xml:space="preserve">[5] </w:t>
+                    </w:r>
+                  </w:p>
+                </w:tc>
+                <w:tc>
+                  <w:tcPr>
+                    <w:tcW w:w="4745" w:type="pct"/>
+                    <w:hideMark/>
+                  </w:tcPr>
+                  <w:p>
+                    <w:pPr>
+                      <w:pStyle w:val="Bibliography"/>
+                      <w:rPr>
+                        <w:noProof/>
+                      </w:rPr>
+                    </w:pPr>
+                    <w:r>
+                      <w:rPr>
+                        <w:noProof/>
+                      </w:rPr>
+                      <w:t xml:space="preserve">J. Andén and S. Mallat, "Deep scattering spectrum," </w:t>
+                    </w:r>
+                    <w:r>
+                      <w:rPr>
+                        <w:i/>
+                        <w:iCs/>
+                        <w:noProof/>
+                      </w:rPr>
+                      <w:t xml:space="preserve">IEEE Transactions on SIgnal Processing, </w:t>
+                    </w:r>
+                    <w:r>
+                      <w:rPr>
+                        <w:noProof/>
+                      </w:rPr>
+                      <w:t xml:space="preserve">vol. 62, no. 16, pp. 4114-4128, 2014. </w:t>
+                    </w:r>
+                  </w:p>
+                </w:tc>
+              </w:tr>
+              <w:tr>
+                <w:trPr>
+                  <w:divId w:val="90593372"/>
+                  <w:tblCellSpacing w:w="15" w:type="dxa"/>
+                </w:trPr>
+                <w:tc>
+                  <w:tcPr>
+                    <w:tcW w:w="207" w:type="pct"/>
+                    <w:hideMark/>
+                  </w:tcPr>
+                  <w:p>
+                    <w:pPr>
+                      <w:pStyle w:val="Bibliography"/>
+                      <w:rPr>
+                        <w:noProof/>
+                      </w:rPr>
+                    </w:pPr>
+                    <w:r>
+                      <w:rPr>
+                        <w:noProof/>
+                      </w:rPr>
+                      <w:t xml:space="preserve">[6] </w:t>
+                    </w:r>
+                  </w:p>
+                </w:tc>
+                <w:tc>
+                  <w:tcPr>
+                    <w:tcW w:w="4745" w:type="pct"/>
+                    <w:hideMark/>
+                  </w:tcPr>
+                  <w:p>
+                    <w:pPr>
+                      <w:pStyle w:val="Bibliography"/>
+                      <w:rPr>
+                        <w:noProof/>
+                      </w:rPr>
+                    </w:pPr>
+                    <w:r>
+                      <w:rPr>
+                        <w:noProof/>
+                      </w:rPr>
+                      <w:t xml:space="preserve">F. Hemmati, W. Orfali and M. Gadala, "Roller bearing acoustic signature extraction by wavelet packet transform, applications in fault detection and size estimation," </w:t>
+                    </w:r>
+                    <w:r>
+                      <w:rPr>
+                        <w:i/>
+                        <w:iCs/>
+                        <w:noProof/>
+                      </w:rPr>
+                      <w:t xml:space="preserve">Applied Acoustics, </w:t>
+                    </w:r>
+                    <w:r>
+                      <w:rPr>
+                        <w:noProof/>
+                      </w:rPr>
+                      <w:t xml:space="preserve">vol. 104, pp. 101-118, 2016. </w:t>
+                    </w:r>
+                  </w:p>
+                </w:tc>
+              </w:tr>
+              <w:tr>
+                <w:trPr>
+                  <w:divId w:val="90593372"/>
+                  <w:tblCellSpacing w:w="15" w:type="dxa"/>
+                </w:trPr>
+                <w:tc>
+                  <w:tcPr>
+                    <w:tcW w:w="207" w:type="pct"/>
+                    <w:hideMark/>
+                  </w:tcPr>
+                  <w:p>
+                    <w:pPr>
+                      <w:pStyle w:val="Bibliography"/>
+                      <w:rPr>
+                        <w:noProof/>
+                      </w:rPr>
+                    </w:pPr>
+                    <w:r>
+                      <w:rPr>
+                        <w:noProof/>
+                      </w:rPr>
+                      <w:t xml:space="preserve">[7] </w:t>
+                    </w:r>
+                  </w:p>
+                </w:tc>
+                <w:tc>
+                  <w:tcPr>
+                    <w:tcW w:w="4745" w:type="pct"/>
+                    <w:hideMark/>
+                  </w:tcPr>
+                  <w:p>
+                    <w:pPr>
+                      <w:pStyle w:val="Bibliography"/>
+                      <w:rPr>
+                        <w:noProof/>
+                      </w:rPr>
+                    </w:pPr>
+                    <w:r>
+                      <w:rPr>
+                        <w:noProof/>
+                      </w:rPr>
+                      <w:t xml:space="preserve">S. Adavanne, G. Parascandolo, P. Pertilä, T. Heittola and T. Virtanen, "Sound event detection in multichannel audio using spatial and harmonic features," in </w:t>
+                    </w:r>
+                    <w:r>
+                      <w:rPr>
+                        <w:i/>
+                        <w:iCs/>
+                        <w:noProof/>
+                      </w:rPr>
+                      <w:t>Detection and Classification of Acoustic Scenes and Events</w:t>
+                    </w:r>
+                    <w:r>
+                      <w:rPr>
+                        <w:noProof/>
+                      </w:rPr>
+                      <w:t xml:space="preserve">, Budapest, Hungary, 2016. </w:t>
+                    </w:r>
+                  </w:p>
+                </w:tc>
+              </w:tr>
+              <w:tr>
+                <w:trPr>
+                  <w:divId w:val="90593372"/>
+                  <w:tblCellSpacing w:w="15" w:type="dxa"/>
+                </w:trPr>
+                <w:tc>
+                  <w:tcPr>
+                    <w:tcW w:w="207" w:type="pct"/>
+                    <w:hideMark/>
+                  </w:tcPr>
+                  <w:p>
+                    <w:pPr>
+                      <w:pStyle w:val="Bibliography"/>
+                      <w:rPr>
+                        <w:noProof/>
+                      </w:rPr>
+                    </w:pPr>
+                    <w:r>
+                      <w:rPr>
+                        <w:noProof/>
+                      </w:rPr>
+                      <w:t xml:space="preserve">[8] </w:t>
+                    </w:r>
+                  </w:p>
+                </w:tc>
+                <w:tc>
+                  <w:tcPr>
+                    <w:tcW w:w="4745" w:type="pct"/>
+                    <w:hideMark/>
+                  </w:tcPr>
+                  <w:p>
+                    <w:pPr>
+                      <w:pStyle w:val="Bibliography"/>
+                      <w:rPr>
+                        <w:noProof/>
+                      </w:rPr>
+                    </w:pPr>
+                    <w:r>
+                      <w:rPr>
+                        <w:noProof/>
+                      </w:rPr>
+                      <w:t xml:space="preserve">J. Royo-Letelier, R. Hennequin, V. Tran and M. Moussallam, "Disambiguating music artists at scale with audio metric learning," in </w:t>
+                    </w:r>
+                    <w:r>
+                      <w:rPr>
+                        <w:i/>
+                        <w:iCs/>
+                        <w:noProof/>
+                      </w:rPr>
+                      <w:t>19th International Society for Music Information Retrieval Conference</w:t>
+                    </w:r>
+                    <w:r>
+                      <w:rPr>
+                        <w:noProof/>
+                      </w:rPr>
+                      <w:t xml:space="preserve">, Paris, 2018. </w:t>
+                    </w:r>
+                  </w:p>
+                </w:tc>
+              </w:tr>
+              <w:tr>
+                <w:trPr>
+                  <w:divId w:val="90593372"/>
+                  <w:tblCellSpacing w:w="15" w:type="dxa"/>
+                </w:trPr>
+                <w:tc>
+                  <w:tcPr>
+                    <w:tcW w:w="207" w:type="pct"/>
+                    <w:hideMark/>
+                  </w:tcPr>
+                  <w:p>
+                    <w:pPr>
+                      <w:pStyle w:val="Bibliography"/>
+                      <w:rPr>
+                        <w:noProof/>
+                      </w:rPr>
+                    </w:pPr>
+                    <w:r>
+                      <w:rPr>
+                        <w:noProof/>
+                      </w:rPr>
+                      <w:t xml:space="preserve">[9] </w:t>
+                    </w:r>
+                  </w:p>
+                </w:tc>
+                <w:tc>
+                  <w:tcPr>
+                    <w:tcW w:w="4745" w:type="pct"/>
+                    <w:hideMark/>
+                  </w:tcPr>
+                  <w:p>
+                    <w:pPr>
+                      <w:pStyle w:val="Bibliography"/>
+                      <w:rPr>
+                        <w:noProof/>
+                      </w:rPr>
+                    </w:pPr>
+                    <w:r>
+                      <w:rPr>
+                        <w:noProof/>
+                      </w:rPr>
+                      <w:t xml:space="preserve">J. Park, J. Lee, J. Park, J. Ha and J. Nam, "Representation learning of music using artist labels," in </w:t>
+                    </w:r>
+                    <w:r>
+                      <w:rPr>
+                        <w:i/>
+                        <w:iCs/>
+                        <w:noProof/>
+                      </w:rPr>
+                      <w:t>19th International Society for Music Information Retrieval Conference</w:t>
+                    </w:r>
+                    <w:r>
+                      <w:rPr>
+                        <w:noProof/>
+                      </w:rPr>
+                      <w:t xml:space="preserve">, Pairs, 2018. </w:t>
+                    </w:r>
+                  </w:p>
+                </w:tc>
+              </w:tr>
+              <w:tr>
+                <w:trPr>
+                  <w:divId w:val="90593372"/>
+                  <w:tblCellSpacing w:w="15" w:type="dxa"/>
+                </w:trPr>
+                <w:tc>
+                  <w:tcPr>
+                    <w:tcW w:w="207" w:type="pct"/>
+                    <w:hideMark/>
+                  </w:tcPr>
+                  <w:p>
+                    <w:pPr>
+                      <w:pStyle w:val="Bibliography"/>
+                      <w:rPr>
+                        <w:noProof/>
+                      </w:rPr>
+                    </w:pPr>
+                    <w:r>
+                      <w:rPr>
+                        <w:noProof/>
+                      </w:rPr>
+                      <w:t xml:space="preserve">[10] </w:t>
+                    </w:r>
+                  </w:p>
+                </w:tc>
+                <w:tc>
+                  <w:tcPr>
+                    <w:tcW w:w="4745" w:type="pct"/>
+                    <w:hideMark/>
+                  </w:tcPr>
+                  <w:p>
+                    <w:pPr>
+                      <w:pStyle w:val="Bibliography"/>
+                      <w:ind w:right="2388"/>
+                      <w:rPr>
+                        <w:noProof/>
+                      </w:rPr>
+                    </w:pPr>
+                    <w:r>
+                      <w:rPr>
+                        <w:noProof/>
+                      </w:rPr>
+                      <w:t>Atlassian, "Agile Tools," [Online]. Available: https://trello.com/power-ups/59d4ef8cfea15a55b0086614/agile-tools. [Accessed 1 12 2018].</w:t>
+                    </w:r>
+                  </w:p>
+                </w:tc>
+              </w:tr>
+            </w:tbl>
+            <w:p>
+              <w:pPr>
+                <w:divId w:val="90593372"/>
+                <w:rPr>
+                  <w:rFonts w:eastAsia="Times New Roman"/>
+                  <w:noProof/>
+                </w:rPr>
+              </w:pPr>
+            </w:p>
+            <w:p>
+              <w:r>
+                <w:rPr>
+                  <w:b/>
+                  <w:bCs/>
+                  <w:noProof/>
+                </w:rPr>
+                <w:fldChar w:fldCharType="end"/>
+              </w:r>
+            </w:p>
+          </w:sdtContent>
+        </w:sdt>
+      </w:sdtContent>
+    </w:sdt>
+    <w:p/>
     <w:sectPr>
       <w:pgSz w:w="12240" w:h="15840"/>
       <w:pgMar w:top="1440" w:right="1440" w:bottom="1440" w:left="1440" w:header="720" w:footer="720" w:gutter="0"/>
@@ -5948,6 +7033,14 @@
     <w:uiPriority w:val="99"/>
     <w:rsid w:val="00601309"/>
   </w:style>
+  <w:style w:type="paragraph" w:styleId="Bibliography">
+    <w:name w:val="Bibliography"/>
+    <w:basedOn w:val="Normal"/>
+    <w:next w:val="Normal"/>
+    <w:uiPriority w:val="37"/>
+    <w:unhideWhenUsed/>
+    <w:rsid w:val="00346DB4"/>
+  </w:style>
 </w:styles>
 </file>
 
@@ -6213,7 +7306,7 @@
 </file>
 
 <file path=customXml/item1.xml><?xml version="1.0" encoding="utf-8"?>
-<b:Sources xmlns:b="http://schemas.openxmlformats.org/officeDocument/2006/bibliography" xmlns="http://schemas.openxmlformats.org/officeDocument/2006/bibliography" SelectedStyle="\APASixthEditionOfficeOnline.xsl" StyleName="APA" Version="6">
+<b:Sources xmlns:b="http://schemas.openxmlformats.org/officeDocument/2006/bibliography" xmlns="http://schemas.openxmlformats.org/officeDocument/2006/bibliography" SelectedStyle="\IEEE2006OfficeOnline.xsl" StyleName="IEEE" Version="2006">
   <b:Source>
     <b:Tag>Hem16</b:Tag>
     <b:SourceType>JournalArticle</b:SourceType>
@@ -6241,33 +7334,7 @@
     <b:JournalName>Applied Acoustics</b:JournalName>
     <b:Pages>101-118</b:Pages>
     <b:Volume>104</b:Volume>
-    <b:RefOrder>1</b:RefOrder>
-  </b:Source>
-  <b:Source>
-    <b:Tag>And14</b:Tag>
-    <b:SourceType>JournalArticle</b:SourceType>
-    <b:Guid>{56EE39A7-35DE-4C3E-8B12-F91685852F6F}</b:Guid>
-    <b:Title>Deep scattering spectrum</b:Title>
-    <b:JournalName>IEEE Transactions on SIgnal Processing</b:JournalName>
-    <b:Year>2014</b:Year>
-    <b:Pages>4114-4128</b:Pages>
-    <b:Author>
-      <b:Author>
-        <b:NameList>
-          <b:Person>
-            <b:Last>Anden</b:Last>
-            <b:First>J</b:First>
-          </b:Person>
-          <b:Person>
-            <b:Last>Mallat</b:Last>
-            <b:First>S</b:First>
-          </b:Person>
-        </b:NameList>
-      </b:Author>
-    </b:Author>
-    <b:Volume>62</b:Volume>
-    <b:Issue>16</b:Issue>
-    <b:RefOrder>2</b:RefOrder>
+    <b:RefOrder>6</b:RefOrder>
   </b:Source>
   <b:Source>
     <b:Tag>WuH98</b:Tag>
@@ -6297,7 +7364,7 @@
     </b:Author>
     <b:ConferenceName>Instrumentation and Measurement Technology Conference</b:ConferenceName>
     <b:Publisher>IEEE</b:Publisher>
-    <b:RefOrder>3</b:RefOrder>
+    <b:RefOrder>4</b:RefOrder>
   </b:Source>
   <b:Source>
     <b:Tag>Wan14</b:Tag>
@@ -6330,7 +7397,7 @@
     </b:Author>
     <b:Volume>2014</b:Volume>
     <b:DOI>http://dx.doi.org/10.1155/2014/142304</b:DOI>
-    <b:RefOrder>4</b:RefOrder>
+    <b:RefOrder>3</b:RefOrder>
   </b:Source>
   <b:Source>
     <b:Tag>Fed18</b:Tag>
@@ -6347,7 +7414,7 @@
     <b:YearAccessed>2018</b:YearAccessed>
     <b:MonthAccessed>12</b:MonthAccessed>
     <b:DayAccessed>1</b:DayAccessed>
-    <b:RefOrder>5</b:RefOrder>
+    <b:RefOrder>1</b:RefOrder>
   </b:Source>
   <b:Source>
     <b:Tag>USN18</b:Tag>
@@ -6364,7 +7431,7 @@
     <b:YearAccessed>2018</b:YearAccessed>
     <b:MonthAccessed>12</b:MonthAccessed>
     <b:DayAccessed>2</b:DayAccessed>
-    <b:RefOrder>6</b:RefOrder>
+    <b:RefOrder>2</b:RefOrder>
   </b:Source>
   <b:Source>
     <b:Tag>Roy18</b:Tag>
@@ -6397,42 +7464,6 @@
         </b:NameList>
       </b:Author>
     </b:Author>
-    <b:RefOrder>7</b:RefOrder>
-  </b:Source>
-  <b:Source>
-    <b:Tag>Ada16</b:Tag>
-    <b:SourceType>ConferenceProceedings</b:SourceType>
-    <b:Guid>{04C1282C-CF89-4BB8-A6A3-392C13284B18}</b:Guid>
-    <b:Title>Sound event detection in multichannel audio using spatial and harmonic features</b:Title>
-    <b:Year>2016</b:Year>
-    <b:ConferenceName>Detection and Classification of Acoustic Scenes and Events</b:ConferenceName>
-    <b:City>Budapest, Hungary</b:City>
-    <b:Author>
-      <b:Author>
-        <b:NameList>
-          <b:Person>
-            <b:Last>Adavanne</b:Last>
-            <b:First>S</b:First>
-          </b:Person>
-          <b:Person>
-            <b:Last>Parascandolo</b:Last>
-            <b:First>G</b:First>
-          </b:Person>
-          <b:Person>
-            <b:Last>Pertila</b:Last>
-            <b:First>P</b:First>
-          </b:Person>
-          <b:Person>
-            <b:Last>Heittola</b:Last>
-            <b:First>T</b:First>
-          </b:Person>
-          <b:Person>
-            <b:Last>Virtanen</b:Last>
-            <b:First>T</b:First>
-          </b:Person>
-        </b:NameList>
-      </b:Author>
-    </b:Author>
     <b:RefOrder>8</b:RefOrder>
   </b:Source>
   <b:Source>
@@ -6450,13 +7481,111 @@
     <b:YearAccessed>2018</b:YearAccessed>
     <b:MonthAccessed>12</b:MonthAccessed>
     <b:DayAccessed>1</b:DayAccessed>
+    <b:RefOrder>10</b:RefOrder>
+  </b:Source>
+  <b:Source>
+    <b:Tag>And14</b:Tag>
+    <b:SourceType>JournalArticle</b:SourceType>
+    <b:Guid>{FFE94CB7-85F5-4EED-9914-D315B5AAE4A2}</b:Guid>
+    <b:Title>Deep scattering spectrum</b:Title>
+    <b:JournalName>IEEE Transactions on SIgnal Processing</b:JournalName>
+    <b:Year>2014</b:Year>
+    <b:Pages>4114-4128</b:Pages>
+    <b:Author>
+      <b:Author>
+        <b:NameList>
+          <b:Person>
+            <b:Last>Andén</b:Last>
+            <b:First>J</b:First>
+          </b:Person>
+          <b:Person>
+            <b:Last>Mallat</b:Last>
+            <b:First>S</b:First>
+          </b:Person>
+        </b:NameList>
+      </b:Author>
+    </b:Author>
+    <b:Volume>62</b:Volume>
+    <b:Issue>16</b:Issue>
+    <b:RefOrder>5</b:RefOrder>
+  </b:Source>
+  <b:Source>
+    <b:Tag>Ada16</b:Tag>
+    <b:SourceType>ConferenceProceedings</b:SourceType>
+    <b:Guid>{7D54A710-6B93-4E4E-84A8-9B4B7DFDC90B}</b:Guid>
+    <b:Title>Sound event detection in multichannel audio using spatial and harmonic features</b:Title>
+    <b:Year>2016</b:Year>
+    <b:ConferenceName>Detection and Classification of Acoustic Scenes and Events</b:ConferenceName>
+    <b:City>Budapest, Hungary</b:City>
+    <b:Author>
+      <b:Author>
+        <b:NameList>
+          <b:Person>
+            <b:Last>Adavanne</b:Last>
+            <b:First>S</b:First>
+          </b:Person>
+          <b:Person>
+            <b:Last>Parascandolo</b:Last>
+            <b:First>G</b:First>
+          </b:Person>
+          <b:Person>
+            <b:Last>Pertilä</b:Last>
+            <b:First>P</b:First>
+          </b:Person>
+          <b:Person>
+            <b:Last>Heittola</b:Last>
+            <b:First>T</b:First>
+          </b:Person>
+          <b:Person>
+            <b:Last>Virtanen</b:Last>
+            <b:First>T</b:First>
+          </b:Person>
+        </b:NameList>
+      </b:Author>
+    </b:Author>
+    <b:RefOrder>7</b:RefOrder>
+  </b:Source>
+  <b:Source>
+    <b:Tag>Par18</b:Tag>
+    <b:SourceType>ConferenceProceedings</b:SourceType>
+    <b:Guid>{2FF9C611-1297-4B45-AE78-E66CD7D2E53D}</b:Guid>
+    <b:Title>Representation learning of music using artist labels</b:Title>
+    <b:Year>2018</b:Year>
+    <b:ConferenceName>19th International Society for Music Information Retrieval Conference</b:ConferenceName>
+    <b:City>Pairs</b:City>
+    <b:Author>
+      <b:Author>
+        <b:NameList>
+          <b:Person>
+            <b:Last>Park</b:Last>
+            <b:First>J</b:First>
+          </b:Person>
+          <b:Person>
+            <b:Last>Lee</b:Last>
+            <b:First>J</b:First>
+          </b:Person>
+          <b:Person>
+            <b:Last>Park</b:Last>
+            <b:First>J</b:First>
+          </b:Person>
+          <b:Person>
+            <b:Last>Ha</b:Last>
+            <b:First>J</b:First>
+          </b:Person>
+          <b:Person>
+            <b:Last>Nam</b:Last>
+            <b:First>J</b:First>
+          </b:Person>
+        </b:NameList>
+      </b:Author>
+    </b:Author>
     <b:RefOrder>9</b:RefOrder>
   </b:Source>
 </b:Sources>
 </file>
 
 <file path=customXml/itemProps1.xml><?xml version="1.0" encoding="utf-8"?>
-<ds:datastoreItem xmlns:ds="http://schemas.openxmlformats.org/officeDocument/2006/customXml" ds:itemID="{FFC333DD-DD9E-4723-9313-BBDB4EB65B7D}">
+<ds:datastoreItem xmlns:ds="http://schemas.openxmlformats.org/officeDocument/2006/customXml" ds:itemID="{FBC70085-9FB7-4DC3-8666-60F68C240089}">
   <ds:schemaRefs>
     <ds:schemaRef ds:uri="http://schemas.openxmlformats.org/officeDocument/2006/bibliography"/>
   </ds:schemaRefs>

</xml_diff>

<commit_message>
Adding some revisions to the project proposal
</commit_message>
<xml_diff>
--- a/devdocs/EnvNoiseDetectorProjectProposalFormatted.docx
+++ b/devdocs/EnvNoiseDetectorProjectProposalFormatted.docx
@@ -11,6 +11,8 @@
       <w:pPr>
         <w:pStyle w:val="Title"/>
       </w:pPr>
+      <w:bookmarkStart w:id="0" w:name="_GoBack"/>
+      <w:bookmarkEnd w:id="0"/>
     </w:p>
     <w:p>
       <w:pPr>
@@ -54,13 +56,8 @@
               <w:jc w:val="center"/>
             </w:pPr>
             <w:r>
-              <w:t xml:space="preserve">Rahul </w:t>
-            </w:r>
-            <w:proofErr w:type="spellStart"/>
-            <w:r>
-              <w:t>Birmiwal</w:t>
-            </w:r>
-            <w:proofErr w:type="spellEnd"/>
+              <w:t>Rahul Birmiwal</w:t>
+            </w:r>
           </w:p>
         </w:tc>
         <w:tc>
@@ -174,16 +171,52 @@
       <w:pPr>
         <w:pStyle w:val="Heading1"/>
       </w:pPr>
-      <w:bookmarkStart w:id="0" w:name="_Toc532025887"/>
+      <w:bookmarkStart w:id="1" w:name="_Toc532025887"/>
       <w:r>
         <w:lastRenderedPageBreak/>
         <w:t>Executive Summary</w:t>
       </w:r>
-      <w:bookmarkEnd w:id="0"/>
-    </w:p>
-    <w:p>
-      <w:r>
-        <w:t>A proposal is presented to assess the feasibility of automated machine learning-based algorithms to replace human listeners for environmental noise contamination detection for noise certification fly-over testing. The potential business impact could result is large cost saving with the reduction of testing personal, equipment, and improved testing efficacy. This proposal leverages decades of research work using acoustic signal features and classification methods from other industries to compose a list of features and classifications to propose here. The proposed plan is to explore a wide range of feature selection options such as octave spectrum, wavelets and with a wide range of classifiers such as logistic regression, neural networks, and long short time memory networks to understand the performance of each and to recommend the best performers to move forward into additional studies.</w:t>
+      <w:bookmarkEnd w:id="1"/>
+    </w:p>
+    <w:p>
+      <w:r>
+        <w:t xml:space="preserve">A proposal is presented to assess the feasibility of automated machine learning-based algorithms to replace human listeners for environmental noise contamination detection for noise certification fly-over testing. The potential business impact </w:t>
+      </w:r>
+      <w:r>
+        <w:t xml:space="preserve">that </w:t>
+      </w:r>
+      <w:r>
+        <w:t>could result is large cost saving</w:t>
+      </w:r>
+      <w:r>
+        <w:t>s</w:t>
+      </w:r>
+      <w:r>
+        <w:t xml:space="preserve"> with the reduction of testing personal, equipment, and improved testing efficacy. This proposal leverages decades of research work using acoustic signal features and classification methods from other industries to compose a list of features and classification</w:t>
+      </w:r>
+      <w:r>
+        <w:t xml:space="preserve"> methods</w:t>
+      </w:r>
+      <w:r>
+        <w:t xml:space="preserve"> to </w:t>
+      </w:r>
+      <w:r>
+        <w:t>test</w:t>
+      </w:r>
+      <w:r>
+        <w:t xml:space="preserve">. The </w:t>
+      </w:r>
+      <w:r>
+        <w:t>projected</w:t>
+      </w:r>
+      <w:r>
+        <w:t xml:space="preserve"> plan is to explore a wide range of feature selection options such as octave spectrum, wavelets and with a wide range of classifiers such as logistic regression, neural networks, and long short</w:t>
+      </w:r>
+      <w:r>
+        <w:t xml:space="preserve">-term </w:t>
+      </w:r>
+      <w:r>
+        <w:t>memory networks to understand the performance of each and to recommend the best performers to move forward into additional studies.</w:t>
       </w:r>
       <w:r>
         <w:t xml:space="preserve"> </w:t>
@@ -854,20 +887,16 @@
                 <w:noProof/>
                 <w:webHidden/>
               </w:rPr>
-            </w:r>
-            <w:r>
-              <w:rPr>
-                <w:noProof/>
-                <w:webHidden/>
-              </w:rPr>
               <w:fldChar w:fldCharType="separate"/>
             </w:r>
             <w:r>
               <w:rPr>
-                <w:noProof/>
-                <w:webHidden/>
-              </w:rPr>
-              <w:t>4</w:t>
+                <w:b/>
+                <w:bCs/>
+                <w:noProof/>
+                <w:webHidden/>
+              </w:rPr>
+              <w:t>Error! Bookmark not defined.</w:t>
             </w:r>
             <w:r>
               <w:rPr>
@@ -1833,7 +1862,7 @@
                 <w:noProof/>
                 <w:webHidden/>
               </w:rPr>
-              <w:t>10</w:t>
+              <w:t>11</w:t>
             </w:r>
             <w:r>
               <w:rPr>
@@ -2077,12 +2106,12 @@
       <w:pPr>
         <w:pStyle w:val="Heading1"/>
       </w:pPr>
-      <w:bookmarkStart w:id="1" w:name="_Toc532025888"/>
+      <w:bookmarkStart w:id="2" w:name="_Toc532025888"/>
       <w:r>
         <w:lastRenderedPageBreak/>
         <w:t>Introduction</w:t>
       </w:r>
-      <w:bookmarkEnd w:id="1"/>
+      <w:bookmarkEnd w:id="2"/>
     </w:p>
     <w:p>
       <w:r>
@@ -2093,6 +2122,7 @@
           <w:id w:val="-858202297"/>
           <w:citation/>
         </w:sdtPr>
+        <w:sdtEndPr/>
         <w:sdtContent>
           <w:r>
             <w:fldChar w:fldCharType="begin"/>
@@ -2120,15 +2150,7 @@
     </w:p>
     <w:p>
       <w:r>
-        <w:t xml:space="preserve">This project is a feasibility study into using automated procedures for detecting and assessing the presence of environmental noise contamination in an audio recording. The goal would be to extend this research into a real-time system to monitor, detect, and classify the presence of environmental noise. The scope of the classification should be </w:t>
-      </w:r>
-      <w:proofErr w:type="gramStart"/>
-      <w:r>
-        <w:t>sufficient</w:t>
-      </w:r>
-      <w:proofErr w:type="gramEnd"/>
-      <w:r>
-        <w:t xml:space="preserve"> to guide test engineers on the necessary actions to take to remediate the contaminated data. For example, whether the flight condition need be redone or what type(s) of contaminant noise sources need to be removed from the testing site. Human labor designated for these tasks, while reasonably effective, is taxing and not cost-efficient. Thus, a proposed signal processing and machine learning-based system for this problem.</w:t>
+        <w:t>This project is a feasibility study into using automated procedures for detecting and assessing the presence of environmental noise contamination in an audio recording. The goal would be to extend this research into a real-time system to monitor, detect, and classify the presence of environmental noise. The scope of the classification should be sufficient to guide test engineers on the necessary actions to take to remediate the contaminated data. For example, whether the flight condition need be redone or what type(s) of contaminant noise sources need to be removed from the testing site. Human labor designated for these tasks, while reasonably effective, is taxing and not cost-efficient. Thus, a proposed signal processing and machine learning-based system for this problem.</w:t>
       </w:r>
     </w:p>
     <w:p>
@@ -2152,11 +2174,11 @@
       <w:pPr>
         <w:pStyle w:val="Heading1"/>
       </w:pPr>
-      <w:bookmarkStart w:id="2" w:name="_Toc532025889"/>
+      <w:bookmarkStart w:id="3" w:name="_Toc532025889"/>
       <w:r>
         <w:t>Project proposal</w:t>
       </w:r>
-      <w:bookmarkEnd w:id="2"/>
+      <w:bookmarkEnd w:id="3"/>
     </w:p>
     <w:p>
       <w:r>
@@ -2167,11 +2189,11 @@
       <w:pPr>
         <w:pStyle w:val="Heading2"/>
       </w:pPr>
-      <w:bookmarkStart w:id="3" w:name="_Toc532025890"/>
+      <w:bookmarkStart w:id="4" w:name="_Toc532025890"/>
       <w:r>
         <w:t>Feature Selection</w:t>
       </w:r>
-      <w:bookmarkEnd w:id="3"/>
+      <w:bookmarkEnd w:id="4"/>
     </w:p>
     <w:p>
       <w:r>
@@ -2182,66 +2204,45 @@
       <w:pPr>
         <w:pStyle w:val="Heading2"/>
       </w:pPr>
-      <w:bookmarkStart w:id="4" w:name="_Toc532025891"/>
+      <w:bookmarkStart w:id="5" w:name="_Toc532025891"/>
       <w:r>
         <w:t>Model Training</w:t>
       </w:r>
-      <w:bookmarkEnd w:id="4"/>
-    </w:p>
-    <w:p>
-      <w:r>
-        <w:t xml:space="preserve">Given a set of covariates from feature selection the project will train classification algorithms using the training data provided by BT&amp;E. These machine-learning (ML) algorithms will range from basic to complex and are likely to encompass everything from </w:t>
-      </w:r>
-      <w:proofErr w:type="spellStart"/>
-      <w:r>
-        <w:t>softmax</w:t>
-      </w:r>
-      <w:proofErr w:type="spellEnd"/>
-      <w:r>
-        <w:t xml:space="preserve"> multi-classification and multi-layer </w:t>
-      </w:r>
-      <w:proofErr w:type="spellStart"/>
+      <w:bookmarkEnd w:id="5"/>
+    </w:p>
+    <w:p>
+      <w:r>
+        <w:t xml:space="preserve">Given a set of covariates from feature selection the project will train classification algorithms using the training data provided by BT&amp;E. These machine-learning (ML) algorithms will range from basic to complex and are likely to encompass everything from softmax multi-classification and multi-layer </w:t>
+      </w:r>
       <w:r>
         <w:lastRenderedPageBreak/>
-        <w:t>perceptrons</w:t>
-      </w:r>
-      <w:proofErr w:type="spellEnd"/>
-      <w:r>
-        <w:t>, to recurrent neural networks. The algorithms will be considered for their pre-trained execution time as the intended goal is implementation into a real-time monitoring system. Choices for models that we will explore are also enumerated in the Current Research and Work section.</w:t>
+        <w:t>perceptrons, to recurrent neural networks. The algorithms will be considered for their pre-trained execution time as the intended goal is implementation into a real-time monitoring system. Choices for models that we will explore are also enumerated in the Current Research and Work section.</w:t>
       </w:r>
     </w:p>
     <w:p>
       <w:pPr>
         <w:pStyle w:val="Heading2"/>
       </w:pPr>
-      <w:bookmarkStart w:id="5" w:name="_Toc532025892"/>
+      <w:bookmarkStart w:id="6" w:name="_Toc532025892"/>
       <w:r>
         <w:t>Model Evaluation</w:t>
       </w:r>
-      <w:bookmarkEnd w:id="5"/>
-    </w:p>
-    <w:p>
-      <w:r>
-        <w:t xml:space="preserve">Feature selection and model training will be continuously re-evaluated according to model performance. It is plausible that the features engineered will not be </w:t>
-      </w:r>
-      <w:proofErr w:type="gramStart"/>
-      <w:r>
-        <w:t>sufficient</w:t>
-      </w:r>
-      <w:proofErr w:type="gramEnd"/>
-      <w:r>
-        <w:t xml:space="preserve"> to result in accurate classification and different signal processing techniques must be researched and deployed. </w:t>
+      <w:bookmarkEnd w:id="6"/>
+    </w:p>
+    <w:p>
+      <w:r>
+        <w:t xml:space="preserve">Feature selection and model training will be continuously re-evaluated according to model performance. It is plausible that the features engineered will not be sufficient to result in accurate classification and different signal processing techniques must be researched and deployed. </w:t>
       </w:r>
     </w:p>
     <w:p>
       <w:pPr>
         <w:pStyle w:val="Heading2"/>
       </w:pPr>
-      <w:bookmarkStart w:id="6" w:name="_Toc532025893"/>
+      <w:bookmarkStart w:id="7" w:name="_Toc532025893"/>
       <w:r>
         <w:t>Data Augmentation</w:t>
       </w:r>
-      <w:bookmarkEnd w:id="6"/>
+      <w:bookmarkEnd w:id="7"/>
     </w:p>
     <w:p>
       <w:r>
@@ -2252,6 +2253,7 @@
           <w:id w:val="-132709128"/>
           <w:citation/>
         </w:sdtPr>
+        <w:sdtEndPr/>
         <w:sdtContent>
           <w:r>
             <w:fldChar w:fldCharType="begin"/>
@@ -2292,11 +2294,11 @@
       <w:pPr>
         <w:pStyle w:val="Heading2"/>
       </w:pPr>
-      <w:bookmarkStart w:id="7" w:name="_Toc532025894"/>
+      <w:bookmarkStart w:id="8" w:name="_Toc532025894"/>
       <w:r>
         <w:t>Schedule</w:t>
       </w:r>
-      <w:bookmarkEnd w:id="7"/>
+      <w:bookmarkEnd w:id="8"/>
     </w:p>
     <w:p>
       <w:r>
@@ -2305,11 +2307,9 @@
       <w:r>
         <w:t xml:space="preserve">in the beginning of March 2019. The final report and presentation </w:t>
       </w:r>
-      <w:proofErr w:type="gramStart"/>
-      <w:r>
-        <w:t>is</w:t>
-      </w:r>
-      <w:proofErr w:type="gramEnd"/>
+      <w:r>
+        <w:t>are</w:t>
+      </w:r>
       <w:r>
         <w:t xml:space="preserve"> tentatively scheduled for 13 March 2019.</w:t>
       </w:r>
@@ -2318,15 +2318,19 @@
       <w:pPr>
         <w:pStyle w:val="Heading2"/>
       </w:pPr>
-      <w:bookmarkStart w:id="8" w:name="_Toc532025895"/>
-      <w:r>
-        <w:t>Deliveries</w:t>
-      </w:r>
-      <w:bookmarkEnd w:id="8"/>
-    </w:p>
-    <w:p>
-      <w:r>
-        <w:t xml:space="preserve">The primary deliverable of this project is an algorithm trained capable of identifying contaminated signals. Documentation will be provided along with the trained model explaining its selection and theoretical background for detecting audio signals contaminated by environmental noise sources. Measures of the algorithm’s performance for a wide spectrum of noisy audio signals and contamination sources will also be provided. </w:t>
+      <w:r>
+        <w:t>Deliverables</w:t>
+      </w:r>
+    </w:p>
+    <w:p>
+      <w:r>
+        <w:t>The primary deliverable of this project is a</w:t>
+      </w:r>
+      <w:r>
+        <w:t xml:space="preserve"> trained</w:t>
+      </w:r>
+      <w:r>
+        <w:t xml:space="preserve"> algorithm capable of identifying contaminated signals. Documentation will be provided along with the trained model explaining its selection and theoretical background for detecting audio signals contaminated by environmental noise sources. Measures of the algorithm’s performance for a wide spectrum of noisy audio signals and contamination sources will also be provided. </w:t>
       </w:r>
       <w:r>
         <w:t>The documentation will also cover any other algorithms or feature sets studied during this project and justification given for why the final feature set and algorithm are selected. The document shall be complete to facilitate reproducibility of the results in the final documentation given access to the same data. Recapping, the two final deliverables are:</w:t>
@@ -2371,18 +2375,58 @@
         <w:t>The project, its models, its software code, and data must not limit the commercial use by The Boeing Company. Furthermore, all software code must be executable in MATLAB, the preferred computational platform for the BT&amp;E noise testing division.</w:t>
       </w:r>
       <w:r>
-        <w:t xml:space="preserve"> The risks for this project are mostly centered around the availability of quality labeled data. BT&amp;E has provided the project with a collection of sound files, described in APPENDIX, however, the data is heavily skewed towards clean aircraft signatures and only provides seven example contaminations. The risk can be migrated with the use of </w:t>
-      </w:r>
-      <w:proofErr w:type="gramStart"/>
-      <w:r>
-        <w:t>superposition</w:t>
-      </w:r>
-      <w:proofErr w:type="gramEnd"/>
-      <w:r>
-        <w:t xml:space="preserve"> but additional contamination recordings would be beneficial. </w:t>
-      </w:r>
-      <w:r>
-        <w:t xml:space="preserve">This project plans to work in the MATLAB environment for all computational work and use GitHub for version control repository. The project management will be use Trello and made available to the project team and sponsor, if possible. </w:t>
+        <w:t xml:space="preserve"> The risks for this project are mostly centered around the availability of quality labeled data. BT&amp;E has provided the project with a collection of sound files, described in APPENDIX</w:t>
+      </w:r>
+      <w:r>
+        <w:t xml:space="preserve"> A</w:t>
+      </w:r>
+      <w:r>
+        <w:t xml:space="preserve">, however, the data is heavily skewed towards clean aircraft signatures and only provides seven example contaminations. The risk can be </w:t>
+      </w:r>
+      <w:r>
+        <w:t>mitigated</w:t>
+      </w:r>
+      <w:r>
+        <w:t xml:space="preserve"> with the use of superposition but additional contamination recordings would be beneficial. </w:t>
+      </w:r>
+      <w:r>
+        <w:t xml:space="preserve">This project plans to work in the MATLAB environment for all computational work and </w:t>
+      </w:r>
+      <w:r>
+        <w:t>to use</w:t>
+      </w:r>
+      <w:r>
+        <w:t xml:space="preserve"> GitHub </w:t>
+      </w:r>
+      <w:r>
+        <w:t>as</w:t>
+      </w:r>
+      <w:r>
+        <w:t xml:space="preserve"> version control. The project management </w:t>
+      </w:r>
+      <w:r>
+        <w:t xml:space="preserve">tool we </w:t>
+      </w:r>
+      <w:r>
+        <w:t xml:space="preserve">will use </w:t>
+      </w:r>
+      <w:r>
+        <w:t xml:space="preserve">is </w:t>
+      </w:r>
+      <w:r>
+        <w:t>Trello and</w:t>
+      </w:r>
+      <w:r>
+        <w:t xml:space="preserve"> will be</w:t>
+      </w:r>
+      <w:r>
+        <w:t xml:space="preserve"> made available to</w:t>
+      </w:r>
+      <w:r>
+        <w:t xml:space="preserve"> both</w:t>
+      </w:r>
+      <w:r>
+        <w:t xml:space="preserve"> the project team and sponsor, if possible. </w:t>
       </w:r>
     </w:p>
     <w:p>
@@ -2398,7 +2442,13 @@
     </w:p>
     <w:p>
       <w:r>
-        <w:t>A variety of features and techniques are used in modern research to identify acoustic signals. Much of the early work started with spectrum-based features from either constant percentage bandwidth or octave spectrum or discrete Fourier transform spectrum. Later work has been expanding the list of features and algorithms to more advanced and exotic methods. Recently, Wang et al proposed an improved time encoded signal processing algorithm coupled with a machine learning classifier to identify different vehicle types from acoustic or seismic signals</w:t>
+        <w:t xml:space="preserve">A variety of features and techniques are used in modern research to identify acoustic signals. Much of the early work started with spectrum-based features from either constant percentage bandwidth or octave spectrum or discrete Fourier transform spectrum. Later work has </w:t>
+      </w:r>
+      <w:r>
+        <w:t>expanded</w:t>
+      </w:r>
+      <w:r>
+        <w:t xml:space="preserve"> the list of features and algorithms to more advanced methods. Recently, Wang et al proposed an improved time encoded signal processing algorithm coupled with a machine learning classifier to identify different vehicle types from acoustic or seismic signals</w:t>
       </w:r>
       <w:r>
         <w:t xml:space="preserve"> </w:t>
@@ -2408,6 +2458,7 @@
           <w:id w:val="1233038728"/>
           <w:citation/>
         </w:sdtPr>
+        <w:sdtEndPr/>
         <w:sdtContent>
           <w:r>
             <w:fldChar w:fldCharType="begin"/>
@@ -2437,6 +2488,7 @@
           <w:id w:val="146030076"/>
           <w:citation/>
         </w:sdtPr>
+        <w:sdtEndPr/>
         <w:sdtContent>
           <w:r>
             <w:fldChar w:fldCharType="begin"/>
@@ -2488,6 +2540,7 @@
           <w:id w:val="246537542"/>
           <w:citation/>
         </w:sdtPr>
+        <w:sdtEndPr/>
         <w:sdtContent>
           <w:r>
             <w:fldChar w:fldCharType="begin"/>
@@ -2531,6 +2584,7 @@
           <w:id w:val="-52393223"/>
           <w:citation/>
         </w:sdtPr>
+        <w:sdtEndPr/>
         <w:sdtContent>
           <w:r>
             <w:fldChar w:fldCharType="begin"/>
@@ -2582,6 +2636,7 @@
           <w:id w:val="1237434567"/>
           <w:citation/>
         </w:sdtPr>
+        <w:sdtEndPr/>
         <w:sdtContent>
           <w:r>
             <w:fldChar w:fldCharType="begin"/>
@@ -2631,7 +2686,19 @@
     </w:p>
     <w:p>
       <w:r>
-        <w:t xml:space="preserve">One technique that considered but decided against, due to the small size of the dataset was metric or similarity learning. </w:t>
+        <w:t xml:space="preserve">One technique that </w:t>
+      </w:r>
+      <w:r>
+        <w:t xml:space="preserve">we </w:t>
+      </w:r>
+      <w:r>
+        <w:t xml:space="preserve">considered but decided against, due to the small size of </w:t>
+      </w:r>
+      <w:r>
+        <w:t>our</w:t>
+      </w:r>
+      <w:r>
+        <w:t xml:space="preserve"> dataset was metric or similarity learning. </w:t>
       </w:r>
       <w:proofErr w:type="spellStart"/>
       <w:r>
@@ -2649,6 +2716,7 @@
           <w:id w:val="-263300230"/>
           <w:citation/>
         </w:sdtPr>
+        <w:sdtEndPr/>
         <w:sdtContent>
           <w:r>
             <w:fldChar w:fldCharType="begin"/>
@@ -2681,6 +2749,7 @@
           <w:id w:val="-1865895333"/>
           <w:citation/>
         </w:sdtPr>
+        <w:sdtEndPr/>
         <w:sdtContent>
           <w:r>
             <w:fldChar w:fldCharType="begin"/>
@@ -2716,6 +2785,7 @@
           <w:id w:val="-209267250"/>
           <w:citation/>
         </w:sdtPr>
+        <w:sdtEndPr/>
         <w:sdtContent>
           <w:r>
             <w:fldChar w:fldCharType="begin"/>
@@ -2748,27 +2818,81 @@
       </w:r>
       <w:proofErr w:type="spellStart"/>
       <w:r>
-        <w:t>xa</w:t>
+        <w:t>x</w:t>
+      </w:r>
+      <w:r>
+        <w:rPr>
+          <w:vertAlign w:val="subscript"/>
+        </w:rPr>
+        <w:t>a</w:t>
       </w:r>
       <w:proofErr w:type="spellEnd"/>
       <w:r>
-        <w:t xml:space="preserve">, x+, x-) to learn a function F where the similarity of </w:t>
+        <w:t>, x</w:t>
+      </w:r>
+      <w:r>
+        <w:rPr>
+          <w:vertAlign w:val="subscript"/>
+        </w:rPr>
+        <w:t>+</w:t>
+      </w:r>
+      <w:r>
+        <w:t>, x</w:t>
+      </w:r>
+      <w:r>
+        <w:rPr>
+          <w:vertAlign w:val="subscript"/>
+        </w:rPr>
+        <w:t>-</w:t>
+      </w:r>
+      <w:r>
+        <w:t xml:space="preserve">) to learn a function F where the similarity of </w:t>
       </w:r>
       <w:proofErr w:type="spellStart"/>
       <w:r>
-        <w:t>xa</w:t>
+        <w:t>x</w:t>
+      </w:r>
+      <w:r>
+        <w:rPr>
+          <w:vertAlign w:val="subscript"/>
+        </w:rPr>
+        <w:t>a</w:t>
       </w:r>
       <w:proofErr w:type="spellEnd"/>
       <w:r>
-        <w:t xml:space="preserve"> to x+ is greater than that of </w:t>
+        <w:t xml:space="preserve"> to x</w:t>
+      </w:r>
+      <w:r>
+        <w:rPr>
+          <w:vertAlign w:val="subscript"/>
+        </w:rPr>
+        <w:t>+</w:t>
+      </w:r>
+      <w:r>
+        <w:t xml:space="preserve"> is greater than that of </w:t>
       </w:r>
       <w:proofErr w:type="spellStart"/>
       <w:r>
-        <w:t>xa</w:t>
+        <w:t>x</w:t>
+      </w:r>
+      <w:r>
+        <w:rPr>
+          <w:vertAlign w:val="subscript"/>
+        </w:rPr>
+        <w:t>a</w:t>
       </w:r>
       <w:proofErr w:type="spellEnd"/>
       <w:r>
-        <w:t xml:space="preserve"> to x-.</w:t>
+        <w:t xml:space="preserve"> to x</w:t>
+      </w:r>
+      <w:r>
+        <w:rPr>
+          <w:vertAlign w:val="subscript"/>
+        </w:rPr>
+        <w:t>-</w:t>
+      </w:r>
+      <w:r>
+        <w:t>.</w:t>
       </w:r>
     </w:p>
     <w:p>
@@ -3657,13 +3781,7 @@
               <w:rPr>
                 <w:noProof/>
               </w:rPr>
-              <w:instrText xml:space="preserve"> SEQ Figure \* ARA</w:instrText>
-            </w:r>
-            <w:r>
-              <w:rPr>
-                <w:noProof/>
-              </w:rPr>
-              <w:instrText xml:space="preserve">BIC </w:instrText>
+              <w:instrText xml:space="preserve"> SEQ Figure \* ARABIC </w:instrText>
             </w:r>
             <w:r>
               <w:rPr>
@@ -3818,15 +3936,7 @@
     </w:tbl>
     <w:p>
       <w:r>
-        <w:t xml:space="preserve">The octave spectrum presented in the examples above demonstrate one of many different feature sets that could be used for classification of environmental noise. Other feature generation options include 1/n octave spectrum, which would break the octave bands seen above into smaller bands, </w:t>
-      </w:r>
-      <w:proofErr w:type="spellStart"/>
-      <w:r>
-        <w:t>cepstrum</w:t>
-      </w:r>
-      <w:proofErr w:type="spellEnd"/>
-      <w:r>
-        <w:t xml:space="preserve"> processing, short-time Fourier transforms, and wavelets. All the different feature sets have the potential to provide varying degrees of separation between the signals. This project should survey as many feature sets as practical to gain the understanding of which provide the best separation. Selection of the classification algorithm will also impact the system performance and should be studied as well. The various combinations of a feature set and classification algorithm will form a rich test matrix for this project to study</w:t>
+        <w:t>The octave spectrum presented in the examples above demonstrate one of many different feature sets that could be used for classification of environmental noise. Other feature generation options include 1/n octave spectrum, which would break the octave bands seen above into smaller bands, cepstrum processing, short-time Fourier transforms, and wavelets. All the different feature sets have the potential to provide varying degrees of separation between the signals. This project should survey as many feature sets as practical to gain the understanding of which provide the best separation. Selection of the classification algorithm will also impact the system performance and should be studied as well. The various combinations of a feature set and classification algorithm will form a rich test matrix for this project to study</w:t>
       </w:r>
       <w:r>
         <w:t>.</w:t>
@@ -3875,16 +3985,13 @@
     </w:p>
     <w:p>
       <w:r>
-        <w:t>To be able to have all our research ready to present by March 13</w:t>
-      </w:r>
-      <w:r>
-        <w:rPr>
-          <w:vertAlign w:val="superscript"/>
-        </w:rPr>
-        <w:t>th</w:t>
-      </w:r>
-      <w:r>
-        <w:t>, 2019, we have roughly 24 person-weeks (8 weeks X 3 people) of time to allocate to tasks for this project. Some work, such as documentation or writing a report detailing our evaluations are dependent on feature sets having been generated and models having been trained such that all the work is not entirely parallelizable. To give ourselves extra space within this timeline, we will only propose 18 person-weeks’ worth of work. The additional 6 person-weeks’ worth of work will exist as a buffer for issues that arise or as time to extend the project further.</w:t>
+        <w:t>To be able to have all our research ready to present by</w:t>
+      </w:r>
+      <w:r>
+        <w:t xml:space="preserve"> 13</w:t>
+      </w:r>
+      <w:r>
+        <w:t xml:space="preserve"> March 2019, we have roughly 24 person-weeks (8 weeks X 3 people) of time to allocate to tasks for this project. Some work, such as documentation or writing a report detailing our evaluations are dependent on feature sets having been generated and models having been trained such that all the work is not entirely parallelizable. To give ourselves extra space within this timeline, we will only propose 18 person-weeks’ worth of work. The additional 6 person-weeks’ worth of work will exist as a buffer for issues that arise or as time to extend the project further.</w:t>
       </w:r>
     </w:p>
     <w:p>
@@ -3923,6 +4030,7 @@
           <w:id w:val="-1584981401"/>
           <w:citation/>
         </w:sdtPr>
+        <w:sdtEndPr/>
         <w:sdtContent>
           <w:r>
             <w:fldChar w:fldCharType="begin"/>
@@ -4080,15 +4188,7 @@
     </w:p>
     <w:p>
       <w:r>
-        <w:t xml:space="preserve">One of the initial tasks we’ll have to tackle is verifying our dataset and ensuring that the labels are correct. Further annotations of the data might be necessary. For example, the labeling provided by BT&amp;E does not include timestamp markers for when contaminating acoustic signals occur. The initial validation work has been done as part of Data Pipeline write </w:t>
-      </w:r>
-      <w:proofErr w:type="gramStart"/>
-      <w:r>
-        <w:t>up</w:t>
-      </w:r>
-      <w:proofErr w:type="gramEnd"/>
-      <w:r>
-        <w:t xml:space="preserve"> but further work is necessary.</w:t>
+        <w:t>One of the initial tasks we’ll have to tackle is verifying our dataset and ensuring that the labels are correct. Further annotations of the data might be necessary. For example, the labeling provided by BT&amp;E does not include timestamp markers for when contaminating acoustic signals occur. The initial validation work has been done as part of Data Pipeline write up but further work is necessary.</w:t>
       </w:r>
     </w:p>
     <w:p>
@@ -4265,23 +4365,7 @@
       </w:r>
       <w:proofErr w:type="gramEnd"/>
       <w:r>
-        <w:t xml:space="preserve"> we want to explore (Long short-term memory RNNs, </w:t>
-      </w:r>
-      <w:proofErr w:type="spellStart"/>
-      <w:r>
-        <w:t>softmax</w:t>
-      </w:r>
-      <w:proofErr w:type="spellEnd"/>
-      <w:r>
-        <w:t xml:space="preserve"> multiclassification, multi-layer </w:t>
-      </w:r>
-      <w:proofErr w:type="spellStart"/>
-      <w:r>
-        <w:t>perceptrons</w:t>
-      </w:r>
-      <w:proofErr w:type="spellEnd"/>
-      <w:r>
-        <w:t>, logistic regression), we’ll need to perform the following tasks:</w:t>
+        <w:t xml:space="preserve"> we want to explore (Long short-term memory RNNs, softmax multiclassification, multi-layer perceptrons, logistic regression), we’ll need to perform the following tasks:</w:t>
       </w:r>
     </w:p>
     <w:p>
@@ -4365,7 +4449,14 @@
         <w:pStyle w:val="Heading3"/>
       </w:pPr>
       <w:bookmarkStart w:id="29" w:name="_Toc532025909"/>
-      <w:r>
+    </w:p>
+    <w:p/>
+    <w:p>
+      <w:pPr>
+        <w:pStyle w:val="Heading3"/>
+      </w:pPr>
+      <w:r>
+        <w:lastRenderedPageBreak/>
         <w:t>Documentation</w:t>
       </w:r>
       <w:bookmarkEnd w:id="29"/>
@@ -4380,7 +4471,6 @@
     </w:p>
     <w:p>
       <w:r>
-        <w:lastRenderedPageBreak/>
         <w:t>This user story exists to encompass the work of writing any and all documentation/reporting that is not part of one of the above user stories. For example, the report on the comparison of different machine learning techniques and their effectiveness might fall under this story.</w:t>
       </w:r>
     </w:p>
@@ -4706,19 +4796,8 @@
                 <w:sz w:val="20"/>
                 <w:szCs w:val="26"/>
               </w:rPr>
-              <w:t xml:space="preserve">Rahul </w:t>
-            </w:r>
-            <w:proofErr w:type="spellStart"/>
-            <w:r>
-              <w:rPr>
-                <w:rFonts w:ascii="Helvetica" w:hAnsi="Helvetica" w:cs="Helvetica"/>
-                <w:b/>
-                <w:sz w:val="20"/>
-                <w:szCs w:val="26"/>
-              </w:rPr>
-              <w:t>Birmiwal</w:t>
-            </w:r>
-            <w:proofErr w:type="spellEnd"/>
+              <w:t>Rahul Birmiwal</w:t>
+            </w:r>
           </w:p>
           <w:p>
             <w:pPr>
@@ -4764,33 +4843,12 @@
     </w:p>
     <w:p>
       <w:r>
-        <w:t xml:space="preserve">The team expects to sync in person once per week as part of our scheduled lecture time. For communication that occurs outside of the standup/sync, the expectation is that it will occur on </w:t>
-      </w:r>
-      <w:proofErr w:type="gramStart"/>
-      <w:r>
-        <w:t>Slack</w:t>
-      </w:r>
-      <w:proofErr w:type="gramEnd"/>
-      <w:r>
-        <w:t xml:space="preserve"> so all team members can contribute to discussions. We will leverage the GitHub Issue tracker to report bugs and issues that need to be addressed within our codebase.</w:t>
-      </w:r>
-    </w:p>
-    <w:p>
-      <w:r>
-        <w:t>As Todd helped bring this project to the UW Master’s Degree in Data Science program, he will be responsible for repo</w:t>
-      </w:r>
-      <w:bookmarkStart w:id="32" w:name="_GoBack"/>
-      <w:bookmarkEnd w:id="32"/>
-      <w:r>
-        <w:t xml:space="preserve">rting to and bubbling up concerns to the sponsor, Steve </w:t>
-      </w:r>
-      <w:proofErr w:type="spellStart"/>
-      <w:r>
-        <w:t>Underbrink</w:t>
-      </w:r>
-      <w:proofErr w:type="spellEnd"/>
-      <w:r>
-        <w:t>.</w:t>
+        <w:t>The team expects to sync in person once per week as part of our scheduled lecture time. For communication that occurs outside of the standup/sync, the expectation is that it will occur on Slack so all team members can contribute to discussions. We will leverage the GitHub Issue tracker to report bugs and issues that need to be addressed within our codebase.</w:t>
+      </w:r>
+    </w:p>
+    <w:p>
+      <w:r>
+        <w:t>As Todd helped bring this project to the UW Master’s Degree in Data Science program, he will be responsible for reporting to and bubbling up concerns to the sponsor, Steve Underbrink.</w:t>
       </w:r>
     </w:p>
     <w:p>
@@ -4803,23 +4861,22 @@
         </w:sectPr>
       </w:pPr>
     </w:p>
-    <w:bookmarkStart w:id="33" w:name="_Toc532025912" w:displacedByCustomXml="next"/>
+    <w:bookmarkStart w:id="32" w:name="_Toc532025912" w:displacedByCustomXml="next"/>
     <w:sdt>
       <w:sdtPr>
+        <w:rPr>
+          <w:rFonts w:asciiTheme="minorHAnsi" w:eastAsiaTheme="minorHAnsi" w:hAnsiTheme="minorHAnsi" w:cstheme="minorBidi"/>
+          <w:color w:val="auto"/>
+          <w:sz w:val="22"/>
+          <w:szCs w:val="22"/>
+        </w:rPr>
         <w:id w:val="-952938896"/>
         <w:docPartObj>
           <w:docPartGallery w:val="Bibliographies"/>
           <w:docPartUnique/>
         </w:docPartObj>
       </w:sdtPr>
-      <w:sdtEndPr>
-        <w:rPr>
-          <w:rFonts w:asciiTheme="minorHAnsi" w:eastAsiaTheme="minorHAnsi" w:hAnsiTheme="minorHAnsi" w:cstheme="minorBidi"/>
-          <w:color w:val="auto"/>
-          <w:sz w:val="22"/>
-          <w:szCs w:val="22"/>
-        </w:rPr>
-      </w:sdtEndPr>
+      <w:sdtEndPr/>
       <w:sdtContent>
         <w:p>
           <w:pPr>
@@ -4828,13 +4885,14 @@
           <w:r>
             <w:t>References</w:t>
           </w:r>
-          <w:bookmarkEnd w:id="33"/>
+          <w:bookmarkEnd w:id="32"/>
         </w:p>
         <w:sdt>
           <w:sdtPr>
             <w:id w:val="-573587230"/>
             <w:bibliography/>
           </w:sdtPr>
+          <w:sdtEndPr/>
           <w:sdtContent>
             <w:p>
               <w:pPr>
@@ -4856,6 +4914,7 @@
               <w:tblPr>
                 <w:tblW w:w="5000" w:type="pct"/>
                 <w:tblCellSpacing w:w="15" w:type="dxa"/>
+                <w:tblLayout w:type="fixed"/>
                 <w:tblCellMar>
                   <w:top w:w="15" w:type="dxa"/>
                   <w:left w:w="15" w:type="dxa"/>
@@ -4865,8 +4924,8 @@
                 <w:tblLook w:val="04A0" w:firstRow="1" w:lastRow="0" w:firstColumn="1" w:lastColumn="0" w:noHBand="0" w:noVBand="1"/>
               </w:tblPr>
               <w:tblGrid>
-                <w:gridCol w:w="387"/>
-                <w:gridCol w:w="8973"/>
+                <w:gridCol w:w="540"/>
+                <w:gridCol w:w="8820"/>
               </w:tblGrid>
               <w:tr>
                 <w:trPr>
@@ -4875,7 +4934,7 @@
                 </w:trPr>
                 <w:tc>
                   <w:tcPr>
-                    <w:tcW w:w="207" w:type="pct"/>
+                    <w:tcW w:w="264" w:type="pct"/>
                     <w:hideMark/>
                   </w:tcPr>
                   <w:p>
@@ -4897,7 +4956,7 @@
                 </w:tc>
                 <w:tc>
                   <w:tcPr>
-                    <w:tcW w:w="4745" w:type="pct"/>
+                    <w:tcW w:w="4688" w:type="pct"/>
                     <w:hideMark/>
                   </w:tcPr>
                   <w:p>
@@ -4923,7 +4982,7 @@
                 </w:trPr>
                 <w:tc>
                   <w:tcPr>
-                    <w:tcW w:w="207" w:type="pct"/>
+                    <w:tcW w:w="264" w:type="pct"/>
                     <w:hideMark/>
                   </w:tcPr>
                   <w:p>
@@ -4943,7 +5002,7 @@
                 </w:tc>
                 <w:tc>
                   <w:tcPr>
-                    <w:tcW w:w="4745" w:type="pct"/>
+                    <w:tcW w:w="4688" w:type="pct"/>
                     <w:hideMark/>
                   </w:tcPr>
                   <w:p>
@@ -4969,7 +5028,7 @@
                 </w:trPr>
                 <w:tc>
                   <w:tcPr>
-                    <w:tcW w:w="207" w:type="pct"/>
+                    <w:tcW w:w="264" w:type="pct"/>
                     <w:hideMark/>
                   </w:tcPr>
                   <w:p>
@@ -4989,7 +5048,7 @@
                 </w:tc>
                 <w:tc>
                   <w:tcPr>
-                    <w:tcW w:w="4745" w:type="pct"/>
+                    <w:tcW w:w="4688" w:type="pct"/>
                     <w:hideMark/>
                   </w:tcPr>
                   <w:p>
@@ -5029,7 +5088,7 @@
                 </w:trPr>
                 <w:tc>
                   <w:tcPr>
-                    <w:tcW w:w="207" w:type="pct"/>
+                    <w:tcW w:w="264" w:type="pct"/>
                     <w:hideMark/>
                   </w:tcPr>
                   <w:p>
@@ -5049,7 +5108,7 @@
                 </w:tc>
                 <w:tc>
                   <w:tcPr>
-                    <w:tcW w:w="4745" w:type="pct"/>
+                    <w:tcW w:w="4688" w:type="pct"/>
                     <w:hideMark/>
                   </w:tcPr>
                   <w:p>
@@ -5089,7 +5148,7 @@
                 </w:trPr>
                 <w:tc>
                   <w:tcPr>
-                    <w:tcW w:w="207" w:type="pct"/>
+                    <w:tcW w:w="264" w:type="pct"/>
                     <w:hideMark/>
                   </w:tcPr>
                   <w:p>
@@ -5109,7 +5168,7 @@
                 </w:tc>
                 <w:tc>
                   <w:tcPr>
-                    <w:tcW w:w="4745" w:type="pct"/>
+                    <w:tcW w:w="4688" w:type="pct"/>
                     <w:hideMark/>
                   </w:tcPr>
                   <w:p>
@@ -5149,7 +5208,7 @@
                 </w:trPr>
                 <w:tc>
                   <w:tcPr>
-                    <w:tcW w:w="207" w:type="pct"/>
+                    <w:tcW w:w="264" w:type="pct"/>
                     <w:hideMark/>
                   </w:tcPr>
                   <w:p>
@@ -5169,7 +5228,7 @@
                 </w:tc>
                 <w:tc>
                   <w:tcPr>
-                    <w:tcW w:w="4745" w:type="pct"/>
+                    <w:tcW w:w="4688" w:type="pct"/>
                     <w:hideMark/>
                   </w:tcPr>
                   <w:p>
@@ -5209,7 +5268,7 @@
                 </w:trPr>
                 <w:tc>
                   <w:tcPr>
-                    <w:tcW w:w="207" w:type="pct"/>
+                    <w:tcW w:w="264" w:type="pct"/>
                     <w:hideMark/>
                   </w:tcPr>
                   <w:p>
@@ -5229,7 +5288,7 @@
                 </w:tc>
                 <w:tc>
                   <w:tcPr>
-                    <w:tcW w:w="4745" w:type="pct"/>
+                    <w:tcW w:w="4688" w:type="pct"/>
                     <w:hideMark/>
                   </w:tcPr>
                   <w:p>
@@ -5269,7 +5328,7 @@
                 </w:trPr>
                 <w:tc>
                   <w:tcPr>
-                    <w:tcW w:w="207" w:type="pct"/>
+                    <w:tcW w:w="264" w:type="pct"/>
                     <w:hideMark/>
                   </w:tcPr>
                   <w:p>
@@ -5289,7 +5348,7 @@
                 </w:tc>
                 <w:tc>
                   <w:tcPr>
-                    <w:tcW w:w="4745" w:type="pct"/>
+                    <w:tcW w:w="4688" w:type="pct"/>
                     <w:hideMark/>
                   </w:tcPr>
                   <w:p>
@@ -5329,7 +5388,7 @@
                 </w:trPr>
                 <w:tc>
                   <w:tcPr>
-                    <w:tcW w:w="207" w:type="pct"/>
+                    <w:tcW w:w="264" w:type="pct"/>
                     <w:hideMark/>
                   </w:tcPr>
                   <w:p>
@@ -5349,7 +5408,7 @@
                 </w:tc>
                 <w:tc>
                   <w:tcPr>
-                    <w:tcW w:w="4745" w:type="pct"/>
+                    <w:tcW w:w="4688" w:type="pct"/>
                     <w:hideMark/>
                   </w:tcPr>
                   <w:p>
@@ -5389,7 +5448,7 @@
                 </w:trPr>
                 <w:tc>
                   <w:tcPr>
-                    <w:tcW w:w="207" w:type="pct"/>
+                    <w:tcW w:w="264" w:type="pct"/>
                     <w:hideMark/>
                   </w:tcPr>
                   <w:p>
@@ -5409,7 +5468,7 @@
                 </w:tc>
                 <w:tc>
                   <w:tcPr>
-                    <w:tcW w:w="4745" w:type="pct"/>
+                    <w:tcW w:w="4688" w:type="pct"/>
                     <w:hideMark/>
                   </w:tcPr>
                   <w:p>
@@ -7585,7 +7644,7 @@
 </file>
 
 <file path=customXml/itemProps1.xml><?xml version="1.0" encoding="utf-8"?>
-<ds:datastoreItem xmlns:ds="http://schemas.openxmlformats.org/officeDocument/2006/customXml" ds:itemID="{FBC70085-9FB7-4DC3-8666-60F68C240089}">
+<ds:datastoreItem xmlns:ds="http://schemas.openxmlformats.org/officeDocument/2006/customXml" ds:itemID="{0DE38CCB-F418-4B86-BF3B-D25D46CFC7D7}">
   <ds:schemaRefs>
     <ds:schemaRef ds:uri="http://schemas.openxmlformats.org/officeDocument/2006/bibliography"/>
   </ds:schemaRefs>

</xml_diff>

<commit_message>
Fix broken ToC ref
</commit_message>
<xml_diff>
--- a/devdocs/EnvNoiseDetectorProjectProposalFormatted.docx
+++ b/devdocs/EnvNoiseDetectorProjectProposalFormatted.docx
@@ -11,8 +11,6 @@
       <w:pPr>
         <w:pStyle w:val="Title"/>
       </w:pPr>
-      <w:bookmarkStart w:id="0" w:name="_GoBack"/>
-      <w:bookmarkEnd w:id="0"/>
     </w:p>
     <w:p>
       <w:pPr>
@@ -171,12 +169,12 @@
       <w:pPr>
         <w:pStyle w:val="Heading1"/>
       </w:pPr>
-      <w:bookmarkStart w:id="1" w:name="_Toc532025887"/>
+      <w:bookmarkStart w:id="0" w:name="_Toc532117397"/>
       <w:r>
         <w:lastRenderedPageBreak/>
         <w:t>Executive Summary</w:t>
       </w:r>
-      <w:bookmarkEnd w:id="1"/>
+      <w:bookmarkEnd w:id="0"/>
     </w:p>
     <w:p>
       <w:r>
@@ -301,13 +299,129 @@
             </w:rPr>
             <w:fldChar w:fldCharType="separate"/>
           </w:r>
-          <w:hyperlink w:anchor="_Toc532025887" w:history="1">
+          <w:bookmarkStart w:id="1" w:name="_GoBack"/>
+          <w:bookmarkEnd w:id="1"/>
+          <w:r>
+            <w:rPr>
+              <w:rStyle w:val="Hyperlink"/>
+              <w:noProof/>
+            </w:rPr>
+            <w:fldChar w:fldCharType="begin"/>
+          </w:r>
+          <w:r>
+            <w:rPr>
+              <w:rStyle w:val="Hyperlink"/>
+              <w:noProof/>
+            </w:rPr>
+            <w:instrText xml:space="preserve"> </w:instrText>
+          </w:r>
+          <w:r>
+            <w:rPr>
+              <w:noProof/>
+            </w:rPr>
+            <w:instrText>HYPERLINK \l "_Toc532117397"</w:instrText>
+          </w:r>
+          <w:r>
+            <w:rPr>
+              <w:rStyle w:val="Hyperlink"/>
+              <w:noProof/>
+            </w:rPr>
+            <w:instrText xml:space="preserve"> </w:instrText>
+          </w:r>
+          <w:r>
+            <w:rPr>
+              <w:rStyle w:val="Hyperlink"/>
+              <w:noProof/>
+            </w:rPr>
+          </w:r>
+          <w:r>
+            <w:rPr>
+              <w:rStyle w:val="Hyperlink"/>
+              <w:noProof/>
+            </w:rPr>
+            <w:fldChar w:fldCharType="separate"/>
+          </w:r>
+          <w:r>
+            <w:rPr>
+              <w:rStyle w:val="Hyperlink"/>
+              <w:noProof/>
+            </w:rPr>
+            <w:t>Executive Summary</w:t>
+          </w:r>
+          <w:r>
+            <w:rPr>
+              <w:noProof/>
+              <w:webHidden/>
+            </w:rPr>
+            <w:tab/>
+          </w:r>
+          <w:r>
+            <w:rPr>
+              <w:noProof/>
+              <w:webHidden/>
+            </w:rPr>
+            <w:fldChar w:fldCharType="begin"/>
+          </w:r>
+          <w:r>
+            <w:rPr>
+              <w:noProof/>
+              <w:webHidden/>
+            </w:rPr>
+            <w:instrText xml:space="preserve"> PAGEREF _Toc532117397 \h </w:instrText>
+          </w:r>
+          <w:r>
+            <w:rPr>
+              <w:noProof/>
+              <w:webHidden/>
+            </w:rPr>
+          </w:r>
+          <w:r>
+            <w:rPr>
+              <w:noProof/>
+              <w:webHidden/>
+            </w:rPr>
+            <w:fldChar w:fldCharType="separate"/>
+          </w:r>
+          <w:r>
+            <w:rPr>
+              <w:noProof/>
+              <w:webHidden/>
+            </w:rPr>
+            <w:t>1</w:t>
+          </w:r>
+          <w:r>
+            <w:rPr>
+              <w:noProof/>
+              <w:webHidden/>
+            </w:rPr>
+            <w:fldChar w:fldCharType="end"/>
+          </w:r>
+          <w:r>
+            <w:rPr>
+              <w:rStyle w:val="Hyperlink"/>
+              <w:noProof/>
+            </w:rPr>
+            <w:fldChar w:fldCharType="end"/>
+          </w:r>
+        </w:p>
+        <w:p>
+          <w:pPr>
+            <w:pStyle w:val="TOC1"/>
+            <w:tabs>
+              <w:tab w:val="right" w:leader="dot" w:pos="9350"/>
+            </w:tabs>
+            <w:rPr>
+              <w:rFonts w:eastAsiaTheme="minorEastAsia"/>
+              <w:noProof/>
+            </w:rPr>
+          </w:pPr>
+          <w:hyperlink w:anchor="_Toc532117398" w:history="1">
             <w:r>
               <w:rPr>
                 <w:rStyle w:val="Hyperlink"/>
                 <w:noProof/>
               </w:rPr>
-              <w:t>Executive Summary</w:t>
+              <w:t>Introduction</w:t>
             </w:r>
             <w:r>
               <w:rPr>
@@ -328,7 +442,7 @@
                 <w:noProof/>
                 <w:webHidden/>
               </w:rPr>
-              <w:instrText xml:space="preserve"> PAGEREF _Toc532025887 \h </w:instrText>
+              <w:instrText xml:space="preserve"> PAGEREF _Toc532117398 \h </w:instrText>
             </w:r>
             <w:r>
               <w:rPr>
@@ -348,7 +462,7 @@
                 <w:noProof/>
                 <w:webHidden/>
               </w:rPr>
-              <w:t>1</w:t>
+              <w:t>3</w:t>
             </w:r>
             <w:r>
               <w:rPr>
@@ -370,13 +484,13 @@
               <w:noProof/>
             </w:rPr>
           </w:pPr>
-          <w:hyperlink w:anchor="_Toc532025888" w:history="1">
+          <w:hyperlink w:anchor="_Toc532117399" w:history="1">
             <w:r>
               <w:rPr>
                 <w:rStyle w:val="Hyperlink"/>
                 <w:noProof/>
               </w:rPr>
-              <w:t>Introduction</w:t>
+              <w:t>Project proposal</w:t>
             </w:r>
             <w:r>
               <w:rPr>
@@ -397,7 +511,7 @@
                 <w:noProof/>
                 <w:webHidden/>
               </w:rPr>
-              <w:instrText xml:space="preserve"> PAGEREF _Toc532025888 \h </w:instrText>
+              <w:instrText xml:space="preserve"> PAGEREF _Toc532117399 \h </w:instrText>
             </w:r>
             <w:r>
               <w:rPr>
@@ -418,6 +532,489 @@
                 <w:webHidden/>
               </w:rPr>
               <w:t>3</w:t>
+            </w:r>
+            <w:r>
+              <w:rPr>
+                <w:noProof/>
+                <w:webHidden/>
+              </w:rPr>
+              <w:fldChar w:fldCharType="end"/>
+            </w:r>
+          </w:hyperlink>
+        </w:p>
+        <w:p>
+          <w:pPr>
+            <w:pStyle w:val="TOC2"/>
+            <w:tabs>
+              <w:tab w:val="right" w:leader="dot" w:pos="9350"/>
+            </w:tabs>
+            <w:rPr>
+              <w:rFonts w:eastAsiaTheme="minorEastAsia"/>
+              <w:noProof/>
+            </w:rPr>
+          </w:pPr>
+          <w:hyperlink w:anchor="_Toc532117400" w:history="1">
+            <w:r>
+              <w:rPr>
+                <w:rStyle w:val="Hyperlink"/>
+                <w:noProof/>
+              </w:rPr>
+              <w:t>Feature Selection</w:t>
+            </w:r>
+            <w:r>
+              <w:rPr>
+                <w:noProof/>
+                <w:webHidden/>
+              </w:rPr>
+              <w:tab/>
+            </w:r>
+            <w:r>
+              <w:rPr>
+                <w:noProof/>
+                <w:webHidden/>
+              </w:rPr>
+              <w:fldChar w:fldCharType="begin"/>
+            </w:r>
+            <w:r>
+              <w:rPr>
+                <w:noProof/>
+                <w:webHidden/>
+              </w:rPr>
+              <w:instrText xml:space="preserve"> PAGEREF _Toc532117400 \h </w:instrText>
+            </w:r>
+            <w:r>
+              <w:rPr>
+                <w:noProof/>
+                <w:webHidden/>
+              </w:rPr>
+            </w:r>
+            <w:r>
+              <w:rPr>
+                <w:noProof/>
+                <w:webHidden/>
+              </w:rPr>
+              <w:fldChar w:fldCharType="separate"/>
+            </w:r>
+            <w:r>
+              <w:rPr>
+                <w:noProof/>
+                <w:webHidden/>
+              </w:rPr>
+              <w:t>3</w:t>
+            </w:r>
+            <w:r>
+              <w:rPr>
+                <w:noProof/>
+                <w:webHidden/>
+              </w:rPr>
+              <w:fldChar w:fldCharType="end"/>
+            </w:r>
+          </w:hyperlink>
+        </w:p>
+        <w:p>
+          <w:pPr>
+            <w:pStyle w:val="TOC2"/>
+            <w:tabs>
+              <w:tab w:val="right" w:leader="dot" w:pos="9350"/>
+            </w:tabs>
+            <w:rPr>
+              <w:rFonts w:eastAsiaTheme="minorEastAsia"/>
+              <w:noProof/>
+            </w:rPr>
+          </w:pPr>
+          <w:hyperlink w:anchor="_Toc532117401" w:history="1">
+            <w:r>
+              <w:rPr>
+                <w:rStyle w:val="Hyperlink"/>
+                <w:noProof/>
+              </w:rPr>
+              <w:t>Model Training</w:t>
+            </w:r>
+            <w:r>
+              <w:rPr>
+                <w:noProof/>
+                <w:webHidden/>
+              </w:rPr>
+              <w:tab/>
+            </w:r>
+            <w:r>
+              <w:rPr>
+                <w:noProof/>
+                <w:webHidden/>
+              </w:rPr>
+              <w:fldChar w:fldCharType="begin"/>
+            </w:r>
+            <w:r>
+              <w:rPr>
+                <w:noProof/>
+                <w:webHidden/>
+              </w:rPr>
+              <w:instrText xml:space="preserve"> PAGEREF _Toc532117401 \h </w:instrText>
+            </w:r>
+            <w:r>
+              <w:rPr>
+                <w:noProof/>
+                <w:webHidden/>
+              </w:rPr>
+            </w:r>
+            <w:r>
+              <w:rPr>
+                <w:noProof/>
+                <w:webHidden/>
+              </w:rPr>
+              <w:fldChar w:fldCharType="separate"/>
+            </w:r>
+            <w:r>
+              <w:rPr>
+                <w:noProof/>
+                <w:webHidden/>
+              </w:rPr>
+              <w:t>3</w:t>
+            </w:r>
+            <w:r>
+              <w:rPr>
+                <w:noProof/>
+                <w:webHidden/>
+              </w:rPr>
+              <w:fldChar w:fldCharType="end"/>
+            </w:r>
+          </w:hyperlink>
+        </w:p>
+        <w:p>
+          <w:pPr>
+            <w:pStyle w:val="TOC2"/>
+            <w:tabs>
+              <w:tab w:val="right" w:leader="dot" w:pos="9350"/>
+            </w:tabs>
+            <w:rPr>
+              <w:rFonts w:eastAsiaTheme="minorEastAsia"/>
+              <w:noProof/>
+            </w:rPr>
+          </w:pPr>
+          <w:hyperlink w:anchor="_Toc532117402" w:history="1">
+            <w:r>
+              <w:rPr>
+                <w:rStyle w:val="Hyperlink"/>
+                <w:noProof/>
+              </w:rPr>
+              <w:t>Model Evaluation</w:t>
+            </w:r>
+            <w:r>
+              <w:rPr>
+                <w:noProof/>
+                <w:webHidden/>
+              </w:rPr>
+              <w:tab/>
+            </w:r>
+            <w:r>
+              <w:rPr>
+                <w:noProof/>
+                <w:webHidden/>
+              </w:rPr>
+              <w:fldChar w:fldCharType="begin"/>
+            </w:r>
+            <w:r>
+              <w:rPr>
+                <w:noProof/>
+                <w:webHidden/>
+              </w:rPr>
+              <w:instrText xml:space="preserve"> PAGEREF _Toc532117402 \h </w:instrText>
+            </w:r>
+            <w:r>
+              <w:rPr>
+                <w:noProof/>
+                <w:webHidden/>
+              </w:rPr>
+            </w:r>
+            <w:r>
+              <w:rPr>
+                <w:noProof/>
+                <w:webHidden/>
+              </w:rPr>
+              <w:fldChar w:fldCharType="separate"/>
+            </w:r>
+            <w:r>
+              <w:rPr>
+                <w:noProof/>
+                <w:webHidden/>
+              </w:rPr>
+              <w:t>4</w:t>
+            </w:r>
+            <w:r>
+              <w:rPr>
+                <w:noProof/>
+                <w:webHidden/>
+              </w:rPr>
+              <w:fldChar w:fldCharType="end"/>
+            </w:r>
+          </w:hyperlink>
+        </w:p>
+        <w:p>
+          <w:pPr>
+            <w:pStyle w:val="TOC2"/>
+            <w:tabs>
+              <w:tab w:val="right" w:leader="dot" w:pos="9350"/>
+            </w:tabs>
+            <w:rPr>
+              <w:rFonts w:eastAsiaTheme="minorEastAsia"/>
+              <w:noProof/>
+            </w:rPr>
+          </w:pPr>
+          <w:hyperlink w:anchor="_Toc532117403" w:history="1">
+            <w:r>
+              <w:rPr>
+                <w:rStyle w:val="Hyperlink"/>
+                <w:noProof/>
+              </w:rPr>
+              <w:t>Data Augmentation</w:t>
+            </w:r>
+            <w:r>
+              <w:rPr>
+                <w:noProof/>
+                <w:webHidden/>
+              </w:rPr>
+              <w:tab/>
+            </w:r>
+            <w:r>
+              <w:rPr>
+                <w:noProof/>
+                <w:webHidden/>
+              </w:rPr>
+              <w:fldChar w:fldCharType="begin"/>
+            </w:r>
+            <w:r>
+              <w:rPr>
+                <w:noProof/>
+                <w:webHidden/>
+              </w:rPr>
+              <w:instrText xml:space="preserve"> PAGEREF _Toc532117403 \h </w:instrText>
+            </w:r>
+            <w:r>
+              <w:rPr>
+                <w:noProof/>
+                <w:webHidden/>
+              </w:rPr>
+            </w:r>
+            <w:r>
+              <w:rPr>
+                <w:noProof/>
+                <w:webHidden/>
+              </w:rPr>
+              <w:fldChar w:fldCharType="separate"/>
+            </w:r>
+            <w:r>
+              <w:rPr>
+                <w:noProof/>
+                <w:webHidden/>
+              </w:rPr>
+              <w:t>4</w:t>
+            </w:r>
+            <w:r>
+              <w:rPr>
+                <w:noProof/>
+                <w:webHidden/>
+              </w:rPr>
+              <w:fldChar w:fldCharType="end"/>
+            </w:r>
+          </w:hyperlink>
+        </w:p>
+        <w:p>
+          <w:pPr>
+            <w:pStyle w:val="TOC2"/>
+            <w:tabs>
+              <w:tab w:val="right" w:leader="dot" w:pos="9350"/>
+            </w:tabs>
+            <w:rPr>
+              <w:rFonts w:eastAsiaTheme="minorEastAsia"/>
+              <w:noProof/>
+            </w:rPr>
+          </w:pPr>
+          <w:hyperlink w:anchor="_Toc532117404" w:history="1">
+            <w:r>
+              <w:rPr>
+                <w:rStyle w:val="Hyperlink"/>
+                <w:noProof/>
+              </w:rPr>
+              <w:t>Schedule</w:t>
+            </w:r>
+            <w:r>
+              <w:rPr>
+                <w:noProof/>
+                <w:webHidden/>
+              </w:rPr>
+              <w:tab/>
+            </w:r>
+            <w:r>
+              <w:rPr>
+                <w:noProof/>
+                <w:webHidden/>
+              </w:rPr>
+              <w:fldChar w:fldCharType="begin"/>
+            </w:r>
+            <w:r>
+              <w:rPr>
+                <w:noProof/>
+                <w:webHidden/>
+              </w:rPr>
+              <w:instrText xml:space="preserve"> PAGEREF _Toc532117404 \h </w:instrText>
+            </w:r>
+            <w:r>
+              <w:rPr>
+                <w:noProof/>
+                <w:webHidden/>
+              </w:rPr>
+            </w:r>
+            <w:r>
+              <w:rPr>
+                <w:noProof/>
+                <w:webHidden/>
+              </w:rPr>
+              <w:fldChar w:fldCharType="separate"/>
+            </w:r>
+            <w:r>
+              <w:rPr>
+                <w:noProof/>
+                <w:webHidden/>
+              </w:rPr>
+              <w:t>4</w:t>
+            </w:r>
+            <w:r>
+              <w:rPr>
+                <w:noProof/>
+                <w:webHidden/>
+              </w:rPr>
+              <w:fldChar w:fldCharType="end"/>
+            </w:r>
+          </w:hyperlink>
+        </w:p>
+        <w:p>
+          <w:pPr>
+            <w:pStyle w:val="TOC2"/>
+            <w:tabs>
+              <w:tab w:val="right" w:leader="dot" w:pos="9350"/>
+            </w:tabs>
+            <w:rPr>
+              <w:rFonts w:eastAsiaTheme="minorEastAsia"/>
+              <w:noProof/>
+            </w:rPr>
+          </w:pPr>
+          <w:hyperlink w:anchor="_Toc532117405" w:history="1">
+            <w:r>
+              <w:rPr>
+                <w:rStyle w:val="Hyperlink"/>
+                <w:noProof/>
+              </w:rPr>
+              <w:t>Deliverables</w:t>
+            </w:r>
+            <w:r>
+              <w:rPr>
+                <w:noProof/>
+                <w:webHidden/>
+              </w:rPr>
+              <w:tab/>
+            </w:r>
+            <w:r>
+              <w:rPr>
+                <w:noProof/>
+                <w:webHidden/>
+              </w:rPr>
+              <w:fldChar w:fldCharType="begin"/>
+            </w:r>
+            <w:r>
+              <w:rPr>
+                <w:noProof/>
+                <w:webHidden/>
+              </w:rPr>
+              <w:instrText xml:space="preserve"> PAGEREF _Toc532117405 \h </w:instrText>
+            </w:r>
+            <w:r>
+              <w:rPr>
+                <w:noProof/>
+                <w:webHidden/>
+              </w:rPr>
+            </w:r>
+            <w:r>
+              <w:rPr>
+                <w:noProof/>
+                <w:webHidden/>
+              </w:rPr>
+              <w:fldChar w:fldCharType="separate"/>
+            </w:r>
+            <w:r>
+              <w:rPr>
+                <w:noProof/>
+                <w:webHidden/>
+              </w:rPr>
+              <w:t>4</w:t>
+            </w:r>
+            <w:r>
+              <w:rPr>
+                <w:noProof/>
+                <w:webHidden/>
+              </w:rPr>
+              <w:fldChar w:fldCharType="end"/>
+            </w:r>
+          </w:hyperlink>
+        </w:p>
+        <w:p>
+          <w:pPr>
+            <w:pStyle w:val="TOC2"/>
+            <w:tabs>
+              <w:tab w:val="right" w:leader="dot" w:pos="9350"/>
+            </w:tabs>
+            <w:rPr>
+              <w:rFonts w:eastAsiaTheme="minorEastAsia"/>
+              <w:noProof/>
+            </w:rPr>
+          </w:pPr>
+          <w:hyperlink w:anchor="_Toc532117406" w:history="1">
+            <w:r>
+              <w:rPr>
+                <w:rStyle w:val="Hyperlink"/>
+                <w:noProof/>
+              </w:rPr>
+              <w:t>Limitations</w:t>
+            </w:r>
+            <w:r>
+              <w:rPr>
+                <w:noProof/>
+                <w:webHidden/>
+              </w:rPr>
+              <w:tab/>
+            </w:r>
+            <w:r>
+              <w:rPr>
+                <w:noProof/>
+                <w:webHidden/>
+              </w:rPr>
+              <w:fldChar w:fldCharType="begin"/>
+            </w:r>
+            <w:r>
+              <w:rPr>
+                <w:noProof/>
+                <w:webHidden/>
+              </w:rPr>
+              <w:instrText xml:space="preserve"> PAGEREF _Toc532117406 \h </w:instrText>
+            </w:r>
+            <w:r>
+              <w:rPr>
+                <w:noProof/>
+                <w:webHidden/>
+              </w:rPr>
+            </w:r>
+            <w:r>
+              <w:rPr>
+                <w:noProof/>
+                <w:webHidden/>
+              </w:rPr>
+              <w:fldChar w:fldCharType="separate"/>
+            </w:r>
+            <w:r>
+              <w:rPr>
+                <w:noProof/>
+                <w:webHidden/>
+              </w:rPr>
+              <w:t>4</w:t>
             </w:r>
             <w:r>
               <w:rPr>
@@ -439,13 +1036,13 @@
               <w:noProof/>
             </w:rPr>
           </w:pPr>
-          <w:hyperlink w:anchor="_Toc532025889" w:history="1">
+          <w:hyperlink w:anchor="_Toc532117407" w:history="1">
             <w:r>
               <w:rPr>
                 <w:rStyle w:val="Hyperlink"/>
                 <w:noProof/>
               </w:rPr>
-              <w:t>Project proposal</w:t>
+              <w:t>Previous Work</w:t>
             </w:r>
             <w:r>
               <w:rPr>
@@ -466,7 +1063,7 @@
                 <w:noProof/>
                 <w:webHidden/>
               </w:rPr>
-              <w:instrText xml:space="preserve"> PAGEREF _Toc532025889 \h </w:instrText>
+              <w:instrText xml:space="preserve"> PAGEREF _Toc532117407 \h </w:instrText>
             </w:r>
             <w:r>
               <w:rPr>
@@ -486,7 +1083,76 @@
                 <w:noProof/>
                 <w:webHidden/>
               </w:rPr>
-              <w:t>3</w:t>
+              <w:t>5</w:t>
+            </w:r>
+            <w:r>
+              <w:rPr>
+                <w:noProof/>
+                <w:webHidden/>
+              </w:rPr>
+              <w:fldChar w:fldCharType="end"/>
+            </w:r>
+          </w:hyperlink>
+        </w:p>
+        <w:p>
+          <w:pPr>
+            <w:pStyle w:val="TOC1"/>
+            <w:tabs>
+              <w:tab w:val="right" w:leader="dot" w:pos="9350"/>
+            </w:tabs>
+            <w:rPr>
+              <w:rFonts w:eastAsiaTheme="minorEastAsia"/>
+              <w:noProof/>
+            </w:rPr>
+          </w:pPr>
+          <w:hyperlink w:anchor="_Toc532117408" w:history="1">
+            <w:r>
+              <w:rPr>
+                <w:rStyle w:val="Hyperlink"/>
+                <w:noProof/>
+              </w:rPr>
+              <w:t>Appendix A – Data pipeline</w:t>
+            </w:r>
+            <w:r>
+              <w:rPr>
+                <w:noProof/>
+                <w:webHidden/>
+              </w:rPr>
+              <w:tab/>
+            </w:r>
+            <w:r>
+              <w:rPr>
+                <w:noProof/>
+                <w:webHidden/>
+              </w:rPr>
+              <w:fldChar w:fldCharType="begin"/>
+            </w:r>
+            <w:r>
+              <w:rPr>
+                <w:noProof/>
+                <w:webHidden/>
+              </w:rPr>
+              <w:instrText xml:space="preserve"> PAGEREF _Toc532117408 \h </w:instrText>
+            </w:r>
+            <w:r>
+              <w:rPr>
+                <w:noProof/>
+                <w:webHidden/>
+              </w:rPr>
+            </w:r>
+            <w:r>
+              <w:rPr>
+                <w:noProof/>
+                <w:webHidden/>
+              </w:rPr>
+              <w:fldChar w:fldCharType="separate"/>
+            </w:r>
+            <w:r>
+              <w:rPr>
+                <w:noProof/>
+                <w:webHidden/>
+              </w:rPr>
+              <w:t>6</w:t>
             </w:r>
             <w:r>
               <w:rPr>
@@ -508,13 +1174,13 @@
               <w:noProof/>
             </w:rPr>
           </w:pPr>
-          <w:hyperlink w:anchor="_Toc532025890" w:history="1">
+          <w:hyperlink w:anchor="_Toc532117409" w:history="1">
             <w:r>
               <w:rPr>
                 <w:rStyle w:val="Hyperlink"/>
                 <w:noProof/>
               </w:rPr>
-              <w:t>Feature Selection</w:t>
+              <w:t>Data Issues</w:t>
             </w:r>
             <w:r>
               <w:rPr>
@@ -535,7 +1201,7 @@
                 <w:noProof/>
                 <w:webHidden/>
               </w:rPr>
-              <w:instrText xml:space="preserve"> PAGEREF _Toc532025890 \h </w:instrText>
+              <w:instrText xml:space="preserve"> PAGEREF _Toc532117409 \h </w:instrText>
             </w:r>
             <w:r>
               <w:rPr>
@@ -555,7 +1221,7 @@
                 <w:noProof/>
                 <w:webHidden/>
               </w:rPr>
-              <w:t>3</w:t>
+              <w:t>6</w:t>
             </w:r>
             <w:r>
               <w:rPr>
@@ -577,13 +1243,13 @@
               <w:noProof/>
             </w:rPr>
           </w:pPr>
-          <w:hyperlink w:anchor="_Toc532025891" w:history="1">
+          <w:hyperlink w:anchor="_Toc532117410" w:history="1">
             <w:r>
               <w:rPr>
                 <w:rStyle w:val="Hyperlink"/>
                 <w:noProof/>
               </w:rPr>
-              <w:t>Model Training</w:t>
+              <w:t>Data Example</w:t>
             </w:r>
             <w:r>
               <w:rPr>
@@ -604,7 +1270,7 @@
                 <w:noProof/>
                 <w:webHidden/>
               </w:rPr>
-              <w:instrText xml:space="preserve"> PAGEREF _Toc532025891 \h </w:instrText>
+              <w:instrText xml:space="preserve"> PAGEREF _Toc532117410 \h </w:instrText>
             </w:r>
             <w:r>
               <w:rPr>
@@ -624,7 +1290,7 @@
                 <w:noProof/>
                 <w:webHidden/>
               </w:rPr>
-              <w:t>3</w:t>
+              <w:t>7</w:t>
             </w:r>
             <w:r>
               <w:rPr>
@@ -646,13 +1312,13 @@
               <w:noProof/>
             </w:rPr>
           </w:pPr>
-          <w:hyperlink w:anchor="_Toc532025892" w:history="1">
+          <w:hyperlink w:anchor="_Toc532117411" w:history="1">
             <w:r>
               <w:rPr>
                 <w:rStyle w:val="Hyperlink"/>
                 <w:noProof/>
               </w:rPr>
-              <w:t>Model Evaluation</w:t>
+              <w:t>Summary</w:t>
             </w:r>
             <w:r>
               <w:rPr>
@@ -673,7 +1339,7 @@
                 <w:noProof/>
                 <w:webHidden/>
               </w:rPr>
-              <w:instrText xml:space="preserve"> PAGEREF _Toc532025892 \h </w:instrText>
+              <w:instrText xml:space="preserve"> PAGEREF _Toc532117411 \h </w:instrText>
             </w:r>
             <w:r>
               <w:rPr>
@@ -693,7 +1359,76 @@
                 <w:noProof/>
                 <w:webHidden/>
               </w:rPr>
-              <w:t>4</w:t>
+              <w:t>8</w:t>
+            </w:r>
+            <w:r>
+              <w:rPr>
+                <w:noProof/>
+                <w:webHidden/>
+              </w:rPr>
+              <w:fldChar w:fldCharType="end"/>
+            </w:r>
+          </w:hyperlink>
+        </w:p>
+        <w:p>
+          <w:pPr>
+            <w:pStyle w:val="TOC1"/>
+            <w:tabs>
+              <w:tab w:val="right" w:leader="dot" w:pos="9350"/>
+            </w:tabs>
+            <w:rPr>
+              <w:rFonts w:eastAsiaTheme="minorEastAsia"/>
+              <w:noProof/>
+            </w:rPr>
+          </w:pPr>
+          <w:hyperlink w:anchor="_Toc532117412" w:history="1">
+            <w:r>
+              <w:rPr>
+                <w:rStyle w:val="Hyperlink"/>
+                <w:noProof/>
+              </w:rPr>
+              <w:t>Appendix B – Project timeline</w:t>
+            </w:r>
+            <w:r>
+              <w:rPr>
+                <w:noProof/>
+                <w:webHidden/>
+              </w:rPr>
+              <w:tab/>
+            </w:r>
+            <w:r>
+              <w:rPr>
+                <w:noProof/>
+                <w:webHidden/>
+              </w:rPr>
+              <w:fldChar w:fldCharType="begin"/>
+            </w:r>
+            <w:r>
+              <w:rPr>
+                <w:noProof/>
+                <w:webHidden/>
+              </w:rPr>
+              <w:instrText xml:space="preserve"> PAGEREF _Toc532117412 \h </w:instrText>
+            </w:r>
+            <w:r>
+              <w:rPr>
+                <w:noProof/>
+                <w:webHidden/>
+              </w:rPr>
+            </w:r>
+            <w:r>
+              <w:rPr>
+                <w:noProof/>
+                <w:webHidden/>
+              </w:rPr>
+              <w:fldChar w:fldCharType="separate"/>
+            </w:r>
+            <w:r>
+              <w:rPr>
+                <w:noProof/>
+                <w:webHidden/>
+              </w:rPr>
+              <w:t>9</w:t>
             </w:r>
             <w:r>
               <w:rPr>
@@ -715,13 +1450,13 @@
               <w:noProof/>
             </w:rPr>
           </w:pPr>
-          <w:hyperlink w:anchor="_Toc532025893" w:history="1">
+          <w:hyperlink w:anchor="_Toc532117413" w:history="1">
             <w:r>
               <w:rPr>
                 <w:rStyle w:val="Hyperlink"/>
                 <w:noProof/>
               </w:rPr>
-              <w:t>Data Augmentation</w:t>
+              <w:t>Proposed User Stories</w:t>
             </w:r>
             <w:r>
               <w:rPr>
@@ -742,7 +1477,7 @@
                 <w:noProof/>
                 <w:webHidden/>
               </w:rPr>
-              <w:instrText xml:space="preserve"> PAGEREF _Toc532025893 \h </w:instrText>
+              <w:instrText xml:space="preserve"> PAGEREF _Toc532117413 \h </w:instrText>
             </w:r>
             <w:r>
               <w:rPr>
@@ -762,7 +1497,490 @@
                 <w:noProof/>
                 <w:webHidden/>
               </w:rPr>
-              <w:t>4</w:t>
+              <w:t>9</w:t>
+            </w:r>
+            <w:r>
+              <w:rPr>
+                <w:noProof/>
+                <w:webHidden/>
+              </w:rPr>
+              <w:fldChar w:fldCharType="end"/>
+            </w:r>
+          </w:hyperlink>
+        </w:p>
+        <w:p>
+          <w:pPr>
+            <w:pStyle w:val="TOC3"/>
+            <w:tabs>
+              <w:tab w:val="right" w:leader="dot" w:pos="9350"/>
+            </w:tabs>
+            <w:rPr>
+              <w:rFonts w:eastAsiaTheme="minorEastAsia"/>
+              <w:noProof/>
+            </w:rPr>
+          </w:pPr>
+          <w:hyperlink w:anchor="_Toc532117414" w:history="1">
+            <w:r>
+              <w:rPr>
+                <w:rStyle w:val="Hyperlink"/>
+                <w:noProof/>
+              </w:rPr>
+              <w:t>Data Validation/Labeling</w:t>
+            </w:r>
+            <w:r>
+              <w:rPr>
+                <w:noProof/>
+                <w:webHidden/>
+              </w:rPr>
+              <w:tab/>
+            </w:r>
+            <w:r>
+              <w:rPr>
+                <w:noProof/>
+                <w:webHidden/>
+              </w:rPr>
+              <w:fldChar w:fldCharType="begin"/>
+            </w:r>
+            <w:r>
+              <w:rPr>
+                <w:noProof/>
+                <w:webHidden/>
+              </w:rPr>
+              <w:instrText xml:space="preserve"> PAGEREF _Toc532117414 \h </w:instrText>
+            </w:r>
+            <w:r>
+              <w:rPr>
+                <w:noProof/>
+                <w:webHidden/>
+              </w:rPr>
+            </w:r>
+            <w:r>
+              <w:rPr>
+                <w:noProof/>
+                <w:webHidden/>
+              </w:rPr>
+              <w:fldChar w:fldCharType="separate"/>
+            </w:r>
+            <w:r>
+              <w:rPr>
+                <w:noProof/>
+                <w:webHidden/>
+              </w:rPr>
+              <w:t>9</w:t>
+            </w:r>
+            <w:r>
+              <w:rPr>
+                <w:noProof/>
+                <w:webHidden/>
+              </w:rPr>
+              <w:fldChar w:fldCharType="end"/>
+            </w:r>
+          </w:hyperlink>
+        </w:p>
+        <w:p>
+          <w:pPr>
+            <w:pStyle w:val="TOC3"/>
+            <w:tabs>
+              <w:tab w:val="right" w:leader="dot" w:pos="9350"/>
+            </w:tabs>
+            <w:rPr>
+              <w:rFonts w:eastAsiaTheme="minorEastAsia"/>
+              <w:noProof/>
+            </w:rPr>
+          </w:pPr>
+          <w:hyperlink w:anchor="_Toc532117415" w:history="1">
+            <w:r>
+              <w:rPr>
+                <w:rStyle w:val="Hyperlink"/>
+                <w:noProof/>
+              </w:rPr>
+              <w:t>Initial Data Pipeline Work</w:t>
+            </w:r>
+            <w:r>
+              <w:rPr>
+                <w:noProof/>
+                <w:webHidden/>
+              </w:rPr>
+              <w:tab/>
+            </w:r>
+            <w:r>
+              <w:rPr>
+                <w:noProof/>
+                <w:webHidden/>
+              </w:rPr>
+              <w:fldChar w:fldCharType="begin"/>
+            </w:r>
+            <w:r>
+              <w:rPr>
+                <w:noProof/>
+                <w:webHidden/>
+              </w:rPr>
+              <w:instrText xml:space="preserve"> PAGEREF _Toc532117415 \h </w:instrText>
+            </w:r>
+            <w:r>
+              <w:rPr>
+                <w:noProof/>
+                <w:webHidden/>
+              </w:rPr>
+            </w:r>
+            <w:r>
+              <w:rPr>
+                <w:noProof/>
+                <w:webHidden/>
+              </w:rPr>
+              <w:fldChar w:fldCharType="separate"/>
+            </w:r>
+            <w:r>
+              <w:rPr>
+                <w:noProof/>
+                <w:webHidden/>
+              </w:rPr>
+              <w:t>9</w:t>
+            </w:r>
+            <w:r>
+              <w:rPr>
+                <w:noProof/>
+                <w:webHidden/>
+              </w:rPr>
+              <w:fldChar w:fldCharType="end"/>
+            </w:r>
+          </w:hyperlink>
+        </w:p>
+        <w:p>
+          <w:pPr>
+            <w:pStyle w:val="TOC3"/>
+            <w:tabs>
+              <w:tab w:val="right" w:leader="dot" w:pos="9350"/>
+            </w:tabs>
+            <w:rPr>
+              <w:rFonts w:eastAsiaTheme="minorEastAsia"/>
+              <w:noProof/>
+            </w:rPr>
+          </w:pPr>
+          <w:hyperlink w:anchor="_Toc532117416" w:history="1">
+            <w:r>
+              <w:rPr>
+                <w:rStyle w:val="Hyperlink"/>
+                <w:noProof/>
+              </w:rPr>
+              <w:t>Feature Set Generation</w:t>
+            </w:r>
+            <w:r>
+              <w:rPr>
+                <w:noProof/>
+                <w:webHidden/>
+              </w:rPr>
+              <w:tab/>
+            </w:r>
+            <w:r>
+              <w:rPr>
+                <w:noProof/>
+                <w:webHidden/>
+              </w:rPr>
+              <w:fldChar w:fldCharType="begin"/>
+            </w:r>
+            <w:r>
+              <w:rPr>
+                <w:noProof/>
+                <w:webHidden/>
+              </w:rPr>
+              <w:instrText xml:space="preserve"> PAGEREF _Toc532117416 \h </w:instrText>
+            </w:r>
+            <w:r>
+              <w:rPr>
+                <w:noProof/>
+                <w:webHidden/>
+              </w:rPr>
+            </w:r>
+            <w:r>
+              <w:rPr>
+                <w:noProof/>
+                <w:webHidden/>
+              </w:rPr>
+              <w:fldChar w:fldCharType="separate"/>
+            </w:r>
+            <w:r>
+              <w:rPr>
+                <w:noProof/>
+                <w:webHidden/>
+              </w:rPr>
+              <w:t>10</w:t>
+            </w:r>
+            <w:r>
+              <w:rPr>
+                <w:noProof/>
+                <w:webHidden/>
+              </w:rPr>
+              <w:fldChar w:fldCharType="end"/>
+            </w:r>
+          </w:hyperlink>
+        </w:p>
+        <w:p>
+          <w:pPr>
+            <w:pStyle w:val="TOC3"/>
+            <w:tabs>
+              <w:tab w:val="right" w:leader="dot" w:pos="9350"/>
+            </w:tabs>
+            <w:rPr>
+              <w:rFonts w:eastAsiaTheme="minorEastAsia"/>
+              <w:noProof/>
+            </w:rPr>
+          </w:pPr>
+          <w:hyperlink w:anchor="_Toc532117417" w:history="1">
+            <w:r>
+              <w:rPr>
+                <w:rStyle w:val="Hyperlink"/>
+                <w:noProof/>
+              </w:rPr>
+              <w:t>Machine Learning Generation</w:t>
+            </w:r>
+            <w:r>
+              <w:rPr>
+                <w:noProof/>
+                <w:webHidden/>
+              </w:rPr>
+              <w:tab/>
+            </w:r>
+            <w:r>
+              <w:rPr>
+                <w:noProof/>
+                <w:webHidden/>
+              </w:rPr>
+              <w:fldChar w:fldCharType="begin"/>
+            </w:r>
+            <w:r>
+              <w:rPr>
+                <w:noProof/>
+                <w:webHidden/>
+              </w:rPr>
+              <w:instrText xml:space="preserve"> PAGEREF _Toc532117417 \h </w:instrText>
+            </w:r>
+            <w:r>
+              <w:rPr>
+                <w:noProof/>
+                <w:webHidden/>
+              </w:rPr>
+            </w:r>
+            <w:r>
+              <w:rPr>
+                <w:noProof/>
+                <w:webHidden/>
+              </w:rPr>
+              <w:fldChar w:fldCharType="separate"/>
+            </w:r>
+            <w:r>
+              <w:rPr>
+                <w:noProof/>
+                <w:webHidden/>
+              </w:rPr>
+              <w:t>10</w:t>
+            </w:r>
+            <w:r>
+              <w:rPr>
+                <w:noProof/>
+                <w:webHidden/>
+              </w:rPr>
+              <w:fldChar w:fldCharType="end"/>
+            </w:r>
+          </w:hyperlink>
+        </w:p>
+        <w:p>
+          <w:pPr>
+            <w:pStyle w:val="TOC3"/>
+            <w:tabs>
+              <w:tab w:val="right" w:leader="dot" w:pos="9350"/>
+            </w:tabs>
+            <w:rPr>
+              <w:rFonts w:eastAsiaTheme="minorEastAsia"/>
+              <w:noProof/>
+            </w:rPr>
+          </w:pPr>
+          <w:hyperlink w:anchor="_Toc532117418" w:history="1">
+            <w:r>
+              <w:rPr>
+                <w:rStyle w:val="Hyperlink"/>
+                <w:noProof/>
+              </w:rPr>
+              <w:t>Poster Session Preparation</w:t>
+            </w:r>
+            <w:r>
+              <w:rPr>
+                <w:noProof/>
+                <w:webHidden/>
+              </w:rPr>
+              <w:tab/>
+            </w:r>
+            <w:r>
+              <w:rPr>
+                <w:noProof/>
+                <w:webHidden/>
+              </w:rPr>
+              <w:fldChar w:fldCharType="begin"/>
+            </w:r>
+            <w:r>
+              <w:rPr>
+                <w:noProof/>
+                <w:webHidden/>
+              </w:rPr>
+              <w:instrText xml:space="preserve"> PAGEREF _Toc532117418 \h </w:instrText>
+            </w:r>
+            <w:r>
+              <w:rPr>
+                <w:noProof/>
+                <w:webHidden/>
+              </w:rPr>
+            </w:r>
+            <w:r>
+              <w:rPr>
+                <w:noProof/>
+                <w:webHidden/>
+              </w:rPr>
+              <w:fldChar w:fldCharType="separate"/>
+            </w:r>
+            <w:r>
+              <w:rPr>
+                <w:noProof/>
+                <w:webHidden/>
+              </w:rPr>
+              <w:t>10</w:t>
+            </w:r>
+            <w:r>
+              <w:rPr>
+                <w:noProof/>
+                <w:webHidden/>
+              </w:rPr>
+              <w:fldChar w:fldCharType="end"/>
+            </w:r>
+          </w:hyperlink>
+        </w:p>
+        <w:p>
+          <w:pPr>
+            <w:pStyle w:val="TOC3"/>
+            <w:tabs>
+              <w:tab w:val="right" w:leader="dot" w:pos="9350"/>
+            </w:tabs>
+            <w:rPr>
+              <w:rFonts w:eastAsiaTheme="minorEastAsia"/>
+              <w:noProof/>
+            </w:rPr>
+          </w:pPr>
+          <w:hyperlink w:anchor="_Toc532117419" w:history="1">
+            <w:r>
+              <w:rPr>
+                <w:rStyle w:val="Hyperlink"/>
+                <w:noProof/>
+              </w:rPr>
+              <w:t>Documentation</w:t>
+            </w:r>
+            <w:r>
+              <w:rPr>
+                <w:noProof/>
+                <w:webHidden/>
+              </w:rPr>
+              <w:tab/>
+            </w:r>
+            <w:r>
+              <w:rPr>
+                <w:noProof/>
+                <w:webHidden/>
+              </w:rPr>
+              <w:fldChar w:fldCharType="begin"/>
+            </w:r>
+            <w:r>
+              <w:rPr>
+                <w:noProof/>
+                <w:webHidden/>
+              </w:rPr>
+              <w:instrText xml:space="preserve"> PAGEREF _Toc532117419 \h </w:instrText>
+            </w:r>
+            <w:r>
+              <w:rPr>
+                <w:noProof/>
+                <w:webHidden/>
+              </w:rPr>
+            </w:r>
+            <w:r>
+              <w:rPr>
+                <w:noProof/>
+                <w:webHidden/>
+              </w:rPr>
+              <w:fldChar w:fldCharType="separate"/>
+            </w:r>
+            <w:r>
+              <w:rPr>
+                <w:noProof/>
+                <w:webHidden/>
+              </w:rPr>
+              <w:t>11</w:t>
+            </w:r>
+            <w:r>
+              <w:rPr>
+                <w:noProof/>
+                <w:webHidden/>
+              </w:rPr>
+              <w:fldChar w:fldCharType="end"/>
+            </w:r>
+          </w:hyperlink>
+        </w:p>
+        <w:p>
+          <w:pPr>
+            <w:pStyle w:val="TOC1"/>
+            <w:tabs>
+              <w:tab w:val="right" w:leader="dot" w:pos="9350"/>
+            </w:tabs>
+            <w:rPr>
+              <w:rFonts w:eastAsiaTheme="minorEastAsia"/>
+              <w:noProof/>
+            </w:rPr>
+          </w:pPr>
+          <w:hyperlink w:anchor="_Toc532117420" w:history="1">
+            <w:r>
+              <w:rPr>
+                <w:rStyle w:val="Hyperlink"/>
+                <w:noProof/>
+              </w:rPr>
+              <w:t>Appendix C – The Team</w:t>
+            </w:r>
+            <w:r>
+              <w:rPr>
+                <w:noProof/>
+                <w:webHidden/>
+              </w:rPr>
+              <w:tab/>
+            </w:r>
+            <w:r>
+              <w:rPr>
+                <w:noProof/>
+                <w:webHidden/>
+              </w:rPr>
+              <w:fldChar w:fldCharType="begin"/>
+            </w:r>
+            <w:r>
+              <w:rPr>
+                <w:noProof/>
+                <w:webHidden/>
+              </w:rPr>
+              <w:instrText xml:space="preserve"> PAGEREF _Toc532117420 \h </w:instrText>
+            </w:r>
+            <w:r>
+              <w:rPr>
+                <w:noProof/>
+                <w:webHidden/>
+              </w:rPr>
+            </w:r>
+            <w:r>
+              <w:rPr>
+                <w:noProof/>
+                <w:webHidden/>
+              </w:rPr>
+              <w:fldChar w:fldCharType="separate"/>
+            </w:r>
+            <w:r>
+              <w:rPr>
+                <w:noProof/>
+                <w:webHidden/>
+              </w:rPr>
+              <w:t>12</w:t>
             </w:r>
             <w:r>
               <w:rPr>
@@ -784,13 +2002,13 @@
               <w:noProof/>
             </w:rPr>
           </w:pPr>
-          <w:hyperlink w:anchor="_Toc532025894" w:history="1">
+          <w:hyperlink w:anchor="_Toc532117421" w:history="1">
             <w:r>
               <w:rPr>
                 <w:rStyle w:val="Hyperlink"/>
                 <w:noProof/>
               </w:rPr>
-              <w:t>Schedule</w:t>
+              <w:t>Team Expectations</w:t>
             </w:r>
             <w:r>
               <w:rPr>
@@ -811,7 +2029,7 @@
                 <w:noProof/>
                 <w:webHidden/>
               </w:rPr>
-              <w:instrText xml:space="preserve"> PAGEREF _Toc532025894 \h </w:instrText>
+              <w:instrText xml:space="preserve"> PAGEREF _Toc532117421 \h </w:instrText>
             </w:r>
             <w:r>
               <w:rPr>
@@ -831,141 +2049,7 @@
                 <w:noProof/>
                 <w:webHidden/>
               </w:rPr>
-              <w:t>4</w:t>
-            </w:r>
-            <w:r>
-              <w:rPr>
-                <w:noProof/>
-                <w:webHidden/>
-              </w:rPr>
-              <w:fldChar w:fldCharType="end"/>
-            </w:r>
-          </w:hyperlink>
-        </w:p>
-        <w:p>
-          <w:pPr>
-            <w:pStyle w:val="TOC2"/>
-            <w:tabs>
-              <w:tab w:val="right" w:leader="dot" w:pos="9350"/>
-            </w:tabs>
-            <w:rPr>
-              <w:rFonts w:eastAsiaTheme="minorEastAsia"/>
-              <w:noProof/>
-            </w:rPr>
-          </w:pPr>
-          <w:hyperlink w:anchor="_Toc532025895" w:history="1">
-            <w:r>
-              <w:rPr>
-                <w:rStyle w:val="Hyperlink"/>
-                <w:noProof/>
-              </w:rPr>
-              <w:t>Deliveries</w:t>
-            </w:r>
-            <w:r>
-              <w:rPr>
-                <w:noProof/>
-                <w:webHidden/>
-              </w:rPr>
-              <w:tab/>
-            </w:r>
-            <w:r>
-              <w:rPr>
-                <w:noProof/>
-                <w:webHidden/>
-              </w:rPr>
-              <w:fldChar w:fldCharType="begin"/>
-            </w:r>
-            <w:r>
-              <w:rPr>
-                <w:noProof/>
-                <w:webHidden/>
-              </w:rPr>
-              <w:instrText xml:space="preserve"> PAGEREF _Toc532025895 \h </w:instrText>
-            </w:r>
-            <w:r>
-              <w:rPr>
-                <w:noProof/>
-                <w:webHidden/>
-              </w:rPr>
-              <w:fldChar w:fldCharType="separate"/>
-            </w:r>
-            <w:r>
-              <w:rPr>
-                <w:b/>
-                <w:bCs/>
-                <w:noProof/>
-                <w:webHidden/>
-              </w:rPr>
-              <w:t>Error! Bookmark not defined.</w:t>
-            </w:r>
-            <w:r>
-              <w:rPr>
-                <w:noProof/>
-                <w:webHidden/>
-              </w:rPr>
-              <w:fldChar w:fldCharType="end"/>
-            </w:r>
-          </w:hyperlink>
-        </w:p>
-        <w:p>
-          <w:pPr>
-            <w:pStyle w:val="TOC2"/>
-            <w:tabs>
-              <w:tab w:val="right" w:leader="dot" w:pos="9350"/>
-            </w:tabs>
-            <w:rPr>
-              <w:rFonts w:eastAsiaTheme="minorEastAsia"/>
-              <w:noProof/>
-            </w:rPr>
-          </w:pPr>
-          <w:hyperlink w:anchor="_Toc532025896" w:history="1">
-            <w:r>
-              <w:rPr>
-                <w:rStyle w:val="Hyperlink"/>
-                <w:noProof/>
-              </w:rPr>
-              <w:t>Limitations</w:t>
-            </w:r>
-            <w:r>
-              <w:rPr>
-                <w:noProof/>
-                <w:webHidden/>
-              </w:rPr>
-              <w:tab/>
-            </w:r>
-            <w:r>
-              <w:rPr>
-                <w:noProof/>
-                <w:webHidden/>
-              </w:rPr>
-              <w:fldChar w:fldCharType="begin"/>
-            </w:r>
-            <w:r>
-              <w:rPr>
-                <w:noProof/>
-                <w:webHidden/>
-              </w:rPr>
-              <w:instrText xml:space="preserve"> PAGEREF _Toc532025896 \h </w:instrText>
-            </w:r>
-            <w:r>
-              <w:rPr>
-                <w:noProof/>
-                <w:webHidden/>
-              </w:rPr>
-            </w:r>
-            <w:r>
-              <w:rPr>
-                <w:noProof/>
-                <w:webHidden/>
-              </w:rPr>
-              <w:fldChar w:fldCharType="separate"/>
-            </w:r>
-            <w:r>
-              <w:rPr>
-                <w:noProof/>
-                <w:webHidden/>
-              </w:rPr>
-              <w:t>4</w:t>
+              <w:t>12</w:t>
             </w:r>
             <w:r>
               <w:rPr>
@@ -987,13 +2071,13 @@
               <w:noProof/>
             </w:rPr>
           </w:pPr>
-          <w:hyperlink w:anchor="_Toc532025897" w:history="1">
+          <w:hyperlink w:anchor="_Toc532117422" w:history="1">
             <w:r>
               <w:rPr>
                 <w:rStyle w:val="Hyperlink"/>
                 <w:noProof/>
               </w:rPr>
-              <w:t>Previous Work</w:t>
+              <w:t>References</w:t>
             </w:r>
             <w:r>
               <w:rPr>
@@ -1014,1042 +2098,7 @@
                 <w:noProof/>
                 <w:webHidden/>
               </w:rPr>
-              <w:instrText xml:space="preserve"> PAGEREF _Toc532025897 \h </w:instrText>
-            </w:r>
-            <w:r>
-              <w:rPr>
-                <w:noProof/>
-                <w:webHidden/>
-              </w:rPr>
-            </w:r>
-            <w:r>
-              <w:rPr>
-                <w:noProof/>
-                <w:webHidden/>
-              </w:rPr>
-              <w:fldChar w:fldCharType="separate"/>
-            </w:r>
-            <w:r>
-              <w:rPr>
-                <w:noProof/>
-                <w:webHidden/>
-              </w:rPr>
-              <w:t>5</w:t>
-            </w:r>
-            <w:r>
-              <w:rPr>
-                <w:noProof/>
-                <w:webHidden/>
-              </w:rPr>
-              <w:fldChar w:fldCharType="end"/>
-            </w:r>
-          </w:hyperlink>
-        </w:p>
-        <w:p>
-          <w:pPr>
-            <w:pStyle w:val="TOC1"/>
-            <w:tabs>
-              <w:tab w:val="right" w:leader="dot" w:pos="9350"/>
-            </w:tabs>
-            <w:rPr>
-              <w:rFonts w:eastAsiaTheme="minorEastAsia"/>
-              <w:noProof/>
-            </w:rPr>
-          </w:pPr>
-          <w:hyperlink w:anchor="_Toc532025898" w:history="1">
-            <w:r>
-              <w:rPr>
-                <w:rStyle w:val="Hyperlink"/>
-                <w:noProof/>
-              </w:rPr>
-              <w:t>Appendix A – Data pipeline</w:t>
-            </w:r>
-            <w:r>
-              <w:rPr>
-                <w:noProof/>
-                <w:webHidden/>
-              </w:rPr>
-              <w:tab/>
-            </w:r>
-            <w:r>
-              <w:rPr>
-                <w:noProof/>
-                <w:webHidden/>
-              </w:rPr>
-              <w:fldChar w:fldCharType="begin"/>
-            </w:r>
-            <w:r>
-              <w:rPr>
-                <w:noProof/>
-                <w:webHidden/>
-              </w:rPr>
-              <w:instrText xml:space="preserve"> PAGEREF _Toc532025898 \h </w:instrText>
-            </w:r>
-            <w:r>
-              <w:rPr>
-                <w:noProof/>
-                <w:webHidden/>
-              </w:rPr>
-            </w:r>
-            <w:r>
-              <w:rPr>
-                <w:noProof/>
-                <w:webHidden/>
-              </w:rPr>
-              <w:fldChar w:fldCharType="separate"/>
-            </w:r>
-            <w:r>
-              <w:rPr>
-                <w:noProof/>
-                <w:webHidden/>
-              </w:rPr>
-              <w:t>6</w:t>
-            </w:r>
-            <w:r>
-              <w:rPr>
-                <w:noProof/>
-                <w:webHidden/>
-              </w:rPr>
-              <w:fldChar w:fldCharType="end"/>
-            </w:r>
-          </w:hyperlink>
-        </w:p>
-        <w:p>
-          <w:pPr>
-            <w:pStyle w:val="TOC2"/>
-            <w:tabs>
-              <w:tab w:val="right" w:leader="dot" w:pos="9350"/>
-            </w:tabs>
-            <w:rPr>
-              <w:rFonts w:eastAsiaTheme="minorEastAsia"/>
-              <w:noProof/>
-            </w:rPr>
-          </w:pPr>
-          <w:hyperlink w:anchor="_Toc532025899" w:history="1">
-            <w:r>
-              <w:rPr>
-                <w:rStyle w:val="Hyperlink"/>
-                <w:noProof/>
-              </w:rPr>
-              <w:t>Data Issues</w:t>
-            </w:r>
-            <w:r>
-              <w:rPr>
-                <w:noProof/>
-                <w:webHidden/>
-              </w:rPr>
-              <w:tab/>
-            </w:r>
-            <w:r>
-              <w:rPr>
-                <w:noProof/>
-                <w:webHidden/>
-              </w:rPr>
-              <w:fldChar w:fldCharType="begin"/>
-            </w:r>
-            <w:r>
-              <w:rPr>
-                <w:noProof/>
-                <w:webHidden/>
-              </w:rPr>
-              <w:instrText xml:space="preserve"> PAGEREF _Toc532025899 \h </w:instrText>
-            </w:r>
-            <w:r>
-              <w:rPr>
-                <w:noProof/>
-                <w:webHidden/>
-              </w:rPr>
-            </w:r>
-            <w:r>
-              <w:rPr>
-                <w:noProof/>
-                <w:webHidden/>
-              </w:rPr>
-              <w:fldChar w:fldCharType="separate"/>
-            </w:r>
-            <w:r>
-              <w:rPr>
-                <w:noProof/>
-                <w:webHidden/>
-              </w:rPr>
-              <w:t>6</w:t>
-            </w:r>
-            <w:r>
-              <w:rPr>
-                <w:noProof/>
-                <w:webHidden/>
-              </w:rPr>
-              <w:fldChar w:fldCharType="end"/>
-            </w:r>
-          </w:hyperlink>
-        </w:p>
-        <w:p>
-          <w:pPr>
-            <w:pStyle w:val="TOC2"/>
-            <w:tabs>
-              <w:tab w:val="right" w:leader="dot" w:pos="9350"/>
-            </w:tabs>
-            <w:rPr>
-              <w:rFonts w:eastAsiaTheme="minorEastAsia"/>
-              <w:noProof/>
-            </w:rPr>
-          </w:pPr>
-          <w:hyperlink w:anchor="_Toc532025900" w:history="1">
-            <w:r>
-              <w:rPr>
-                <w:rStyle w:val="Hyperlink"/>
-                <w:noProof/>
-              </w:rPr>
-              <w:t>Data Example</w:t>
-            </w:r>
-            <w:r>
-              <w:rPr>
-                <w:noProof/>
-                <w:webHidden/>
-              </w:rPr>
-              <w:tab/>
-            </w:r>
-            <w:r>
-              <w:rPr>
-                <w:noProof/>
-                <w:webHidden/>
-              </w:rPr>
-              <w:fldChar w:fldCharType="begin"/>
-            </w:r>
-            <w:r>
-              <w:rPr>
-                <w:noProof/>
-                <w:webHidden/>
-              </w:rPr>
-              <w:instrText xml:space="preserve"> PAGEREF _Toc532025900 \h </w:instrText>
-            </w:r>
-            <w:r>
-              <w:rPr>
-                <w:noProof/>
-                <w:webHidden/>
-              </w:rPr>
-            </w:r>
-            <w:r>
-              <w:rPr>
-                <w:noProof/>
-                <w:webHidden/>
-              </w:rPr>
-              <w:fldChar w:fldCharType="separate"/>
-            </w:r>
-            <w:r>
-              <w:rPr>
-                <w:noProof/>
-                <w:webHidden/>
-              </w:rPr>
-              <w:t>7</w:t>
-            </w:r>
-            <w:r>
-              <w:rPr>
-                <w:noProof/>
-                <w:webHidden/>
-              </w:rPr>
-              <w:fldChar w:fldCharType="end"/>
-            </w:r>
-          </w:hyperlink>
-        </w:p>
-        <w:p>
-          <w:pPr>
-            <w:pStyle w:val="TOC2"/>
-            <w:tabs>
-              <w:tab w:val="right" w:leader="dot" w:pos="9350"/>
-            </w:tabs>
-            <w:rPr>
-              <w:rFonts w:eastAsiaTheme="minorEastAsia"/>
-              <w:noProof/>
-            </w:rPr>
-          </w:pPr>
-          <w:hyperlink w:anchor="_Toc532025901" w:history="1">
-            <w:r>
-              <w:rPr>
-                <w:rStyle w:val="Hyperlink"/>
-                <w:noProof/>
-              </w:rPr>
-              <w:t>Summary</w:t>
-            </w:r>
-            <w:r>
-              <w:rPr>
-                <w:noProof/>
-                <w:webHidden/>
-              </w:rPr>
-              <w:tab/>
-            </w:r>
-            <w:r>
-              <w:rPr>
-                <w:noProof/>
-                <w:webHidden/>
-              </w:rPr>
-              <w:fldChar w:fldCharType="begin"/>
-            </w:r>
-            <w:r>
-              <w:rPr>
-                <w:noProof/>
-                <w:webHidden/>
-              </w:rPr>
-              <w:instrText xml:space="preserve"> PAGEREF _Toc532025901 \h </w:instrText>
-            </w:r>
-            <w:r>
-              <w:rPr>
-                <w:noProof/>
-                <w:webHidden/>
-              </w:rPr>
-            </w:r>
-            <w:r>
-              <w:rPr>
-                <w:noProof/>
-                <w:webHidden/>
-              </w:rPr>
-              <w:fldChar w:fldCharType="separate"/>
-            </w:r>
-            <w:r>
-              <w:rPr>
-                <w:noProof/>
-                <w:webHidden/>
-              </w:rPr>
-              <w:t>8</w:t>
-            </w:r>
-            <w:r>
-              <w:rPr>
-                <w:noProof/>
-                <w:webHidden/>
-              </w:rPr>
-              <w:fldChar w:fldCharType="end"/>
-            </w:r>
-          </w:hyperlink>
-        </w:p>
-        <w:p>
-          <w:pPr>
-            <w:pStyle w:val="TOC1"/>
-            <w:tabs>
-              <w:tab w:val="right" w:leader="dot" w:pos="9350"/>
-            </w:tabs>
-            <w:rPr>
-              <w:rFonts w:eastAsiaTheme="minorEastAsia"/>
-              <w:noProof/>
-            </w:rPr>
-          </w:pPr>
-          <w:hyperlink w:anchor="_Toc532025902" w:history="1">
-            <w:r>
-              <w:rPr>
-                <w:rStyle w:val="Hyperlink"/>
-                <w:noProof/>
-              </w:rPr>
-              <w:t>Appendix B – Project timeline</w:t>
-            </w:r>
-            <w:r>
-              <w:rPr>
-                <w:noProof/>
-                <w:webHidden/>
-              </w:rPr>
-              <w:tab/>
-            </w:r>
-            <w:r>
-              <w:rPr>
-                <w:noProof/>
-                <w:webHidden/>
-              </w:rPr>
-              <w:fldChar w:fldCharType="begin"/>
-            </w:r>
-            <w:r>
-              <w:rPr>
-                <w:noProof/>
-                <w:webHidden/>
-              </w:rPr>
-              <w:instrText xml:space="preserve"> PAGEREF _Toc532025902 \h </w:instrText>
-            </w:r>
-            <w:r>
-              <w:rPr>
-                <w:noProof/>
-                <w:webHidden/>
-              </w:rPr>
-            </w:r>
-            <w:r>
-              <w:rPr>
-                <w:noProof/>
-                <w:webHidden/>
-              </w:rPr>
-              <w:fldChar w:fldCharType="separate"/>
-            </w:r>
-            <w:r>
-              <w:rPr>
-                <w:noProof/>
-                <w:webHidden/>
-              </w:rPr>
-              <w:t>9</w:t>
-            </w:r>
-            <w:r>
-              <w:rPr>
-                <w:noProof/>
-                <w:webHidden/>
-              </w:rPr>
-              <w:fldChar w:fldCharType="end"/>
-            </w:r>
-          </w:hyperlink>
-        </w:p>
-        <w:p>
-          <w:pPr>
-            <w:pStyle w:val="TOC2"/>
-            <w:tabs>
-              <w:tab w:val="right" w:leader="dot" w:pos="9350"/>
-            </w:tabs>
-            <w:rPr>
-              <w:rFonts w:eastAsiaTheme="minorEastAsia"/>
-              <w:noProof/>
-            </w:rPr>
-          </w:pPr>
-          <w:hyperlink w:anchor="_Toc532025903" w:history="1">
-            <w:r>
-              <w:rPr>
-                <w:rStyle w:val="Hyperlink"/>
-                <w:noProof/>
-              </w:rPr>
-              <w:t>Proposed User Stories</w:t>
-            </w:r>
-            <w:r>
-              <w:rPr>
-                <w:noProof/>
-                <w:webHidden/>
-              </w:rPr>
-              <w:tab/>
-            </w:r>
-            <w:r>
-              <w:rPr>
-                <w:noProof/>
-                <w:webHidden/>
-              </w:rPr>
-              <w:fldChar w:fldCharType="begin"/>
-            </w:r>
-            <w:r>
-              <w:rPr>
-                <w:noProof/>
-                <w:webHidden/>
-              </w:rPr>
-              <w:instrText xml:space="preserve"> PAGEREF _Toc532025903 \h </w:instrText>
-            </w:r>
-            <w:r>
-              <w:rPr>
-                <w:noProof/>
-                <w:webHidden/>
-              </w:rPr>
-            </w:r>
-            <w:r>
-              <w:rPr>
-                <w:noProof/>
-                <w:webHidden/>
-              </w:rPr>
-              <w:fldChar w:fldCharType="separate"/>
-            </w:r>
-            <w:r>
-              <w:rPr>
-                <w:noProof/>
-                <w:webHidden/>
-              </w:rPr>
-              <w:t>9</w:t>
-            </w:r>
-            <w:r>
-              <w:rPr>
-                <w:noProof/>
-                <w:webHidden/>
-              </w:rPr>
-              <w:fldChar w:fldCharType="end"/>
-            </w:r>
-          </w:hyperlink>
-        </w:p>
-        <w:p>
-          <w:pPr>
-            <w:pStyle w:val="TOC3"/>
-            <w:tabs>
-              <w:tab w:val="right" w:leader="dot" w:pos="9350"/>
-            </w:tabs>
-            <w:rPr>
-              <w:rFonts w:eastAsiaTheme="minorEastAsia"/>
-              <w:noProof/>
-            </w:rPr>
-          </w:pPr>
-          <w:hyperlink w:anchor="_Toc532025904" w:history="1">
-            <w:r>
-              <w:rPr>
-                <w:rStyle w:val="Hyperlink"/>
-                <w:noProof/>
-              </w:rPr>
-              <w:t>Data Validation/Labeling</w:t>
-            </w:r>
-            <w:r>
-              <w:rPr>
-                <w:noProof/>
-                <w:webHidden/>
-              </w:rPr>
-              <w:tab/>
-            </w:r>
-            <w:r>
-              <w:rPr>
-                <w:noProof/>
-                <w:webHidden/>
-              </w:rPr>
-              <w:fldChar w:fldCharType="begin"/>
-            </w:r>
-            <w:r>
-              <w:rPr>
-                <w:noProof/>
-                <w:webHidden/>
-              </w:rPr>
-              <w:instrText xml:space="preserve"> PAGEREF _Toc532025904 \h </w:instrText>
-            </w:r>
-            <w:r>
-              <w:rPr>
-                <w:noProof/>
-                <w:webHidden/>
-              </w:rPr>
-            </w:r>
-            <w:r>
-              <w:rPr>
-                <w:noProof/>
-                <w:webHidden/>
-              </w:rPr>
-              <w:fldChar w:fldCharType="separate"/>
-            </w:r>
-            <w:r>
-              <w:rPr>
-                <w:noProof/>
-                <w:webHidden/>
-              </w:rPr>
-              <w:t>9</w:t>
-            </w:r>
-            <w:r>
-              <w:rPr>
-                <w:noProof/>
-                <w:webHidden/>
-              </w:rPr>
-              <w:fldChar w:fldCharType="end"/>
-            </w:r>
-          </w:hyperlink>
-        </w:p>
-        <w:p>
-          <w:pPr>
-            <w:pStyle w:val="TOC3"/>
-            <w:tabs>
-              <w:tab w:val="right" w:leader="dot" w:pos="9350"/>
-            </w:tabs>
-            <w:rPr>
-              <w:rFonts w:eastAsiaTheme="minorEastAsia"/>
-              <w:noProof/>
-            </w:rPr>
-          </w:pPr>
-          <w:hyperlink w:anchor="_Toc532025905" w:history="1">
-            <w:r>
-              <w:rPr>
-                <w:rStyle w:val="Hyperlink"/>
-                <w:noProof/>
-              </w:rPr>
-              <w:t>Initial Data Pipeline Work</w:t>
-            </w:r>
-            <w:r>
-              <w:rPr>
-                <w:noProof/>
-                <w:webHidden/>
-              </w:rPr>
-              <w:tab/>
-            </w:r>
-            <w:r>
-              <w:rPr>
-                <w:noProof/>
-                <w:webHidden/>
-              </w:rPr>
-              <w:fldChar w:fldCharType="begin"/>
-            </w:r>
-            <w:r>
-              <w:rPr>
-                <w:noProof/>
-                <w:webHidden/>
-              </w:rPr>
-              <w:instrText xml:space="preserve"> PAGEREF _Toc532025905 \h </w:instrText>
-            </w:r>
-            <w:r>
-              <w:rPr>
-                <w:noProof/>
-                <w:webHidden/>
-              </w:rPr>
-            </w:r>
-            <w:r>
-              <w:rPr>
-                <w:noProof/>
-                <w:webHidden/>
-              </w:rPr>
-              <w:fldChar w:fldCharType="separate"/>
-            </w:r>
-            <w:r>
-              <w:rPr>
-                <w:noProof/>
-                <w:webHidden/>
-              </w:rPr>
-              <w:t>9</w:t>
-            </w:r>
-            <w:r>
-              <w:rPr>
-                <w:noProof/>
-                <w:webHidden/>
-              </w:rPr>
-              <w:fldChar w:fldCharType="end"/>
-            </w:r>
-          </w:hyperlink>
-        </w:p>
-        <w:p>
-          <w:pPr>
-            <w:pStyle w:val="TOC3"/>
-            <w:tabs>
-              <w:tab w:val="right" w:leader="dot" w:pos="9350"/>
-            </w:tabs>
-            <w:rPr>
-              <w:rFonts w:eastAsiaTheme="minorEastAsia"/>
-              <w:noProof/>
-            </w:rPr>
-          </w:pPr>
-          <w:hyperlink w:anchor="_Toc532025906" w:history="1">
-            <w:r>
-              <w:rPr>
-                <w:rStyle w:val="Hyperlink"/>
-                <w:noProof/>
-              </w:rPr>
-              <w:t>Feature Set Generation</w:t>
-            </w:r>
-            <w:r>
-              <w:rPr>
-                <w:noProof/>
-                <w:webHidden/>
-              </w:rPr>
-              <w:tab/>
-            </w:r>
-            <w:r>
-              <w:rPr>
-                <w:noProof/>
-                <w:webHidden/>
-              </w:rPr>
-              <w:fldChar w:fldCharType="begin"/>
-            </w:r>
-            <w:r>
-              <w:rPr>
-                <w:noProof/>
-                <w:webHidden/>
-              </w:rPr>
-              <w:instrText xml:space="preserve"> PAGEREF _Toc532025906 \h </w:instrText>
-            </w:r>
-            <w:r>
-              <w:rPr>
-                <w:noProof/>
-                <w:webHidden/>
-              </w:rPr>
-            </w:r>
-            <w:r>
-              <w:rPr>
-                <w:noProof/>
-                <w:webHidden/>
-              </w:rPr>
-              <w:fldChar w:fldCharType="separate"/>
-            </w:r>
-            <w:r>
-              <w:rPr>
-                <w:noProof/>
-                <w:webHidden/>
-              </w:rPr>
-              <w:t>10</w:t>
-            </w:r>
-            <w:r>
-              <w:rPr>
-                <w:noProof/>
-                <w:webHidden/>
-              </w:rPr>
-              <w:fldChar w:fldCharType="end"/>
-            </w:r>
-          </w:hyperlink>
-        </w:p>
-        <w:p>
-          <w:pPr>
-            <w:pStyle w:val="TOC3"/>
-            <w:tabs>
-              <w:tab w:val="right" w:leader="dot" w:pos="9350"/>
-            </w:tabs>
-            <w:rPr>
-              <w:rFonts w:eastAsiaTheme="minorEastAsia"/>
-              <w:noProof/>
-            </w:rPr>
-          </w:pPr>
-          <w:hyperlink w:anchor="_Toc532025907" w:history="1">
-            <w:r>
-              <w:rPr>
-                <w:rStyle w:val="Hyperlink"/>
-                <w:noProof/>
-              </w:rPr>
-              <w:t>Machine Learning Generation</w:t>
-            </w:r>
-            <w:r>
-              <w:rPr>
-                <w:noProof/>
-                <w:webHidden/>
-              </w:rPr>
-              <w:tab/>
-            </w:r>
-            <w:r>
-              <w:rPr>
-                <w:noProof/>
-                <w:webHidden/>
-              </w:rPr>
-              <w:fldChar w:fldCharType="begin"/>
-            </w:r>
-            <w:r>
-              <w:rPr>
-                <w:noProof/>
-                <w:webHidden/>
-              </w:rPr>
-              <w:instrText xml:space="preserve"> PAGEREF _Toc532025907 \h </w:instrText>
-            </w:r>
-            <w:r>
-              <w:rPr>
-                <w:noProof/>
-                <w:webHidden/>
-              </w:rPr>
-            </w:r>
-            <w:r>
-              <w:rPr>
-                <w:noProof/>
-                <w:webHidden/>
-              </w:rPr>
-              <w:fldChar w:fldCharType="separate"/>
-            </w:r>
-            <w:r>
-              <w:rPr>
-                <w:noProof/>
-                <w:webHidden/>
-              </w:rPr>
-              <w:t>10</w:t>
-            </w:r>
-            <w:r>
-              <w:rPr>
-                <w:noProof/>
-                <w:webHidden/>
-              </w:rPr>
-              <w:fldChar w:fldCharType="end"/>
-            </w:r>
-          </w:hyperlink>
-        </w:p>
-        <w:p>
-          <w:pPr>
-            <w:pStyle w:val="TOC3"/>
-            <w:tabs>
-              <w:tab w:val="right" w:leader="dot" w:pos="9350"/>
-            </w:tabs>
-            <w:rPr>
-              <w:rFonts w:eastAsiaTheme="minorEastAsia"/>
-              <w:noProof/>
-            </w:rPr>
-          </w:pPr>
-          <w:hyperlink w:anchor="_Toc532025908" w:history="1">
-            <w:r>
-              <w:rPr>
-                <w:rStyle w:val="Hyperlink"/>
-                <w:noProof/>
-              </w:rPr>
-              <w:t>Poster Session Preparation</w:t>
-            </w:r>
-            <w:r>
-              <w:rPr>
-                <w:noProof/>
-                <w:webHidden/>
-              </w:rPr>
-              <w:tab/>
-            </w:r>
-            <w:r>
-              <w:rPr>
-                <w:noProof/>
-                <w:webHidden/>
-              </w:rPr>
-              <w:fldChar w:fldCharType="begin"/>
-            </w:r>
-            <w:r>
-              <w:rPr>
-                <w:noProof/>
-                <w:webHidden/>
-              </w:rPr>
-              <w:instrText xml:space="preserve"> PAGEREF _Toc532025908 \h </w:instrText>
-            </w:r>
-            <w:r>
-              <w:rPr>
-                <w:noProof/>
-                <w:webHidden/>
-              </w:rPr>
-            </w:r>
-            <w:r>
-              <w:rPr>
-                <w:noProof/>
-                <w:webHidden/>
-              </w:rPr>
-              <w:fldChar w:fldCharType="separate"/>
-            </w:r>
-            <w:r>
-              <w:rPr>
-                <w:noProof/>
-                <w:webHidden/>
-              </w:rPr>
-              <w:t>10</w:t>
-            </w:r>
-            <w:r>
-              <w:rPr>
-                <w:noProof/>
-                <w:webHidden/>
-              </w:rPr>
-              <w:fldChar w:fldCharType="end"/>
-            </w:r>
-          </w:hyperlink>
-        </w:p>
-        <w:p>
-          <w:pPr>
-            <w:pStyle w:val="TOC3"/>
-            <w:tabs>
-              <w:tab w:val="right" w:leader="dot" w:pos="9350"/>
-            </w:tabs>
-            <w:rPr>
-              <w:rFonts w:eastAsiaTheme="minorEastAsia"/>
-              <w:noProof/>
-            </w:rPr>
-          </w:pPr>
-          <w:hyperlink w:anchor="_Toc532025909" w:history="1">
-            <w:r>
-              <w:rPr>
-                <w:rStyle w:val="Hyperlink"/>
-                <w:noProof/>
-              </w:rPr>
-              <w:t>Documentation</w:t>
-            </w:r>
-            <w:r>
-              <w:rPr>
-                <w:noProof/>
-                <w:webHidden/>
-              </w:rPr>
-              <w:tab/>
-            </w:r>
-            <w:r>
-              <w:rPr>
-                <w:noProof/>
-                <w:webHidden/>
-              </w:rPr>
-              <w:fldChar w:fldCharType="begin"/>
-            </w:r>
-            <w:r>
-              <w:rPr>
-                <w:noProof/>
-                <w:webHidden/>
-              </w:rPr>
-              <w:instrText xml:space="preserve"> PAGEREF _Toc532025909 \h </w:instrText>
-            </w:r>
-            <w:r>
-              <w:rPr>
-                <w:noProof/>
-                <w:webHidden/>
-              </w:rPr>
-            </w:r>
-            <w:r>
-              <w:rPr>
-                <w:noProof/>
-                <w:webHidden/>
-              </w:rPr>
-              <w:fldChar w:fldCharType="separate"/>
-            </w:r>
-            <w:r>
-              <w:rPr>
-                <w:noProof/>
-                <w:webHidden/>
-              </w:rPr>
-              <w:t>11</w:t>
-            </w:r>
-            <w:r>
-              <w:rPr>
-                <w:noProof/>
-                <w:webHidden/>
-              </w:rPr>
-              <w:fldChar w:fldCharType="end"/>
-            </w:r>
-          </w:hyperlink>
-        </w:p>
-        <w:p>
-          <w:pPr>
-            <w:pStyle w:val="TOC1"/>
-            <w:tabs>
-              <w:tab w:val="right" w:leader="dot" w:pos="9350"/>
-            </w:tabs>
-            <w:rPr>
-              <w:rFonts w:eastAsiaTheme="minorEastAsia"/>
-              <w:noProof/>
-            </w:rPr>
-          </w:pPr>
-          <w:hyperlink w:anchor="_Toc532025910" w:history="1">
-            <w:r>
-              <w:rPr>
-                <w:rStyle w:val="Hyperlink"/>
-                <w:noProof/>
-              </w:rPr>
-              <w:t>Appendix C – The Team</w:t>
-            </w:r>
-            <w:r>
-              <w:rPr>
-                <w:noProof/>
-                <w:webHidden/>
-              </w:rPr>
-              <w:tab/>
-            </w:r>
-            <w:r>
-              <w:rPr>
-                <w:noProof/>
-                <w:webHidden/>
-              </w:rPr>
-              <w:fldChar w:fldCharType="begin"/>
-            </w:r>
-            <w:r>
-              <w:rPr>
-                <w:noProof/>
-                <w:webHidden/>
-              </w:rPr>
-              <w:instrText xml:space="preserve"> PAGEREF _Toc532025910 \h </w:instrText>
-            </w:r>
-            <w:r>
-              <w:rPr>
-                <w:noProof/>
-                <w:webHidden/>
-              </w:rPr>
-            </w:r>
-            <w:r>
-              <w:rPr>
-                <w:noProof/>
-                <w:webHidden/>
-              </w:rPr>
-              <w:fldChar w:fldCharType="separate"/>
-            </w:r>
-            <w:r>
-              <w:rPr>
-                <w:noProof/>
-                <w:webHidden/>
-              </w:rPr>
-              <w:t>12</w:t>
-            </w:r>
-            <w:r>
-              <w:rPr>
-                <w:noProof/>
-                <w:webHidden/>
-              </w:rPr>
-              <w:fldChar w:fldCharType="end"/>
-            </w:r>
-          </w:hyperlink>
-        </w:p>
-        <w:p>
-          <w:pPr>
-            <w:pStyle w:val="TOC2"/>
-            <w:tabs>
-              <w:tab w:val="right" w:leader="dot" w:pos="9350"/>
-            </w:tabs>
-            <w:rPr>
-              <w:rFonts w:eastAsiaTheme="minorEastAsia"/>
-              <w:noProof/>
-            </w:rPr>
-          </w:pPr>
-          <w:hyperlink w:anchor="_Toc532025911" w:history="1">
-            <w:r>
-              <w:rPr>
-                <w:rStyle w:val="Hyperlink"/>
-                <w:noProof/>
-              </w:rPr>
-              <w:t>Team Expectations</w:t>
-            </w:r>
-            <w:r>
-              <w:rPr>
-                <w:noProof/>
-                <w:webHidden/>
-              </w:rPr>
-              <w:tab/>
-            </w:r>
-            <w:r>
-              <w:rPr>
-                <w:noProof/>
-                <w:webHidden/>
-              </w:rPr>
-              <w:fldChar w:fldCharType="begin"/>
-            </w:r>
-            <w:r>
-              <w:rPr>
-                <w:noProof/>
-                <w:webHidden/>
-              </w:rPr>
-              <w:instrText xml:space="preserve"> PAGEREF _Toc532025911 \h </w:instrText>
-            </w:r>
-            <w:r>
-              <w:rPr>
-                <w:noProof/>
-                <w:webHidden/>
-              </w:rPr>
-            </w:r>
-            <w:r>
-              <w:rPr>
-                <w:noProof/>
-                <w:webHidden/>
-              </w:rPr>
-              <w:fldChar w:fldCharType="separate"/>
-            </w:r>
-            <w:r>
-              <w:rPr>
-                <w:noProof/>
-                <w:webHidden/>
-              </w:rPr>
-              <w:t>12</w:t>
-            </w:r>
-            <w:r>
-              <w:rPr>
-                <w:noProof/>
-                <w:webHidden/>
-              </w:rPr>
-              <w:fldChar w:fldCharType="end"/>
-            </w:r>
-          </w:hyperlink>
-        </w:p>
-        <w:p>
-          <w:pPr>
-            <w:pStyle w:val="TOC1"/>
-            <w:tabs>
-              <w:tab w:val="right" w:leader="dot" w:pos="9350"/>
-            </w:tabs>
-            <w:rPr>
-              <w:rFonts w:eastAsiaTheme="minorEastAsia"/>
-              <w:noProof/>
-            </w:rPr>
-          </w:pPr>
-          <w:hyperlink w:anchor="_Toc532025912" w:history="1">
-            <w:r>
-              <w:rPr>
-                <w:rStyle w:val="Hyperlink"/>
-                <w:noProof/>
-              </w:rPr>
-              <w:t>References</w:t>
-            </w:r>
-            <w:r>
-              <w:rPr>
-                <w:noProof/>
-                <w:webHidden/>
-              </w:rPr>
-              <w:tab/>
-            </w:r>
-            <w:r>
-              <w:rPr>
-                <w:noProof/>
-                <w:webHidden/>
-              </w:rPr>
-              <w:fldChar w:fldCharType="begin"/>
-            </w:r>
-            <w:r>
-              <w:rPr>
-                <w:noProof/>
-                <w:webHidden/>
-              </w:rPr>
-              <w:instrText xml:space="preserve"> PAGEREF _Toc532025912 \h </w:instrText>
+              <w:instrText xml:space="preserve"> PAGEREF _Toc532117422 \h </w:instrText>
             </w:r>
             <w:r>
               <w:rPr>
@@ -2106,7 +2155,7 @@
       <w:pPr>
         <w:pStyle w:val="Heading1"/>
       </w:pPr>
-      <w:bookmarkStart w:id="2" w:name="_Toc532025888"/>
+      <w:bookmarkStart w:id="2" w:name="_Toc532117398"/>
       <w:r>
         <w:lastRenderedPageBreak/>
         <w:t>Introduction</w:t>
@@ -2174,7 +2223,7 @@
       <w:pPr>
         <w:pStyle w:val="Heading1"/>
       </w:pPr>
-      <w:bookmarkStart w:id="3" w:name="_Toc532025889"/>
+      <w:bookmarkStart w:id="3" w:name="_Toc532117399"/>
       <w:r>
         <w:t>Project proposal</w:t>
       </w:r>
@@ -2189,7 +2238,7 @@
       <w:pPr>
         <w:pStyle w:val="Heading2"/>
       </w:pPr>
-      <w:bookmarkStart w:id="4" w:name="_Toc532025890"/>
+      <w:bookmarkStart w:id="4" w:name="_Toc532117400"/>
       <w:r>
         <w:t>Feature Selection</w:t>
       </w:r>
@@ -2204,7 +2253,7 @@
       <w:pPr>
         <w:pStyle w:val="Heading2"/>
       </w:pPr>
-      <w:bookmarkStart w:id="5" w:name="_Toc532025891"/>
+      <w:bookmarkStart w:id="5" w:name="_Toc532117401"/>
       <w:r>
         <w:t>Model Training</w:t>
       </w:r>
@@ -2223,7 +2272,7 @@
       <w:pPr>
         <w:pStyle w:val="Heading2"/>
       </w:pPr>
-      <w:bookmarkStart w:id="6" w:name="_Toc532025892"/>
+      <w:bookmarkStart w:id="6" w:name="_Toc532117402"/>
       <w:r>
         <w:t>Model Evaluation</w:t>
       </w:r>
@@ -2238,7 +2287,7 @@
       <w:pPr>
         <w:pStyle w:val="Heading2"/>
       </w:pPr>
-      <w:bookmarkStart w:id="7" w:name="_Toc532025893"/>
+      <w:bookmarkStart w:id="7" w:name="_Toc532117403"/>
       <w:r>
         <w:t>Data Augmentation</w:t>
       </w:r>
@@ -2294,7 +2343,7 @@
       <w:pPr>
         <w:pStyle w:val="Heading2"/>
       </w:pPr>
-      <w:bookmarkStart w:id="8" w:name="_Toc532025894"/>
+      <w:bookmarkStart w:id="8" w:name="_Toc532117404"/>
       <w:r>
         <w:t>Schedule</w:t>
       </w:r>
@@ -2318,10 +2367,14 @@
       <w:pPr>
         <w:pStyle w:val="Heading2"/>
       </w:pPr>
+      <w:bookmarkStart w:id="9" w:name="Deliverables"/>
+      <w:bookmarkStart w:id="10" w:name="_Toc532117405"/>
       <w:r>
         <w:t>Deliverables</w:t>
       </w:r>
-    </w:p>
+      <w:bookmarkEnd w:id="10"/>
+    </w:p>
+    <w:bookmarkEnd w:id="9"/>
     <w:p>
       <w:r>
         <w:t>The primary deliverable of this project is a</w:t>
@@ -2364,11 +2417,11 @@
       <w:pPr>
         <w:pStyle w:val="Heading2"/>
       </w:pPr>
-      <w:bookmarkStart w:id="9" w:name="_Toc532025896"/>
+      <w:bookmarkStart w:id="11" w:name="_Toc532117406"/>
       <w:r>
         <w:t>Limitations</w:t>
       </w:r>
-      <w:bookmarkEnd w:id="9"/>
+      <w:bookmarkEnd w:id="11"/>
     </w:p>
     <w:p>
       <w:r>
@@ -2433,12 +2486,12 @@
       <w:pPr>
         <w:pStyle w:val="Heading1"/>
       </w:pPr>
-      <w:bookmarkStart w:id="10" w:name="_Toc532025897"/>
+      <w:bookmarkStart w:id="12" w:name="_Toc532117407"/>
       <w:r>
         <w:lastRenderedPageBreak/>
         <w:t>Previous Work</w:t>
       </w:r>
-      <w:bookmarkEnd w:id="10"/>
+      <w:bookmarkEnd w:id="12"/>
     </w:p>
     <w:p>
       <w:r>
@@ -2909,12 +2962,12 @@
       <w:pPr>
         <w:pStyle w:val="Heading1"/>
       </w:pPr>
-      <w:bookmarkStart w:id="11" w:name="_Toc532025898"/>
+      <w:bookmarkStart w:id="13" w:name="_Toc532117408"/>
       <w:r>
         <w:lastRenderedPageBreak/>
         <w:t>Appendix A – Data pipeline</w:t>
       </w:r>
-      <w:bookmarkEnd w:id="11"/>
+      <w:bookmarkEnd w:id="13"/>
     </w:p>
     <w:p>
       <w:r>
@@ -2972,7 +3025,7 @@
                                 <w:noProof/>
                               </w:rPr>
                             </w:pPr>
-                            <w:bookmarkStart w:id="12" w:name="_Ref531956577"/>
+                            <w:bookmarkStart w:id="14" w:name="_Ref531956577"/>
                             <w:r>
                               <w:t xml:space="preserve">Figure </w:t>
                             </w:r>
@@ -3006,7 +3059,7 @@
                               </w:rPr>
                               <w:fldChar w:fldCharType="end"/>
                             </w:r>
-                            <w:bookmarkEnd w:id="12"/>
+                            <w:bookmarkEnd w:id="14"/>
                             <w:r>
                               <w:t>: Field microphone installation.</w:t>
                             </w:r>
@@ -3041,7 +3094,7 @@
                           <w:noProof/>
                         </w:rPr>
                       </w:pPr>
-                      <w:bookmarkStart w:id="13" w:name="_Ref531956577"/>
+                      <w:bookmarkStart w:id="15" w:name="_Ref531956577"/>
                       <w:r>
                         <w:t xml:space="preserve">Figure </w:t>
                       </w:r>
@@ -3075,7 +3128,7 @@
                         </w:rPr>
                         <w:fldChar w:fldCharType="end"/>
                       </w:r>
-                      <w:bookmarkEnd w:id="13"/>
+                      <w:bookmarkEnd w:id="15"/>
                       <w:r>
                         <w:t>: Field microphone installation.</w:t>
                       </w:r>
@@ -3354,7 +3407,7 @@
             <w:pPr>
               <w:pStyle w:val="Caption"/>
             </w:pPr>
-            <w:bookmarkStart w:id="14" w:name="_Ref531957035"/>
+            <w:bookmarkStart w:id="16" w:name="_Ref531957035"/>
             <w:r>
               <w:t xml:space="preserve">Figure </w:t>
             </w:r>
@@ -3388,7 +3441,7 @@
               </w:rPr>
               <w:fldChar w:fldCharType="end"/>
             </w:r>
-            <w:bookmarkEnd w:id="14"/>
+            <w:bookmarkEnd w:id="16"/>
             <w:r>
               <w:t xml:space="preserve">: </w:t>
             </w:r>
@@ -3469,7 +3522,7 @@
             <w:pPr>
               <w:pStyle w:val="Caption"/>
             </w:pPr>
-            <w:bookmarkStart w:id="15" w:name="_Ref531957041"/>
+            <w:bookmarkStart w:id="17" w:name="_Ref531957041"/>
             <w:r>
               <w:t xml:space="preserve">Figure </w:t>
             </w:r>
@@ -3503,7 +3556,7 @@
               </w:rPr>
               <w:fldChar w:fldCharType="end"/>
             </w:r>
-            <w:bookmarkEnd w:id="15"/>
+            <w:bookmarkEnd w:id="17"/>
             <w:r>
               <w:t xml:space="preserve">: </w:t>
             </w:r>
@@ -3518,11 +3571,11 @@
       <w:pPr>
         <w:pStyle w:val="Heading2"/>
       </w:pPr>
-      <w:bookmarkStart w:id="16" w:name="_Toc532025899"/>
+      <w:bookmarkStart w:id="18" w:name="_Toc532117409"/>
       <w:r>
         <w:t>Data Issues</w:t>
       </w:r>
-      <w:bookmarkEnd w:id="16"/>
+      <w:bookmarkEnd w:id="18"/>
     </w:p>
     <w:p>
       <w:r>
@@ -3543,11 +3596,11 @@
       <w:pPr>
         <w:pStyle w:val="Heading2"/>
       </w:pPr>
-      <w:bookmarkStart w:id="17" w:name="_Toc532025900"/>
+      <w:bookmarkStart w:id="19" w:name="_Toc532117410"/>
       <w:r>
         <w:t>Data Example</w:t>
       </w:r>
-      <w:bookmarkEnd w:id="17"/>
+      <w:bookmarkEnd w:id="19"/>
     </w:p>
     <w:p>
       <w:r>
@@ -3767,7 +3820,7 @@
             <w:pPr>
               <w:pStyle w:val="Caption"/>
             </w:pPr>
-            <w:bookmarkStart w:id="18" w:name="_Ref531957253"/>
+            <w:bookmarkStart w:id="20" w:name="_Ref531957253"/>
             <w:r>
               <w:t xml:space="preserve">Figure </w:t>
             </w:r>
@@ -3801,7 +3854,7 @@
               </w:rPr>
               <w:fldChar w:fldCharType="end"/>
             </w:r>
-            <w:bookmarkEnd w:id="18"/>
+            <w:bookmarkEnd w:id="20"/>
             <w:r>
               <w:t xml:space="preserve">: </w:t>
             </w:r>
@@ -3889,7 +3942,7 @@
             <w:pPr>
               <w:pStyle w:val="Caption"/>
             </w:pPr>
-            <w:bookmarkStart w:id="19" w:name="_Ref531957262"/>
+            <w:bookmarkStart w:id="21" w:name="_Ref531957262"/>
             <w:r>
               <w:t xml:space="preserve">Figure </w:t>
             </w:r>
@@ -3923,7 +3976,7 @@
               </w:rPr>
               <w:fldChar w:fldCharType="end"/>
             </w:r>
-            <w:bookmarkEnd w:id="19"/>
+            <w:bookmarkEnd w:id="21"/>
             <w:r>
               <w:t xml:space="preserve">: </w:t>
             </w:r>
@@ -3949,12 +4002,12 @@
       <w:pPr>
         <w:pStyle w:val="Heading2"/>
       </w:pPr>
-      <w:bookmarkStart w:id="20" w:name="_Toc532025901"/>
+      <w:bookmarkStart w:id="22" w:name="_Toc532117411"/>
       <w:r>
         <w:lastRenderedPageBreak/>
         <w:t>Summary</w:t>
       </w:r>
-      <w:bookmarkEnd w:id="20"/>
+      <w:bookmarkEnd w:id="22"/>
     </w:p>
     <w:p>
       <w:r>
@@ -3976,12 +4029,12 @@
       <w:pPr>
         <w:pStyle w:val="Heading1"/>
       </w:pPr>
-      <w:bookmarkStart w:id="21" w:name="_Toc532025902"/>
+      <w:bookmarkStart w:id="23" w:name="_Toc532117412"/>
       <w:r>
         <w:lastRenderedPageBreak/>
         <w:t>Appendix B – Project timeline</w:t>
       </w:r>
-      <w:bookmarkEnd w:id="21"/>
+      <w:bookmarkEnd w:id="23"/>
     </w:p>
     <w:p>
       <w:r>
@@ -4111,7 +4164,7 @@
       <w:pPr>
         <w:pStyle w:val="Caption"/>
       </w:pPr>
-      <w:bookmarkStart w:id="22" w:name="_Ref531957440"/>
+      <w:bookmarkStart w:id="24" w:name="_Ref531957440"/>
       <w:r>
         <w:t xml:space="preserve">Figure </w:t>
       </w:r>
@@ -4145,7 +4198,7 @@
         </w:rPr>
         <w:fldChar w:fldCharType="end"/>
       </w:r>
-      <w:bookmarkEnd w:id="22"/>
+      <w:bookmarkEnd w:id="24"/>
       <w:r>
         <w:t>: Example lists on the Trello work planning board.</w:t>
       </w:r>
@@ -4154,11 +4207,11 @@
       <w:pPr>
         <w:pStyle w:val="Heading2"/>
       </w:pPr>
-      <w:bookmarkStart w:id="23" w:name="_Toc532025903"/>
+      <w:bookmarkStart w:id="25" w:name="_Toc532117413"/>
       <w:r>
         <w:t>Proposed User Stories</w:t>
       </w:r>
-      <w:bookmarkEnd w:id="23"/>
+      <w:bookmarkEnd w:id="25"/>
     </w:p>
     <w:p>
       <w:r>
@@ -4172,11 +4225,11 @@
       <w:pPr>
         <w:pStyle w:val="Heading3"/>
       </w:pPr>
-      <w:bookmarkStart w:id="24" w:name="_Toc532025904"/>
+      <w:bookmarkStart w:id="26" w:name="_Toc532117414"/>
       <w:r>
         <w:t>Data Validation/Labeling</w:t>
       </w:r>
-      <w:bookmarkEnd w:id="24"/>
+      <w:bookmarkEnd w:id="26"/>
       <w:r>
         <w:t xml:space="preserve"> </w:t>
       </w:r>
@@ -4195,11 +4248,11 @@
       <w:pPr>
         <w:pStyle w:val="Heading3"/>
       </w:pPr>
-      <w:bookmarkStart w:id="25" w:name="_Toc532025905"/>
+      <w:bookmarkStart w:id="27" w:name="_Toc532117415"/>
       <w:r>
         <w:t>Initial Data Pipeline Work</w:t>
       </w:r>
-      <w:bookmarkEnd w:id="25"/>
+      <w:bookmarkEnd w:id="27"/>
       <w:r>
         <w:t xml:space="preserve"> </w:t>
       </w:r>
@@ -4277,11 +4330,11 @@
       <w:pPr>
         <w:pStyle w:val="Heading3"/>
       </w:pPr>
-      <w:bookmarkStart w:id="26" w:name="_Toc532025906"/>
+      <w:bookmarkStart w:id="28" w:name="_Toc532117416"/>
       <w:r>
         <w:t>Feature Set Generation</w:t>
       </w:r>
-      <w:bookmarkEnd w:id="26"/>
+      <w:bookmarkEnd w:id="28"/>
       <w:r>
         <w:t xml:space="preserve"> </w:t>
       </w:r>
@@ -4341,11 +4394,11 @@
       <w:pPr>
         <w:pStyle w:val="Heading3"/>
       </w:pPr>
-      <w:bookmarkStart w:id="27" w:name="_Toc532025907"/>
+      <w:bookmarkStart w:id="29" w:name="_Toc532117417"/>
       <w:r>
         <w:t>Machine Learning Generation</w:t>
       </w:r>
-      <w:bookmarkEnd w:id="27"/>
+      <w:bookmarkEnd w:id="29"/>
       <w:r>
         <w:t xml:space="preserve"> </w:t>
       </w:r>
@@ -4425,11 +4478,11 @@
       <w:pPr>
         <w:pStyle w:val="Heading3"/>
       </w:pPr>
-      <w:bookmarkStart w:id="28" w:name="_Toc532025908"/>
+      <w:bookmarkStart w:id="30" w:name="_Toc532117418"/>
       <w:r>
         <w:t>Poster Session Preparation</w:t>
       </w:r>
-      <w:bookmarkEnd w:id="28"/>
+      <w:bookmarkEnd w:id="30"/>
       <w:r>
         <w:t xml:space="preserve"> </w:t>
       </w:r>
@@ -4448,18 +4501,18 @@
       <w:pPr>
         <w:pStyle w:val="Heading3"/>
       </w:pPr>
-      <w:bookmarkStart w:id="29" w:name="_Toc532025909"/>
     </w:p>
     <w:p/>
     <w:p>
       <w:pPr>
         <w:pStyle w:val="Heading3"/>
       </w:pPr>
+      <w:bookmarkStart w:id="31" w:name="_Toc532117419"/>
       <w:r>
         <w:lastRenderedPageBreak/>
         <w:t>Documentation</w:t>
       </w:r>
-      <w:bookmarkEnd w:id="29"/>
+      <w:bookmarkEnd w:id="31"/>
       <w:r>
         <w:t xml:space="preserve"> </w:t>
       </w:r>
@@ -4488,12 +4541,12 @@
       <w:pPr>
         <w:pStyle w:val="Heading1"/>
       </w:pPr>
-      <w:bookmarkStart w:id="30" w:name="_Toc532025910"/>
+      <w:bookmarkStart w:id="32" w:name="_Toc532117420"/>
       <w:r>
         <w:lastRenderedPageBreak/>
         <w:t>Appendix C – The Team</w:t>
       </w:r>
-      <w:bookmarkEnd w:id="30"/>
+      <w:bookmarkEnd w:id="32"/>
     </w:p>
     <w:p/>
     <w:tbl>
@@ -4835,11 +4888,11 @@
       <w:pPr>
         <w:pStyle w:val="Heading2"/>
       </w:pPr>
-      <w:bookmarkStart w:id="31" w:name="_Toc532025911"/>
+      <w:bookmarkStart w:id="33" w:name="_Toc532117421"/>
       <w:r>
         <w:t>Team Expectations</w:t>
       </w:r>
-      <w:bookmarkEnd w:id="31"/>
+      <w:bookmarkEnd w:id="33"/>
     </w:p>
     <w:p>
       <w:r>
@@ -4861,7 +4914,7 @@
         </w:sectPr>
       </w:pPr>
     </w:p>
-    <w:bookmarkStart w:id="32" w:name="_Toc532025912" w:displacedByCustomXml="next"/>
+    <w:bookmarkStart w:id="34" w:name="_Toc532117422" w:displacedByCustomXml="next"/>
     <w:sdt>
       <w:sdtPr>
         <w:rPr>
@@ -4885,7 +4938,7 @@
           <w:r>
             <w:t>References</w:t>
           </w:r>
-          <w:bookmarkEnd w:id="32"/>
+          <w:bookmarkEnd w:id="34"/>
         </w:p>
         <w:sdt>
           <w:sdtPr>
@@ -7644,7 +7697,7 @@
 </file>
 
 <file path=customXml/itemProps1.xml><?xml version="1.0" encoding="utf-8"?>
-<ds:datastoreItem xmlns:ds="http://schemas.openxmlformats.org/officeDocument/2006/customXml" ds:itemID="{0DE38CCB-F418-4B86-BF3B-D25D46CFC7D7}">
+<ds:datastoreItem xmlns:ds="http://schemas.openxmlformats.org/officeDocument/2006/customXml" ds:itemID="{253D0336-8E13-4C38-BD56-98D0FAA50332}">
   <ds:schemaRefs>
     <ds:schemaRef ds:uri="http://schemas.openxmlformats.org/officeDocument/2006/bibliography"/>
   </ds:schemaRefs>

</xml_diff>